<commit_message>
Actualizacion de los objetivos en la memoria
</commit_message>
<xml_diff>
--- a/Memoria/Memoria_MyGunplaList.docx
+++ b/Memoria/Memoria_MyGunplaList.docx
@@ -1,6 +1,6 @@
 
 <file path=word/document.xml><?xml version="1.0" encoding="utf-8"?>
-<w:document xmlns:wpc="http://schemas.microsoft.com/office/word/2010/wordprocessingCanvas" xmlns:cx="http://schemas.microsoft.com/office/drawing/2014/chartex" xmlns:cx1="http://schemas.microsoft.com/office/drawing/2015/9/8/chartex" xmlns:cx2="http://schemas.microsoft.com/office/drawing/2015/10/21/chartex" xmlns:cx3="http://schemas.microsoft.com/office/drawing/2016/5/9/chartex" xmlns:cx4="http://schemas.microsoft.com/office/drawing/2016/5/10/chartex" xmlns:cx5="http://schemas.microsoft.com/office/drawing/2016/5/11/chartex" xmlns:cx6="http://schemas.microsoft.com/office/drawing/2016/5/12/chartex" xmlns:cx7="http://schemas.microsoft.com/office/drawing/2016/5/13/chartex" xmlns:cx8="http://schemas.microsoft.com/office/drawing/2016/5/14/chartex" xmlns:mc="http://schemas.openxmlformats.org/markup-compatibility/2006" xmlns:aink="http://schemas.microsoft.com/office/drawing/2016/ink" xmlns:am3d="http://schemas.microsoft.com/office/drawing/2017/model3d" xmlns:o="urn:schemas-microsoft-com:office:office" xmlns:r="http://schemas.openxmlformats.org/officeDocument/2006/relationships" xmlns:m="http://schemas.openxmlformats.org/officeDocument/2006/math" xmlns:v="urn:schemas-microsoft-com:vml" xmlns:wp14="http://schemas.microsoft.com/office/word/2010/wordprocessingDrawing" xmlns:wp="http://schemas.openxmlformats.org/drawingml/2006/wordprocessingDrawing" xmlns:w10="urn:schemas-microsoft-com:office:word" xmlns:w="http://schemas.openxmlformats.org/wordprocessingml/2006/main" xmlns:w14="http://schemas.microsoft.com/office/word/2010/wordml" xmlns:w15="http://schemas.microsoft.com/office/word/2012/wordml" xmlns:w16cid="http://schemas.microsoft.com/office/word/2016/wordml/cid" xmlns:w16se="http://schemas.microsoft.com/office/word/2015/wordml/symex" xmlns:wpg="http://schemas.microsoft.com/office/word/2010/wordprocessingGroup" xmlns:wpi="http://schemas.microsoft.com/office/word/2010/wordprocessingInk" xmlns:wne="http://schemas.microsoft.com/office/word/2006/wordml" xmlns:wps="http://schemas.microsoft.com/office/word/2010/wordprocessingShape" mc:Ignorable="w14 w15 w16se w16cid wp14">
+<w:document xmlns:wpc="http://schemas.microsoft.com/office/word/2010/wordprocessingCanvas" xmlns:cx="http://schemas.microsoft.com/office/drawing/2014/chartex" xmlns:cx1="http://schemas.microsoft.com/office/drawing/2015/9/8/chartex" xmlns:cx2="http://schemas.microsoft.com/office/drawing/2015/10/21/chartex" xmlns:cx3="http://schemas.microsoft.com/office/drawing/2016/5/9/chartex" xmlns:cx4="http://schemas.microsoft.com/office/drawing/2016/5/10/chartex" xmlns:cx5="http://schemas.microsoft.com/office/drawing/2016/5/11/chartex" xmlns:cx6="http://schemas.microsoft.com/office/drawing/2016/5/12/chartex" xmlns:cx7="http://schemas.microsoft.com/office/drawing/2016/5/13/chartex" xmlns:cx8="http://schemas.microsoft.com/office/drawing/2016/5/14/chartex" xmlns:mc="http://schemas.openxmlformats.org/markup-compatibility/2006" xmlns:aink="http://schemas.microsoft.com/office/drawing/2016/ink" xmlns:am3d="http://schemas.microsoft.com/office/drawing/2017/model3d" xmlns:o="urn:schemas-microsoft-com:office:office" xmlns:r="http://schemas.openxmlformats.org/officeDocument/2006/relationships" xmlns:m="http://schemas.openxmlformats.org/officeDocument/2006/math" xmlns:v="urn:schemas-microsoft-com:vml" xmlns:wp14="http://schemas.microsoft.com/office/word/2010/wordprocessingDrawing" xmlns:wp="http://schemas.openxmlformats.org/drawingml/2006/wordprocessingDrawing" xmlns:w10="urn:schemas-microsoft-com:office:word" xmlns:w="http://schemas.openxmlformats.org/wordprocessingml/2006/main" xmlns:w14="http://schemas.microsoft.com/office/word/2010/wordml" xmlns:w15="http://schemas.microsoft.com/office/word/2012/wordml" xmlns:w16cex="http://schemas.microsoft.com/office/word/2018/wordml/cex" xmlns:w16cid="http://schemas.microsoft.com/office/word/2016/wordml/cid" xmlns:w16="http://schemas.microsoft.com/office/word/2018/wordml" xmlns:w16sdtdh="http://schemas.microsoft.com/office/word/2020/wordml/sdtdatahash" xmlns:w16se="http://schemas.microsoft.com/office/word/2015/wordml/symex" xmlns:wpg="http://schemas.microsoft.com/office/word/2010/wordprocessingGroup" xmlns:wpi="http://schemas.microsoft.com/office/word/2010/wordprocessingInk" xmlns:wne="http://schemas.microsoft.com/office/word/2006/wordml" xmlns:wps="http://schemas.microsoft.com/office/word/2010/wordprocessingShape" mc:Ignorable="w14 w15 w16se w16cid w16 w16cex w16sdtdh wp14">
   <w:body>
     <w:p>
       <w:pPr>
@@ -143,8 +143,6 @@
           <w:r>
             <w:t>INDICE</w:t>
           </w:r>
-          <w:bookmarkStart w:id="0" w:name="_GoBack"/>
-          <w:bookmarkEnd w:id="0"/>
         </w:p>
         <w:p>
           <w:pPr>
@@ -1689,7 +1687,7 @@
       <w:pPr>
         <w:pStyle w:val="Ttulo1"/>
       </w:pPr>
-      <w:bookmarkStart w:id="1" w:name="_Toc99391366"/>
+      <w:bookmarkStart w:id="0" w:name="_Toc99391366"/>
       <w:r>
         <w:lastRenderedPageBreak/>
         <w:t>INTRODUCCI</w:t>
@@ -1700,6 +1698,17 @@
       <w:r>
         <w:t>N</w:t>
       </w:r>
+      <w:bookmarkEnd w:id="0"/>
+    </w:p>
+    <w:p/>
+    <w:p>
+      <w:pPr>
+        <w:pStyle w:val="Ttulo2"/>
+      </w:pPr>
+      <w:bookmarkStart w:id="1" w:name="_Toc99391367"/>
+      <w:r>
+        <w:t>PROPUESTA INICIAL</w:t>
+      </w:r>
       <w:bookmarkEnd w:id="1"/>
     </w:p>
     <w:p/>
@@ -1707,53 +1716,505 @@
       <w:pPr>
         <w:pStyle w:val="Ttulo2"/>
       </w:pPr>
-      <w:bookmarkStart w:id="2" w:name="_Toc99391367"/>
-      <w:r>
-        <w:t>PROPUESTA INICIAL</w:t>
+      <w:bookmarkStart w:id="2" w:name="_Toc99391368"/>
+      <w:r>
+        <w:t>DESARROLLO</w:t>
+      </w:r>
+      <w:r>
+        <w:t xml:space="preserve"> FINAL</w:t>
       </w:r>
       <w:bookmarkEnd w:id="2"/>
     </w:p>
-    <w:p/>
-    <w:p>
-      <w:pPr>
-        <w:pStyle w:val="Ttulo2"/>
-      </w:pPr>
-      <w:bookmarkStart w:id="3" w:name="_Toc99391368"/>
-      <w:r>
-        <w:t>DESARROLLO</w:t>
-      </w:r>
-      <w:r>
-        <w:t xml:space="preserve"> FINAL</w:t>
+    <w:p>
+      <w:r>
+        <w:br w:type="page"/>
+      </w:r>
+    </w:p>
+    <w:p>
+      <w:pPr>
+        <w:pStyle w:val="Ttulo1"/>
+      </w:pPr>
+      <w:bookmarkStart w:id="3" w:name="_Toc99391369"/>
+      <w:r>
+        <w:lastRenderedPageBreak/>
+        <w:t>OBJETIVOS</w:t>
       </w:r>
       <w:bookmarkEnd w:id="3"/>
     </w:p>
-    <w:p/>
+    <w:p>
+      <w:pPr>
+        <w:pStyle w:val="Prrafodelista"/>
+        <w:numPr>
+          <w:ilvl w:val="0"/>
+          <w:numId w:val="3"/>
+        </w:numPr>
+      </w:pPr>
+      <w:r>
+        <w:t>Lista con todas las maquetas ordenadas por media de puntuación de forma descendente (mayor a menor)</w:t>
+      </w:r>
+    </w:p>
+    <w:p>
+      <w:pPr>
+        <w:pStyle w:val="Prrafodelista"/>
+        <w:numPr>
+          <w:ilvl w:val="0"/>
+          <w:numId w:val="3"/>
+        </w:numPr>
+      </w:pPr>
+      <w:r>
+        <w:t>Poder ver una ficha de cada maqueta con información de la misma:</w:t>
+      </w:r>
+    </w:p>
+    <w:p>
+      <w:pPr>
+        <w:pStyle w:val="Prrafodelista"/>
+        <w:numPr>
+          <w:ilvl w:val="1"/>
+          <w:numId w:val="3"/>
+        </w:numPr>
+      </w:pPr>
+      <w:r>
+        <w:t>Nombre</w:t>
+      </w:r>
+    </w:p>
+    <w:p>
+      <w:pPr>
+        <w:pStyle w:val="Prrafodelista"/>
+        <w:numPr>
+          <w:ilvl w:val="1"/>
+          <w:numId w:val="3"/>
+        </w:numPr>
+      </w:pPr>
+      <w:r>
+        <w:t>Grado (HG, MG, SD …)</w:t>
+      </w:r>
+    </w:p>
+    <w:p>
+      <w:pPr>
+        <w:pStyle w:val="Prrafodelista"/>
+        <w:numPr>
+          <w:ilvl w:val="1"/>
+          <w:numId w:val="3"/>
+        </w:numPr>
+      </w:pPr>
+      <w:r>
+        <w:t>Imágenes (Caja, OOB pose base, OOB pose1, OOB pose2)</w:t>
+      </w:r>
+    </w:p>
+    <w:p>
+      <w:pPr>
+        <w:pStyle w:val="Prrafodelista"/>
+        <w:numPr>
+          <w:ilvl w:val="1"/>
+          <w:numId w:val="3"/>
+        </w:numPr>
+      </w:pPr>
+      <w:r>
+        <w:t>Fecha de salida</w:t>
+      </w:r>
+    </w:p>
+    <w:p>
+      <w:pPr>
+        <w:pStyle w:val="Prrafodelista"/>
+        <w:numPr>
+          <w:ilvl w:val="1"/>
+          <w:numId w:val="3"/>
+        </w:numPr>
+      </w:pPr>
+      <w:r>
+        <w:t>Puntuación</w:t>
+      </w:r>
+    </w:p>
+    <w:p>
+      <w:pPr>
+        <w:pStyle w:val="Prrafodelista"/>
+        <w:numPr>
+          <w:ilvl w:val="1"/>
+          <w:numId w:val="3"/>
+        </w:numPr>
+      </w:pPr>
+      <w:r>
+        <w:t>Opción</w:t>
+      </w:r>
+      <w:r>
+        <w:t xml:space="preserve"> para marcar como Hecho (pidiéndote una nota del 1-10 con 2 decimales </w:t>
+      </w:r>
+      <w:r>
+        <w:t xml:space="preserve">para puntuar la maqueta, se entiende </w:t>
+      </w:r>
+      <w:r>
+        <w:t>que,</w:t>
+      </w:r>
+      <w:r>
+        <w:t xml:space="preserve"> para poder dar una nota, tienes que haber construido la maqueta</w:t>
+      </w:r>
+      <w:r>
+        <w:t>)</w:t>
+      </w:r>
+      <w:r>
+        <w:t xml:space="preserve">. </w:t>
+      </w:r>
+    </w:p>
+    <w:p>
+      <w:pPr>
+        <w:pStyle w:val="Prrafodelista"/>
+        <w:numPr>
+          <w:ilvl w:val="1"/>
+          <w:numId w:val="3"/>
+        </w:numPr>
+      </w:pPr>
+      <w:r>
+        <w:t>Opción</w:t>
+      </w:r>
+      <w:r>
+        <w:t xml:space="preserve"> para añadir al backlog</w:t>
+      </w:r>
+    </w:p>
+    <w:p>
+      <w:pPr>
+        <w:pStyle w:val="Prrafodelista"/>
+        <w:numPr>
+          <w:ilvl w:val="1"/>
+          <w:numId w:val="3"/>
+        </w:numPr>
+      </w:pPr>
+      <w:r>
+        <w:t>Opción</w:t>
+      </w:r>
+      <w:r>
+        <w:t xml:space="preserve"> para añadir a favoritos</w:t>
+      </w:r>
+    </w:p>
+    <w:p>
+      <w:pPr>
+        <w:pStyle w:val="Prrafodelista"/>
+        <w:numPr>
+          <w:ilvl w:val="1"/>
+          <w:numId w:val="3"/>
+        </w:numPr>
+      </w:pPr>
+      <w:r>
+        <w:t xml:space="preserve">Puesto en el ranking de </w:t>
+      </w:r>
+      <w:r>
+        <w:t>puntuación</w:t>
+      </w:r>
+    </w:p>
+    <w:p>
+      <w:pPr>
+        <w:pStyle w:val="Prrafodelista"/>
+        <w:numPr>
+          <w:ilvl w:val="0"/>
+          <w:numId w:val="3"/>
+        </w:numPr>
+      </w:pPr>
+      <w:r>
+        <w:t>Página</w:t>
+      </w:r>
+      <w:r>
+        <w:t xml:space="preserve"> de usuario con las siguientes opciones</w:t>
+      </w:r>
+      <w:r>
+        <w:t>:</w:t>
+      </w:r>
+    </w:p>
+    <w:p>
+      <w:pPr>
+        <w:pStyle w:val="Prrafodelista"/>
+        <w:numPr>
+          <w:ilvl w:val="1"/>
+          <w:numId w:val="3"/>
+        </w:numPr>
+      </w:pPr>
+      <w:r>
+        <w:t>Administración</w:t>
+      </w:r>
+      <w:r>
+        <w:t xml:space="preserve"> de un listado de maquetas en el backlog </w:t>
+      </w:r>
+      <w:r>
+        <w:t>(</w:t>
+      </w:r>
+      <w:r>
+        <w:t>maquetas</w:t>
+      </w:r>
+      <w:r>
+        <w:t xml:space="preserve"> </w:t>
+      </w:r>
+      <w:r>
+        <w:t>compradas,</w:t>
+      </w:r>
+      <w:r>
+        <w:t xml:space="preserve"> pero </w:t>
+      </w:r>
+      <w:r>
+        <w:t xml:space="preserve">en las que </w:t>
+      </w:r>
+      <w:r>
+        <w:t>no ha comenzado a trabaja</w:t>
+      </w:r>
+      <w:r>
+        <w:t>r</w:t>
+      </w:r>
+      <w:r>
+        <w:t>)</w:t>
+      </w:r>
+      <w:r>
+        <w:t xml:space="preserve"> Se podrán eliminar del backlog</w:t>
+      </w:r>
+      <w:r>
+        <w:t xml:space="preserve"> o pasarlas a la lista de </w:t>
+      </w:r>
+      <w:r>
+        <w:t>en proceso.</w:t>
+      </w:r>
+    </w:p>
+    <w:p>
+      <w:pPr>
+        <w:pStyle w:val="Prrafodelista"/>
+        <w:numPr>
+          <w:ilvl w:val="1"/>
+          <w:numId w:val="3"/>
+        </w:numPr>
+      </w:pPr>
+      <w:r>
+        <w:t xml:space="preserve">Administración de un listado de maquetas en proceso (maquetas en las que ha comenzado a trabajar, pero no ha finalizado), </w:t>
+      </w:r>
+      <w:r>
+        <w:t>al añadirla a este listado se le marcará una fecha de comienzo.</w:t>
+      </w:r>
+    </w:p>
+    <w:p>
+      <w:pPr>
+        <w:pStyle w:val="Prrafodelista"/>
+        <w:numPr>
+          <w:ilvl w:val="2"/>
+          <w:numId w:val="3"/>
+        </w:numPr>
+      </w:pPr>
+      <w:r>
+        <w:t xml:space="preserve">(OBJETIVO OPCIONAL) Se tendrá la posibilidad de crear una </w:t>
+      </w:r>
+      <w:proofErr w:type="spellStart"/>
+      <w:r>
+        <w:t>build</w:t>
+      </w:r>
+      <w:proofErr w:type="spellEnd"/>
+      <w:r>
+        <w:t xml:space="preserve"> de la maqueta, en ella, el usuario podrá ir publicando posts con texto e imágenes de su proceso en la construcción de su maqueta</w:t>
+      </w:r>
+      <w:r>
+        <w:t>. También podrá marcar la cantidad de horas que le cuesta realizar el trabajo de cada post.</w:t>
+      </w:r>
+    </w:p>
+    <w:p>
+      <w:pPr>
+        <w:pStyle w:val="Prrafodelista"/>
+        <w:numPr>
+          <w:ilvl w:val="3"/>
+          <w:numId w:val="3"/>
+        </w:numPr>
+      </w:pPr>
+      <w:r>
+        <w:t xml:space="preserve">Otros usuarios podrán dejar comentarios en la </w:t>
+      </w:r>
+      <w:proofErr w:type="spellStart"/>
+      <w:r>
+        <w:t>build</w:t>
+      </w:r>
+      <w:proofErr w:type="spellEnd"/>
+    </w:p>
+    <w:p>
+      <w:pPr>
+        <w:pStyle w:val="Prrafodelista"/>
+        <w:numPr>
+          <w:ilvl w:val="1"/>
+          <w:numId w:val="3"/>
+        </w:numPr>
+      </w:pPr>
+      <w:r>
+        <w:t>Administración</w:t>
+      </w:r>
+      <w:r>
+        <w:t xml:space="preserve"> de un listado de maquetas finalizadas, donde se guardar</w:t>
+      </w:r>
+      <w:r>
+        <w:t>á</w:t>
+      </w:r>
+      <w:r>
+        <w:t>n todas las maquetas que el usuario haya marcado como finalizadas junto con la nota que les asign</w:t>
+      </w:r>
+      <w:r>
+        <w:t xml:space="preserve">ó. </w:t>
+      </w:r>
+      <w:r>
+        <w:t>La nota se dividirá en diferentes notas</w:t>
+      </w:r>
+      <w:r>
+        <w:t xml:space="preserve"> del 1 al 10</w:t>
+      </w:r>
+      <w:r>
+        <w:t>:</w:t>
+      </w:r>
+    </w:p>
+    <w:p>
+      <w:pPr>
+        <w:pStyle w:val="Prrafodelista"/>
+        <w:numPr>
+          <w:ilvl w:val="2"/>
+          <w:numId w:val="3"/>
+        </w:numPr>
+      </w:pPr>
+      <w:r>
+        <w:t>Dificultad</w:t>
+      </w:r>
+    </w:p>
+    <w:p>
+      <w:pPr>
+        <w:pStyle w:val="Prrafodelista"/>
+        <w:numPr>
+          <w:ilvl w:val="2"/>
+          <w:numId w:val="3"/>
+        </w:numPr>
+      </w:pPr>
+      <w:r>
+        <w:t>Acabado OOB (</w:t>
+      </w:r>
+      <w:proofErr w:type="spellStart"/>
+      <w:r>
+        <w:t>Out</w:t>
+      </w:r>
+      <w:proofErr w:type="spellEnd"/>
+      <w:r>
+        <w:t xml:space="preserve"> </w:t>
+      </w:r>
+      <w:proofErr w:type="spellStart"/>
+      <w:r>
+        <w:t>Of</w:t>
+      </w:r>
+      <w:proofErr w:type="spellEnd"/>
+      <w:r>
+        <w:t xml:space="preserve"> Box)</w:t>
+      </w:r>
+    </w:p>
+    <w:p>
+      <w:pPr>
+        <w:pStyle w:val="Prrafodelista"/>
+        <w:numPr>
+          <w:ilvl w:val="2"/>
+          <w:numId w:val="3"/>
+        </w:numPr>
+      </w:pPr>
+      <w:r>
+        <w:t>Posibilidad de personalización</w:t>
+      </w:r>
+    </w:p>
+    <w:p>
+      <w:pPr>
+        <w:pStyle w:val="Prrafodelista"/>
+        <w:numPr>
+          <w:ilvl w:val="2"/>
+          <w:numId w:val="3"/>
+        </w:numPr>
+      </w:pPr>
+      <w:r>
+        <w:t>Calidad de la maqueta (no se desmonta fácilmente al manipularla ni sus piezas se rompen con facilidad)</w:t>
+      </w:r>
+    </w:p>
+    <w:p>
+      <w:pPr>
+        <w:pStyle w:val="Prrafodelista"/>
+        <w:numPr>
+          <w:ilvl w:val="2"/>
+          <w:numId w:val="3"/>
+        </w:numPr>
+      </w:pPr>
+      <w:r>
+        <w:t>Abanico de poses soportadas</w:t>
+      </w:r>
+    </w:p>
+    <w:p>
+      <w:pPr>
+        <w:pStyle w:val="Prrafodelista"/>
+        <w:ind w:left="1440"/>
+      </w:pPr>
+      <w:r>
+        <w:t>La nota general se calcular</w:t>
+      </w:r>
+      <w:r>
+        <w:t>á</w:t>
+      </w:r>
+      <w:r>
+        <w:t xml:space="preserve"> con la media de estas 5 y se </w:t>
+      </w:r>
+      <w:r>
+        <w:t>guardará</w:t>
+      </w:r>
+      <w:r>
+        <w:t xml:space="preserve"> en la base de datos junto con las demás para poder mostrarlas en la ficha</w:t>
+      </w:r>
+      <w:r>
+        <w:t>.</w:t>
+      </w:r>
+    </w:p>
+    <w:p>
+      <w:pPr>
+        <w:pStyle w:val="Prrafodelista"/>
+        <w:ind w:left="1440"/>
+      </w:pPr>
+      <w:r>
+        <w:t>Al añadirlas a esta lista se les marcará una fecha de finalizació</w:t>
+      </w:r>
+      <w:r>
+        <w:t>n</w:t>
+      </w:r>
+    </w:p>
+    <w:p>
+      <w:pPr>
+        <w:pStyle w:val="Prrafodelista"/>
+        <w:numPr>
+          <w:ilvl w:val="0"/>
+          <w:numId w:val="6"/>
+        </w:numPr>
+      </w:pPr>
+      <w:r>
+        <w:t xml:space="preserve">Administración de un apartado de redes sociales donde el usuario pueda compartir sus plataformas de creación de contenido como </w:t>
+      </w:r>
+      <w:proofErr w:type="spellStart"/>
+      <w:r>
+        <w:t>youtube</w:t>
+      </w:r>
+      <w:proofErr w:type="spellEnd"/>
+      <w:r>
+        <w:t xml:space="preserve"> o Instagram.</w:t>
+      </w:r>
+    </w:p>
+    <w:p>
+      <w:pPr>
+        <w:pStyle w:val="Prrafodelista"/>
+        <w:ind w:left="1440"/>
+      </w:pPr>
+    </w:p>
     <w:p>
       <w:pPr>
         <w:pStyle w:val="Ttulo1"/>
       </w:pPr>
-      <w:bookmarkStart w:id="4" w:name="_Toc99391369"/>
-      <w:r>
-        <w:t>OBJETIVOS</w:t>
+      <w:bookmarkStart w:id="4" w:name="_Toc99391370"/>
+    </w:p>
+    <w:p>
+      <w:pPr>
+        <w:pStyle w:val="Ttulo1"/>
+      </w:pPr>
+      <w:r>
+        <w:t>TECNOLOG</w:t>
+      </w:r>
+      <w:r>
+        <w:t>Í</w:t>
+      </w:r>
+      <w:r>
+        <w:t>AS</w:t>
       </w:r>
       <w:bookmarkEnd w:id="4"/>
-    </w:p>
-    <w:p/>
-    <w:p>
-      <w:pPr>
-        <w:pStyle w:val="Ttulo1"/>
-      </w:pPr>
-      <w:bookmarkStart w:id="5" w:name="_Toc99391370"/>
-      <w:r>
-        <w:t>TECNOLOG</w:t>
-      </w:r>
-      <w:r>
-        <w:t>Í</w:t>
-      </w:r>
-      <w:r>
-        <w:t>AS</w:t>
-      </w:r>
-      <w:bookmarkEnd w:id="5"/>
       <w:r>
         <w:t xml:space="preserve"> </w:t>
       </w:r>
@@ -1779,40 +2240,40 @@
       <w:pPr>
         <w:pStyle w:val="Ttulo1"/>
       </w:pPr>
-      <w:bookmarkStart w:id="6" w:name="_Toc99391371"/>
+      <w:bookmarkStart w:id="5" w:name="_Toc99391371"/>
       <w:r>
         <w:t xml:space="preserve">FASES DEL </w:t>
       </w:r>
       <w:r>
         <w:t>PROYECTO</w:t>
       </w:r>
+      <w:bookmarkEnd w:id="5"/>
+    </w:p>
+    <w:p>
+      <w:pPr>
+        <w:pStyle w:val="Ttulo2"/>
+      </w:pPr>
+      <w:bookmarkStart w:id="6" w:name="_Toc99391372"/>
+      <w:r>
+        <w:t>PLANIFICACI</w:t>
+      </w:r>
+      <w:r>
+        <w:t>Ó</w:t>
+      </w:r>
+      <w:r>
+        <w:t>N</w:t>
+      </w:r>
       <w:bookmarkEnd w:id="6"/>
     </w:p>
     <w:p>
       <w:pPr>
-        <w:pStyle w:val="Ttulo2"/>
-      </w:pPr>
-      <w:bookmarkStart w:id="7" w:name="_Toc99391372"/>
-      <w:r>
-        <w:t>PLANIFICACI</w:t>
-      </w:r>
-      <w:r>
-        <w:t>Ó</w:t>
-      </w:r>
-      <w:r>
-        <w:t>N</w:t>
+        <w:pStyle w:val="Ttulo3"/>
+      </w:pPr>
+      <w:bookmarkStart w:id="7" w:name="_Toc99391373"/>
+      <w:r>
+        <w:t>SCRUM</w:t>
       </w:r>
       <w:bookmarkEnd w:id="7"/>
-    </w:p>
-    <w:p>
-      <w:pPr>
-        <w:pStyle w:val="Ttulo3"/>
-      </w:pPr>
-      <w:bookmarkStart w:id="8" w:name="_Toc99391373"/>
-      <w:r>
-        <w:t>SCRUM</w:t>
-      </w:r>
-      <w:bookmarkEnd w:id="8"/>
     </w:p>
     <w:p>
       <w:pPr>
@@ -2037,27 +2498,14 @@
       <w:r>
         <w:t xml:space="preserve">Ilustración </w:t>
       </w:r>
-      <w:r>
-        <w:fldChar w:fldCharType="begin"/>
-      </w:r>
-      <w:r>
-        <w:instrText xml:space="preserve"> SEQ Ilustración \* ARABIC </w:instrText>
-      </w:r>
-      <w:r>
-        <w:fldChar w:fldCharType="separate"/>
-      </w:r>
-      <w:r>
-        <w:rPr>
-          <w:noProof/>
-        </w:rPr>
-        <w:t>2</w:t>
-      </w:r>
-      <w:r>
-        <w:rPr>
-          <w:noProof/>
-        </w:rPr>
-        <w:fldChar w:fldCharType="end"/>
-      </w:r>
+      <w:fldSimple w:instr=" SEQ Ilustración \* ARABIC ">
+        <w:r>
+          <w:rPr>
+            <w:noProof/>
+          </w:rPr>
+          <w:t>2</w:t>
+        </w:r>
+      </w:fldSimple>
       <w:r>
         <w:t>. Diagrama de Gantt</w:t>
       </w:r>
@@ -2073,11 +2521,11 @@
       <w:pPr>
         <w:pStyle w:val="Ttulo3"/>
       </w:pPr>
-      <w:bookmarkStart w:id="9" w:name="_Toc99391374"/>
+      <w:bookmarkStart w:id="8" w:name="_Toc99391374"/>
       <w:r>
         <w:t>TRELLO</w:t>
       </w:r>
-      <w:bookmarkEnd w:id="9"/>
+      <w:bookmarkEnd w:id="8"/>
     </w:p>
     <w:p>
       <w:pPr>
@@ -2510,7 +2958,7 @@
       <w:pPr>
         <w:pStyle w:val="Ttulo1"/>
       </w:pPr>
-      <w:bookmarkStart w:id="10" w:name="_Toc99391375"/>
+      <w:bookmarkStart w:id="9" w:name="_Toc99391375"/>
       <w:r>
         <w:lastRenderedPageBreak/>
         <w:t>AN</w:t>
@@ -2521,86 +2969,86 @@
       <w:r>
         <w:t>LISIS</w:t>
       </w:r>
+      <w:bookmarkEnd w:id="9"/>
+    </w:p>
+    <w:p>
+      <w:pPr>
+        <w:pStyle w:val="Ttulo2"/>
+      </w:pPr>
+      <w:bookmarkStart w:id="10" w:name="_Toc99391376"/>
+      <w:r>
+        <w:t>ESPECIFICACIÓN</w:t>
+      </w:r>
+      <w:r>
+        <w:t xml:space="preserve"> DE REQUISITOS</w:t>
+      </w:r>
       <w:bookmarkEnd w:id="10"/>
     </w:p>
+    <w:p/>
     <w:p>
       <w:pPr>
         <w:pStyle w:val="Ttulo2"/>
       </w:pPr>
-      <w:bookmarkStart w:id="11" w:name="_Toc99391376"/>
-      <w:r>
-        <w:t>ESPECIFICACIÓN</w:t>
-      </w:r>
-      <w:r>
-        <w:t xml:space="preserve"> DE REQUISITOS</w:t>
+      <w:bookmarkStart w:id="11" w:name="_Toc99391377"/>
+      <w:r>
+        <w:t>ESPECIFICACI</w:t>
+      </w:r>
+      <w:r>
+        <w:t>Ó</w:t>
+      </w:r>
+      <w:r>
+        <w:t>N DE CASOS DE USO</w:t>
       </w:r>
       <w:bookmarkEnd w:id="11"/>
     </w:p>
     <w:p/>
     <w:p>
       <w:pPr>
+        <w:pStyle w:val="Ttulo1"/>
+      </w:pPr>
+      <w:bookmarkStart w:id="12" w:name="_Toc99391378"/>
+      <w:r>
+        <w:t>DISEÑO</w:t>
+      </w:r>
+      <w:bookmarkEnd w:id="12"/>
+    </w:p>
+    <w:p>
+      <w:pPr>
         <w:pStyle w:val="Ttulo2"/>
       </w:pPr>
-      <w:bookmarkStart w:id="12" w:name="_Toc99391377"/>
-      <w:r>
-        <w:t>ESPECIFICACI</w:t>
-      </w:r>
-      <w:r>
-        <w:t>Ó</w:t>
-      </w:r>
-      <w:r>
-        <w:t>N DE CASOS DE USO</w:t>
-      </w:r>
-      <w:bookmarkEnd w:id="12"/>
+      <w:bookmarkStart w:id="13" w:name="_Toc99391379"/>
+      <w:r>
+        <w:t>DISEÑO DE LA BASE DE DATO</w:t>
+      </w:r>
+      <w:r>
+        <w:t>S</w:t>
+      </w:r>
+      <w:bookmarkEnd w:id="13"/>
     </w:p>
     <w:p/>
     <w:p>
       <w:pPr>
-        <w:pStyle w:val="Ttulo1"/>
-      </w:pPr>
-      <w:bookmarkStart w:id="13" w:name="_Toc99391378"/>
-      <w:r>
-        <w:t>DISEÑO</w:t>
-      </w:r>
-      <w:bookmarkEnd w:id="13"/>
-    </w:p>
-    <w:p>
-      <w:pPr>
         <w:pStyle w:val="Ttulo2"/>
       </w:pPr>
-      <w:bookmarkStart w:id="14" w:name="_Toc99391379"/>
-      <w:r>
-        <w:t>DISEÑO DE LA BASE DE DATO</w:t>
-      </w:r>
-      <w:r>
-        <w:t>S</w:t>
+      <w:bookmarkStart w:id="14" w:name="_Toc99391380"/>
+      <w:r>
+        <w:t>DISEÑO DE INTERFACES</w:t>
       </w:r>
       <w:bookmarkEnd w:id="14"/>
     </w:p>
     <w:p/>
     <w:p>
       <w:pPr>
-        <w:pStyle w:val="Ttulo2"/>
-      </w:pPr>
-      <w:bookmarkStart w:id="15" w:name="_Toc99391380"/>
-      <w:r>
-        <w:t>DISEÑO DE INTERFACES</w:t>
+        <w:pStyle w:val="Ttulo3"/>
+      </w:pPr>
+      <w:bookmarkStart w:id="15" w:name="_Toc99391381"/>
+      <w:r>
+        <w:t xml:space="preserve">DIAGRAMA DE </w:t>
+      </w:r>
+      <w:r>
+        <w:t>ARQUITECTURA</w:t>
       </w:r>
       <w:bookmarkEnd w:id="15"/>
-    </w:p>
-    <w:p/>
-    <w:p>
-      <w:pPr>
-        <w:pStyle w:val="Ttulo3"/>
-      </w:pPr>
-      <w:bookmarkStart w:id="16" w:name="_Toc99391381"/>
-      <w:r>
-        <w:t xml:space="preserve">DIAGRAMA DE </w:t>
-      </w:r>
-      <w:r>
-        <w:t>ARQUITECTURA</w:t>
-      </w:r>
-      <w:bookmarkEnd w:id="16"/>
     </w:p>
     <w:p/>
     <w:p>
@@ -2611,7 +3059,7 @@
           <w:szCs w:val="28"/>
         </w:rPr>
       </w:pPr>
-      <w:bookmarkStart w:id="17" w:name="_Toc99391382"/>
+      <w:bookmarkStart w:id="16" w:name="_Toc99391382"/>
       <w:r>
         <w:t>IMPLEMENTACI</w:t>
       </w:r>
@@ -2621,78 +3069,78 @@
       <w:r>
         <w:t>N</w:t>
       </w:r>
+      <w:bookmarkEnd w:id="16"/>
+    </w:p>
+    <w:p>
+      <w:pPr>
+        <w:pStyle w:val="Ttulo2"/>
+      </w:pPr>
+      <w:bookmarkStart w:id="17" w:name="_Toc99391383"/>
+      <w:r>
+        <w:t>DESARROLLO DEL PROYECTO</w:t>
+      </w:r>
       <w:bookmarkEnd w:id="17"/>
     </w:p>
     <w:p>
       <w:pPr>
-        <w:pStyle w:val="Ttulo2"/>
-      </w:pPr>
-      <w:bookmarkStart w:id="18" w:name="_Toc99391383"/>
-      <w:r>
-        <w:t>DESARROLLO DEL PROYECTO</w:t>
+        <w:rPr>
+          <w:sz w:val="24"/>
+          <w:szCs w:val="24"/>
+        </w:rPr>
+      </w:pPr>
+      <w:r>
+        <w:rPr>
+          <w:sz w:val="24"/>
+          <w:szCs w:val="24"/>
+        </w:rPr>
+        <w:t xml:space="preserve">Para estructurar esta parte de la memoria voy a basarme en los </w:t>
+      </w:r>
+      <w:proofErr w:type="spellStart"/>
+      <w:r>
+        <w:rPr>
+          <w:sz w:val="24"/>
+          <w:szCs w:val="24"/>
+        </w:rPr>
+        <w:t>sprints</w:t>
+      </w:r>
+      <w:proofErr w:type="spellEnd"/>
+      <w:r>
+        <w:rPr>
+          <w:sz w:val="24"/>
+          <w:szCs w:val="24"/>
+        </w:rPr>
+        <w:t xml:space="preserve"> que se fueron planteando durante el desarrollo del proyecto, es decir, planteare el sprint y después explicare como desarrolle ese sprint.</w:t>
+      </w:r>
+    </w:p>
+    <w:p/>
+    <w:p>
+      <w:pPr>
+        <w:rPr>
+          <w:sz w:val="24"/>
+          <w:szCs w:val="24"/>
+        </w:rPr>
+      </w:pPr>
+    </w:p>
+    <w:p>
+      <w:pPr>
+        <w:pStyle w:val="Ttulo1"/>
+      </w:pPr>
+      <w:bookmarkStart w:id="18" w:name="_Toc99391384"/>
+      <w:r>
+        <w:t>AMPLIACION Y POSIBLES MEJORAS</w:t>
       </w:r>
       <w:bookmarkEnd w:id="18"/>
     </w:p>
-    <w:p>
-      <w:pPr>
-        <w:rPr>
-          <w:sz w:val="24"/>
-          <w:szCs w:val="24"/>
-        </w:rPr>
-      </w:pPr>
-      <w:r>
-        <w:rPr>
-          <w:sz w:val="24"/>
-          <w:szCs w:val="24"/>
-        </w:rPr>
-        <w:t xml:space="preserve">Para estructurar esta parte de la memoria voy a basarme en los </w:t>
-      </w:r>
-      <w:proofErr w:type="spellStart"/>
-      <w:r>
-        <w:rPr>
-          <w:sz w:val="24"/>
-          <w:szCs w:val="24"/>
-        </w:rPr>
-        <w:t>sprints</w:t>
-      </w:r>
-      <w:proofErr w:type="spellEnd"/>
-      <w:r>
-        <w:rPr>
-          <w:sz w:val="24"/>
-          <w:szCs w:val="24"/>
-        </w:rPr>
-        <w:t xml:space="preserve"> que se fueron planteando durante el desarrollo del proyecto, es decir, planteare el sprint y después explicare como desarrolle ese sprint.</w:t>
-      </w:r>
-    </w:p>
     <w:p/>
     <w:p>
       <w:pPr>
-        <w:rPr>
-          <w:sz w:val="24"/>
-          <w:szCs w:val="24"/>
-        </w:rPr>
-      </w:pPr>
-    </w:p>
-    <w:p>
-      <w:pPr>
         <w:pStyle w:val="Ttulo1"/>
       </w:pPr>
-      <w:bookmarkStart w:id="19" w:name="_Toc99391384"/>
-      <w:r>
-        <w:t>AMPLIACION Y POSIBLES MEJORAS</w:t>
+      <w:bookmarkStart w:id="19" w:name="_Toc99391385"/>
+      <w:r>
+        <w:t>CONCLUSIONES</w:t>
       </w:r>
       <w:bookmarkEnd w:id="19"/>
-    </w:p>
-    <w:p/>
-    <w:p>
-      <w:pPr>
-        <w:pStyle w:val="Ttulo1"/>
-      </w:pPr>
-      <w:bookmarkStart w:id="20" w:name="_Toc99391385"/>
-      <w:r>
-        <w:t>CONCLUSIONES</w:t>
-      </w:r>
-      <w:bookmarkEnd w:id="20"/>
     </w:p>
     <w:p>
       <w:pPr>
@@ -2763,11 +3211,11 @@
       <w:pPr>
         <w:pStyle w:val="Ttulo1"/>
       </w:pPr>
-      <w:bookmarkStart w:id="21" w:name="_Toc99391386"/>
+      <w:bookmarkStart w:id="20" w:name="_Toc99391386"/>
       <w:r>
         <w:t>BIBLIOGRAFÍA</w:t>
       </w:r>
-      <w:bookmarkEnd w:id="21"/>
+      <w:bookmarkEnd w:id="20"/>
     </w:p>
     <w:p/>
     <w:sectPr>
@@ -2782,7 +3230,7 @@
 </file>
 
 <file path=word/endnotes.xml><?xml version="1.0" encoding="utf-8"?>
-<w:endnotes xmlns:wpc="http://schemas.microsoft.com/office/word/2010/wordprocessingCanvas" xmlns:cx="http://schemas.microsoft.com/office/drawing/2014/chartex" xmlns:cx1="http://schemas.microsoft.com/office/drawing/2015/9/8/chartex" xmlns:cx2="http://schemas.microsoft.com/office/drawing/2015/10/21/chartex" xmlns:cx3="http://schemas.microsoft.com/office/drawing/2016/5/9/chartex" xmlns:cx4="http://schemas.microsoft.com/office/drawing/2016/5/10/chartex" xmlns:cx5="http://schemas.microsoft.com/office/drawing/2016/5/11/chartex" xmlns:cx6="http://schemas.microsoft.com/office/drawing/2016/5/12/chartex" xmlns:cx7="http://schemas.microsoft.com/office/drawing/2016/5/13/chartex" xmlns:cx8="http://schemas.microsoft.com/office/drawing/2016/5/14/chartex" xmlns:mc="http://schemas.openxmlformats.org/markup-compatibility/2006" xmlns:aink="http://schemas.microsoft.com/office/drawing/2016/ink" xmlns:am3d="http://schemas.microsoft.com/office/drawing/2017/model3d" xmlns:o="urn:schemas-microsoft-com:office:office" xmlns:r="http://schemas.openxmlformats.org/officeDocument/2006/relationships" xmlns:m="http://schemas.openxmlformats.org/officeDocument/2006/math" xmlns:v="urn:schemas-microsoft-com:vml" xmlns:wp14="http://schemas.microsoft.com/office/word/2010/wordprocessingDrawing" xmlns:wp="http://schemas.openxmlformats.org/drawingml/2006/wordprocessingDrawing" xmlns:w10="urn:schemas-microsoft-com:office:word" xmlns:w="http://schemas.openxmlformats.org/wordprocessingml/2006/main" xmlns:w14="http://schemas.microsoft.com/office/word/2010/wordml" xmlns:w15="http://schemas.microsoft.com/office/word/2012/wordml" xmlns:w16cid="http://schemas.microsoft.com/office/word/2016/wordml/cid" xmlns:w16se="http://schemas.microsoft.com/office/word/2015/wordml/symex" xmlns:wpg="http://schemas.microsoft.com/office/word/2010/wordprocessingGroup" xmlns:wpi="http://schemas.microsoft.com/office/word/2010/wordprocessingInk" xmlns:wne="http://schemas.microsoft.com/office/word/2006/wordml" xmlns:wps="http://schemas.microsoft.com/office/word/2010/wordprocessingShape" mc:Ignorable="w14 w15 w16se w16cid wp14">
+<w:endnotes xmlns:wpc="http://schemas.microsoft.com/office/word/2010/wordprocessingCanvas" xmlns:cx="http://schemas.microsoft.com/office/drawing/2014/chartex" xmlns:cx1="http://schemas.microsoft.com/office/drawing/2015/9/8/chartex" xmlns:cx2="http://schemas.microsoft.com/office/drawing/2015/10/21/chartex" xmlns:cx3="http://schemas.microsoft.com/office/drawing/2016/5/9/chartex" xmlns:cx4="http://schemas.microsoft.com/office/drawing/2016/5/10/chartex" xmlns:cx5="http://schemas.microsoft.com/office/drawing/2016/5/11/chartex" xmlns:cx6="http://schemas.microsoft.com/office/drawing/2016/5/12/chartex" xmlns:cx7="http://schemas.microsoft.com/office/drawing/2016/5/13/chartex" xmlns:cx8="http://schemas.microsoft.com/office/drawing/2016/5/14/chartex" xmlns:mc="http://schemas.openxmlformats.org/markup-compatibility/2006" xmlns:aink="http://schemas.microsoft.com/office/drawing/2016/ink" xmlns:am3d="http://schemas.microsoft.com/office/drawing/2017/model3d" xmlns:o="urn:schemas-microsoft-com:office:office" xmlns:r="http://schemas.openxmlformats.org/officeDocument/2006/relationships" xmlns:m="http://schemas.openxmlformats.org/officeDocument/2006/math" xmlns:v="urn:schemas-microsoft-com:vml" xmlns:wp14="http://schemas.microsoft.com/office/word/2010/wordprocessingDrawing" xmlns:wp="http://schemas.openxmlformats.org/drawingml/2006/wordprocessingDrawing" xmlns:w10="urn:schemas-microsoft-com:office:word" xmlns:w="http://schemas.openxmlformats.org/wordprocessingml/2006/main" xmlns:w14="http://schemas.microsoft.com/office/word/2010/wordml" xmlns:w15="http://schemas.microsoft.com/office/word/2012/wordml" xmlns:w16cex="http://schemas.microsoft.com/office/word/2018/wordml/cex" xmlns:w16cid="http://schemas.microsoft.com/office/word/2016/wordml/cid" xmlns:w16="http://schemas.microsoft.com/office/word/2018/wordml" xmlns:w16sdtdh="http://schemas.microsoft.com/office/word/2020/wordml/sdtdatahash" xmlns:w16se="http://schemas.microsoft.com/office/word/2015/wordml/symex" xmlns:wpg="http://schemas.microsoft.com/office/word/2010/wordprocessingGroup" xmlns:wpi="http://schemas.microsoft.com/office/word/2010/wordprocessingInk" xmlns:wne="http://schemas.microsoft.com/office/word/2006/wordml" xmlns:wps="http://schemas.microsoft.com/office/word/2010/wordprocessingShape" mc:Ignorable="w14 w15 w16se w16cid w16 w16cex w16sdtdh wp14">
   <w:endnote w:type="separator" w:id="-1">
     <w:p>
       <w:pPr>
@@ -2807,7 +3255,7 @@
 </file>
 
 <file path=word/footer1.xml><?xml version="1.0" encoding="utf-8"?>
-<w:ftr xmlns:wpc="http://schemas.microsoft.com/office/word/2010/wordprocessingCanvas" xmlns:cx="http://schemas.microsoft.com/office/drawing/2014/chartex" xmlns:cx1="http://schemas.microsoft.com/office/drawing/2015/9/8/chartex" xmlns:cx2="http://schemas.microsoft.com/office/drawing/2015/10/21/chartex" xmlns:cx3="http://schemas.microsoft.com/office/drawing/2016/5/9/chartex" xmlns:cx4="http://schemas.microsoft.com/office/drawing/2016/5/10/chartex" xmlns:cx5="http://schemas.microsoft.com/office/drawing/2016/5/11/chartex" xmlns:cx6="http://schemas.microsoft.com/office/drawing/2016/5/12/chartex" xmlns:cx7="http://schemas.microsoft.com/office/drawing/2016/5/13/chartex" xmlns:cx8="http://schemas.microsoft.com/office/drawing/2016/5/14/chartex" xmlns:mc="http://schemas.openxmlformats.org/markup-compatibility/2006" xmlns:aink="http://schemas.microsoft.com/office/drawing/2016/ink" xmlns:am3d="http://schemas.microsoft.com/office/drawing/2017/model3d" xmlns:o="urn:schemas-microsoft-com:office:office" xmlns:r="http://schemas.openxmlformats.org/officeDocument/2006/relationships" xmlns:m="http://schemas.openxmlformats.org/officeDocument/2006/math" xmlns:v="urn:schemas-microsoft-com:vml" xmlns:wp14="http://schemas.microsoft.com/office/word/2010/wordprocessingDrawing" xmlns:wp="http://schemas.openxmlformats.org/drawingml/2006/wordprocessingDrawing" xmlns:w10="urn:schemas-microsoft-com:office:word" xmlns:w="http://schemas.openxmlformats.org/wordprocessingml/2006/main" xmlns:w14="http://schemas.microsoft.com/office/word/2010/wordml" xmlns:w15="http://schemas.microsoft.com/office/word/2012/wordml" xmlns:w16cid="http://schemas.microsoft.com/office/word/2016/wordml/cid" xmlns:w16se="http://schemas.microsoft.com/office/word/2015/wordml/symex" xmlns:wpg="http://schemas.microsoft.com/office/word/2010/wordprocessingGroup" xmlns:wpi="http://schemas.microsoft.com/office/word/2010/wordprocessingInk" xmlns:wne="http://schemas.microsoft.com/office/word/2006/wordml" xmlns:wps="http://schemas.microsoft.com/office/word/2010/wordprocessingShape" mc:Ignorable="w14 w15 w16se w16cid wp14">
+<w:ftr xmlns:wpc="http://schemas.microsoft.com/office/word/2010/wordprocessingCanvas" xmlns:cx="http://schemas.microsoft.com/office/drawing/2014/chartex" xmlns:cx1="http://schemas.microsoft.com/office/drawing/2015/9/8/chartex" xmlns:cx2="http://schemas.microsoft.com/office/drawing/2015/10/21/chartex" xmlns:cx3="http://schemas.microsoft.com/office/drawing/2016/5/9/chartex" xmlns:cx4="http://schemas.microsoft.com/office/drawing/2016/5/10/chartex" xmlns:cx5="http://schemas.microsoft.com/office/drawing/2016/5/11/chartex" xmlns:cx6="http://schemas.microsoft.com/office/drawing/2016/5/12/chartex" xmlns:cx7="http://schemas.microsoft.com/office/drawing/2016/5/13/chartex" xmlns:cx8="http://schemas.microsoft.com/office/drawing/2016/5/14/chartex" xmlns:mc="http://schemas.openxmlformats.org/markup-compatibility/2006" xmlns:aink="http://schemas.microsoft.com/office/drawing/2016/ink" xmlns:am3d="http://schemas.microsoft.com/office/drawing/2017/model3d" xmlns:o="urn:schemas-microsoft-com:office:office" xmlns:r="http://schemas.openxmlformats.org/officeDocument/2006/relationships" xmlns:m="http://schemas.openxmlformats.org/officeDocument/2006/math" xmlns:v="urn:schemas-microsoft-com:vml" xmlns:wp14="http://schemas.microsoft.com/office/word/2010/wordprocessingDrawing" xmlns:wp="http://schemas.openxmlformats.org/drawingml/2006/wordprocessingDrawing" xmlns:w10="urn:schemas-microsoft-com:office:word" xmlns:w="http://schemas.openxmlformats.org/wordprocessingml/2006/main" xmlns:w14="http://schemas.microsoft.com/office/word/2010/wordml" xmlns:w15="http://schemas.microsoft.com/office/word/2012/wordml" xmlns:w16cex="http://schemas.microsoft.com/office/word/2018/wordml/cex" xmlns:w16cid="http://schemas.microsoft.com/office/word/2016/wordml/cid" xmlns:w16="http://schemas.microsoft.com/office/word/2018/wordml" xmlns:w16sdtdh="http://schemas.microsoft.com/office/word/2020/wordml/sdtdatahash" xmlns:w16se="http://schemas.microsoft.com/office/word/2015/wordml/symex" xmlns:wpg="http://schemas.microsoft.com/office/word/2010/wordprocessingGroup" xmlns:wpi="http://schemas.microsoft.com/office/word/2010/wordprocessingInk" xmlns:wne="http://schemas.microsoft.com/office/word/2006/wordml" xmlns:wps="http://schemas.microsoft.com/office/word/2010/wordprocessingShape" mc:Ignorable="w14 w15 w16se w16cid w16 w16cex w16sdtdh wp14">
   <w:tbl>
     <w:tblPr>
       <w:tblW w:w="5000" w:type="pct"/>
@@ -2848,6 +3296,7 @@
             <w:dataBinding w:prefixMappings="xmlns:ns0='http://purl.org/dc/elements/1.1/' xmlns:ns1='http://schemas.openxmlformats.org/package/2006/metadata/core-properties' " w:xpath="/ns1:coreProperties[1]/ns0:creator[1]" w:storeItemID="{6C3C8BC8-F283-45AE-878A-BAB7291924A1}"/>
             <w:text/>
           </w:sdtPr>
+          <w:sdtEndPr/>
           <w:sdtContent>
             <w:p>
               <w:pPr>
@@ -2971,7 +3420,7 @@
 </file>
 
 <file path=word/footnotes.xml><?xml version="1.0" encoding="utf-8"?>
-<w:footnotes xmlns:wpc="http://schemas.microsoft.com/office/word/2010/wordprocessingCanvas" xmlns:cx="http://schemas.microsoft.com/office/drawing/2014/chartex" xmlns:cx1="http://schemas.microsoft.com/office/drawing/2015/9/8/chartex" xmlns:cx2="http://schemas.microsoft.com/office/drawing/2015/10/21/chartex" xmlns:cx3="http://schemas.microsoft.com/office/drawing/2016/5/9/chartex" xmlns:cx4="http://schemas.microsoft.com/office/drawing/2016/5/10/chartex" xmlns:cx5="http://schemas.microsoft.com/office/drawing/2016/5/11/chartex" xmlns:cx6="http://schemas.microsoft.com/office/drawing/2016/5/12/chartex" xmlns:cx7="http://schemas.microsoft.com/office/drawing/2016/5/13/chartex" xmlns:cx8="http://schemas.microsoft.com/office/drawing/2016/5/14/chartex" xmlns:mc="http://schemas.openxmlformats.org/markup-compatibility/2006" xmlns:aink="http://schemas.microsoft.com/office/drawing/2016/ink" xmlns:am3d="http://schemas.microsoft.com/office/drawing/2017/model3d" xmlns:o="urn:schemas-microsoft-com:office:office" xmlns:r="http://schemas.openxmlformats.org/officeDocument/2006/relationships" xmlns:m="http://schemas.openxmlformats.org/officeDocument/2006/math" xmlns:v="urn:schemas-microsoft-com:vml" xmlns:wp14="http://schemas.microsoft.com/office/word/2010/wordprocessingDrawing" xmlns:wp="http://schemas.openxmlformats.org/drawingml/2006/wordprocessingDrawing" xmlns:w10="urn:schemas-microsoft-com:office:word" xmlns:w="http://schemas.openxmlformats.org/wordprocessingml/2006/main" xmlns:w14="http://schemas.microsoft.com/office/word/2010/wordml" xmlns:w15="http://schemas.microsoft.com/office/word/2012/wordml" xmlns:w16cid="http://schemas.microsoft.com/office/word/2016/wordml/cid" xmlns:w16se="http://schemas.microsoft.com/office/word/2015/wordml/symex" xmlns:wpg="http://schemas.microsoft.com/office/word/2010/wordprocessingGroup" xmlns:wpi="http://schemas.microsoft.com/office/word/2010/wordprocessingInk" xmlns:wne="http://schemas.microsoft.com/office/word/2006/wordml" xmlns:wps="http://schemas.microsoft.com/office/word/2010/wordprocessingShape" mc:Ignorable="w14 w15 w16se w16cid wp14">
+<w:footnotes xmlns:wpc="http://schemas.microsoft.com/office/word/2010/wordprocessingCanvas" xmlns:cx="http://schemas.microsoft.com/office/drawing/2014/chartex" xmlns:cx1="http://schemas.microsoft.com/office/drawing/2015/9/8/chartex" xmlns:cx2="http://schemas.microsoft.com/office/drawing/2015/10/21/chartex" xmlns:cx3="http://schemas.microsoft.com/office/drawing/2016/5/9/chartex" xmlns:cx4="http://schemas.microsoft.com/office/drawing/2016/5/10/chartex" xmlns:cx5="http://schemas.microsoft.com/office/drawing/2016/5/11/chartex" xmlns:cx6="http://schemas.microsoft.com/office/drawing/2016/5/12/chartex" xmlns:cx7="http://schemas.microsoft.com/office/drawing/2016/5/13/chartex" xmlns:cx8="http://schemas.microsoft.com/office/drawing/2016/5/14/chartex" xmlns:mc="http://schemas.openxmlformats.org/markup-compatibility/2006" xmlns:aink="http://schemas.microsoft.com/office/drawing/2016/ink" xmlns:am3d="http://schemas.microsoft.com/office/drawing/2017/model3d" xmlns:o="urn:schemas-microsoft-com:office:office" xmlns:r="http://schemas.openxmlformats.org/officeDocument/2006/relationships" xmlns:m="http://schemas.openxmlformats.org/officeDocument/2006/math" xmlns:v="urn:schemas-microsoft-com:vml" xmlns:wp14="http://schemas.microsoft.com/office/word/2010/wordprocessingDrawing" xmlns:wp="http://schemas.openxmlformats.org/drawingml/2006/wordprocessingDrawing" xmlns:w10="urn:schemas-microsoft-com:office:word" xmlns:w="http://schemas.openxmlformats.org/wordprocessingml/2006/main" xmlns:w14="http://schemas.microsoft.com/office/word/2010/wordml" xmlns:w15="http://schemas.microsoft.com/office/word/2012/wordml" xmlns:w16cex="http://schemas.microsoft.com/office/word/2018/wordml/cex" xmlns:w16cid="http://schemas.microsoft.com/office/word/2016/wordml/cid" xmlns:w16="http://schemas.microsoft.com/office/word/2018/wordml" xmlns:w16sdtdh="http://schemas.microsoft.com/office/word/2020/wordml/sdtdatahash" xmlns:w16se="http://schemas.microsoft.com/office/word/2015/wordml/symex" xmlns:wpg="http://schemas.microsoft.com/office/word/2010/wordprocessingGroup" xmlns:wpi="http://schemas.microsoft.com/office/word/2010/wordprocessingInk" xmlns:wne="http://schemas.microsoft.com/office/word/2006/wordml" xmlns:wps="http://schemas.microsoft.com/office/word/2010/wordprocessingShape" mc:Ignorable="w14 w15 w16se w16cid w16 w16cex w16sdtdh wp14">
   <w:footnote w:type="separator" w:id="-1">
     <w:p>
       <w:pPr>
@@ -2996,7 +3445,7 @@
 </file>
 
 <file path=word/numbering.xml><?xml version="1.0" encoding="utf-8"?>
-<w:numbering xmlns:wpc="http://schemas.microsoft.com/office/word/2010/wordprocessingCanvas" xmlns:cx="http://schemas.microsoft.com/office/drawing/2014/chartex" xmlns:cx1="http://schemas.microsoft.com/office/drawing/2015/9/8/chartex" xmlns:cx2="http://schemas.microsoft.com/office/drawing/2015/10/21/chartex" xmlns:cx3="http://schemas.microsoft.com/office/drawing/2016/5/9/chartex" xmlns:cx4="http://schemas.microsoft.com/office/drawing/2016/5/10/chartex" xmlns:cx5="http://schemas.microsoft.com/office/drawing/2016/5/11/chartex" xmlns:cx6="http://schemas.microsoft.com/office/drawing/2016/5/12/chartex" xmlns:cx7="http://schemas.microsoft.com/office/drawing/2016/5/13/chartex" xmlns:cx8="http://schemas.microsoft.com/office/drawing/2016/5/14/chartex" xmlns:mc="http://schemas.openxmlformats.org/markup-compatibility/2006" xmlns:aink="http://schemas.microsoft.com/office/drawing/2016/ink" xmlns:am3d="http://schemas.microsoft.com/office/drawing/2017/model3d" xmlns:o="urn:schemas-microsoft-com:office:office" xmlns:r="http://schemas.openxmlformats.org/officeDocument/2006/relationships" xmlns:m="http://schemas.openxmlformats.org/officeDocument/2006/math" xmlns:v="urn:schemas-microsoft-com:vml" xmlns:wp14="http://schemas.microsoft.com/office/word/2010/wordprocessingDrawing" xmlns:wp="http://schemas.openxmlformats.org/drawingml/2006/wordprocessingDrawing" xmlns:w10="urn:schemas-microsoft-com:office:word" xmlns:w="http://schemas.openxmlformats.org/wordprocessingml/2006/main" xmlns:w14="http://schemas.microsoft.com/office/word/2010/wordml" xmlns:w15="http://schemas.microsoft.com/office/word/2012/wordml" xmlns:w16cid="http://schemas.microsoft.com/office/word/2016/wordml/cid" xmlns:w16se="http://schemas.microsoft.com/office/word/2015/wordml/symex" xmlns:wpg="http://schemas.microsoft.com/office/word/2010/wordprocessingGroup" xmlns:wpi="http://schemas.microsoft.com/office/word/2010/wordprocessingInk" xmlns:wne="http://schemas.microsoft.com/office/word/2006/wordml" xmlns:wps="http://schemas.microsoft.com/office/word/2010/wordprocessingShape" mc:Ignorable="w14 w15 w16se w16cid wp14">
+<w:numbering xmlns:wpc="http://schemas.microsoft.com/office/word/2010/wordprocessingCanvas" xmlns:cx="http://schemas.microsoft.com/office/drawing/2014/chartex" xmlns:cx1="http://schemas.microsoft.com/office/drawing/2015/9/8/chartex" xmlns:cx2="http://schemas.microsoft.com/office/drawing/2015/10/21/chartex" xmlns:cx3="http://schemas.microsoft.com/office/drawing/2016/5/9/chartex" xmlns:cx4="http://schemas.microsoft.com/office/drawing/2016/5/10/chartex" xmlns:cx5="http://schemas.microsoft.com/office/drawing/2016/5/11/chartex" xmlns:cx6="http://schemas.microsoft.com/office/drawing/2016/5/12/chartex" xmlns:cx7="http://schemas.microsoft.com/office/drawing/2016/5/13/chartex" xmlns:cx8="http://schemas.microsoft.com/office/drawing/2016/5/14/chartex" xmlns:mc="http://schemas.openxmlformats.org/markup-compatibility/2006" xmlns:aink="http://schemas.microsoft.com/office/drawing/2016/ink" xmlns:am3d="http://schemas.microsoft.com/office/drawing/2017/model3d" xmlns:o="urn:schemas-microsoft-com:office:office" xmlns:r="http://schemas.openxmlformats.org/officeDocument/2006/relationships" xmlns:m="http://schemas.openxmlformats.org/officeDocument/2006/math" xmlns:v="urn:schemas-microsoft-com:vml" xmlns:wp14="http://schemas.microsoft.com/office/word/2010/wordprocessingDrawing" xmlns:wp="http://schemas.openxmlformats.org/drawingml/2006/wordprocessingDrawing" xmlns:w10="urn:schemas-microsoft-com:office:word" xmlns:w="http://schemas.openxmlformats.org/wordprocessingml/2006/main" xmlns:w14="http://schemas.microsoft.com/office/word/2010/wordml" xmlns:w15="http://schemas.microsoft.com/office/word/2012/wordml" xmlns:w16cex="http://schemas.microsoft.com/office/word/2018/wordml/cex" xmlns:w16cid="http://schemas.microsoft.com/office/word/2016/wordml/cid" xmlns:w16="http://schemas.microsoft.com/office/word/2018/wordml" xmlns:w16sdtdh="http://schemas.microsoft.com/office/word/2020/wordml/sdtdatahash" xmlns:w16se="http://schemas.microsoft.com/office/word/2015/wordml/symex" xmlns:wpg="http://schemas.microsoft.com/office/word/2010/wordprocessingGroup" xmlns:wpi="http://schemas.microsoft.com/office/word/2010/wordprocessingInk" xmlns:wne="http://schemas.microsoft.com/office/word/2006/wordml" xmlns:wps="http://schemas.microsoft.com/office/word/2010/wordprocessingShape" mc:Ignorable="w14 w15 w16se w16cid w16 w16cex w16sdtdh wp14">
   <w:abstractNum w:abstractNumId="0" w15:restartNumberingAfterBreak="0">
     <w:nsid w:val="07574237"/>
     <w:multiLevelType w:val="hybridMultilevel"/>
@@ -3110,6 +3559,119 @@
     </w:lvl>
   </w:abstractNum>
   <w:abstractNum w:abstractNumId="1" w15:restartNumberingAfterBreak="0">
+    <w:nsid w:val="17CE67DF"/>
+    <w:multiLevelType w:val="hybridMultilevel"/>
+    <w:tmpl w:val="317E2274"/>
+    <w:lvl w:ilvl="0" w:tplc="0C0A0001">
+      <w:start w:val="1"/>
+      <w:numFmt w:val="bullet"/>
+      <w:lvlText w:val=""/>
+      <w:lvlJc w:val="left"/>
+      <w:pPr>
+        <w:ind w:left="720" w:hanging="360"/>
+      </w:pPr>
+      <w:rPr>
+        <w:rFonts w:ascii="Symbol" w:hAnsi="Symbol" w:hint="default"/>
+      </w:rPr>
+    </w:lvl>
+    <w:lvl w:ilvl="1" w:tplc="0C0A0003">
+      <w:start w:val="1"/>
+      <w:numFmt w:val="bullet"/>
+      <w:lvlText w:val="o"/>
+      <w:lvlJc w:val="left"/>
+      <w:pPr>
+        <w:ind w:left="1440" w:hanging="360"/>
+      </w:pPr>
+      <w:rPr>
+        <w:rFonts w:ascii="Courier New" w:hAnsi="Courier New" w:cs="Courier New" w:hint="default"/>
+      </w:rPr>
+    </w:lvl>
+    <w:lvl w:ilvl="2" w:tplc="0C0A0005">
+      <w:start w:val="1"/>
+      <w:numFmt w:val="bullet"/>
+      <w:lvlText w:val=""/>
+      <w:lvlJc w:val="left"/>
+      <w:pPr>
+        <w:ind w:left="2160" w:hanging="360"/>
+      </w:pPr>
+      <w:rPr>
+        <w:rFonts w:ascii="Wingdings" w:hAnsi="Wingdings" w:hint="default"/>
+      </w:rPr>
+    </w:lvl>
+    <w:lvl w:ilvl="3" w:tplc="0C0A0001">
+      <w:start w:val="1"/>
+      <w:numFmt w:val="bullet"/>
+      <w:lvlText w:val=""/>
+      <w:lvlJc w:val="left"/>
+      <w:pPr>
+        <w:ind w:left="2880" w:hanging="360"/>
+      </w:pPr>
+      <w:rPr>
+        <w:rFonts w:ascii="Symbol" w:hAnsi="Symbol" w:hint="default"/>
+      </w:rPr>
+    </w:lvl>
+    <w:lvl w:ilvl="4" w:tplc="0C0A0003" w:tentative="1">
+      <w:start w:val="1"/>
+      <w:numFmt w:val="bullet"/>
+      <w:lvlText w:val="o"/>
+      <w:lvlJc w:val="left"/>
+      <w:pPr>
+        <w:ind w:left="3600" w:hanging="360"/>
+      </w:pPr>
+      <w:rPr>
+        <w:rFonts w:ascii="Courier New" w:hAnsi="Courier New" w:cs="Courier New" w:hint="default"/>
+      </w:rPr>
+    </w:lvl>
+    <w:lvl w:ilvl="5" w:tplc="0C0A0005" w:tentative="1">
+      <w:start w:val="1"/>
+      <w:numFmt w:val="bullet"/>
+      <w:lvlText w:val=""/>
+      <w:lvlJc w:val="left"/>
+      <w:pPr>
+        <w:ind w:left="4320" w:hanging="360"/>
+      </w:pPr>
+      <w:rPr>
+        <w:rFonts w:ascii="Wingdings" w:hAnsi="Wingdings" w:hint="default"/>
+      </w:rPr>
+    </w:lvl>
+    <w:lvl w:ilvl="6" w:tplc="0C0A0001" w:tentative="1">
+      <w:start w:val="1"/>
+      <w:numFmt w:val="bullet"/>
+      <w:lvlText w:val=""/>
+      <w:lvlJc w:val="left"/>
+      <w:pPr>
+        <w:ind w:left="5040" w:hanging="360"/>
+      </w:pPr>
+      <w:rPr>
+        <w:rFonts w:ascii="Symbol" w:hAnsi="Symbol" w:hint="default"/>
+      </w:rPr>
+    </w:lvl>
+    <w:lvl w:ilvl="7" w:tplc="0C0A0003" w:tentative="1">
+      <w:start w:val="1"/>
+      <w:numFmt w:val="bullet"/>
+      <w:lvlText w:val="o"/>
+      <w:lvlJc w:val="left"/>
+      <w:pPr>
+        <w:ind w:left="5760" w:hanging="360"/>
+      </w:pPr>
+      <w:rPr>
+        <w:rFonts w:ascii="Courier New" w:hAnsi="Courier New" w:cs="Courier New" w:hint="default"/>
+      </w:rPr>
+    </w:lvl>
+    <w:lvl w:ilvl="8" w:tplc="0C0A0005" w:tentative="1">
+      <w:start w:val="1"/>
+      <w:numFmt w:val="bullet"/>
+      <w:lvlText w:val=""/>
+      <w:lvlJc w:val="left"/>
+      <w:pPr>
+        <w:ind w:left="6480" w:hanging="360"/>
+      </w:pPr>
+      <w:rPr>
+        <w:rFonts w:ascii="Wingdings" w:hAnsi="Wingdings" w:hint="default"/>
+      </w:rPr>
+    </w:lvl>
+  </w:abstractNum>
+  <w:abstractNum w:abstractNumId="2" w15:restartNumberingAfterBreak="0">
     <w:nsid w:val="1FE300F3"/>
     <w:multiLevelType w:val="hybridMultilevel"/>
     <w:tmpl w:val="4788AA5C"/>
@@ -3221,17 +3783,368 @@
       </w:rPr>
     </w:lvl>
   </w:abstractNum>
+  <w:abstractNum w:abstractNumId="3" w15:restartNumberingAfterBreak="0">
+    <w:nsid w:val="298F7AC9"/>
+    <w:multiLevelType w:val="hybridMultilevel"/>
+    <w:tmpl w:val="A2BA678A"/>
+    <w:lvl w:ilvl="0" w:tplc="0C0A0003">
+      <w:start w:val="1"/>
+      <w:numFmt w:val="bullet"/>
+      <w:lvlText w:val="o"/>
+      <w:lvlJc w:val="left"/>
+      <w:pPr>
+        <w:ind w:left="2160" w:hanging="360"/>
+      </w:pPr>
+      <w:rPr>
+        <w:rFonts w:ascii="Courier New" w:hAnsi="Courier New" w:cs="Courier New" w:hint="default"/>
+      </w:rPr>
+    </w:lvl>
+    <w:lvl w:ilvl="1" w:tplc="0C0A0003" w:tentative="1">
+      <w:start w:val="1"/>
+      <w:numFmt w:val="bullet"/>
+      <w:lvlText w:val="o"/>
+      <w:lvlJc w:val="left"/>
+      <w:pPr>
+        <w:ind w:left="2880" w:hanging="360"/>
+      </w:pPr>
+      <w:rPr>
+        <w:rFonts w:ascii="Courier New" w:hAnsi="Courier New" w:cs="Courier New" w:hint="default"/>
+      </w:rPr>
+    </w:lvl>
+    <w:lvl w:ilvl="2" w:tplc="0C0A0005" w:tentative="1">
+      <w:start w:val="1"/>
+      <w:numFmt w:val="bullet"/>
+      <w:lvlText w:val=""/>
+      <w:lvlJc w:val="left"/>
+      <w:pPr>
+        <w:ind w:left="3600" w:hanging="360"/>
+      </w:pPr>
+      <w:rPr>
+        <w:rFonts w:ascii="Wingdings" w:hAnsi="Wingdings" w:hint="default"/>
+      </w:rPr>
+    </w:lvl>
+    <w:lvl w:ilvl="3" w:tplc="0C0A0001" w:tentative="1">
+      <w:start w:val="1"/>
+      <w:numFmt w:val="bullet"/>
+      <w:lvlText w:val=""/>
+      <w:lvlJc w:val="left"/>
+      <w:pPr>
+        <w:ind w:left="4320" w:hanging="360"/>
+      </w:pPr>
+      <w:rPr>
+        <w:rFonts w:ascii="Symbol" w:hAnsi="Symbol" w:hint="default"/>
+      </w:rPr>
+    </w:lvl>
+    <w:lvl w:ilvl="4" w:tplc="0C0A0003" w:tentative="1">
+      <w:start w:val="1"/>
+      <w:numFmt w:val="bullet"/>
+      <w:lvlText w:val="o"/>
+      <w:lvlJc w:val="left"/>
+      <w:pPr>
+        <w:ind w:left="5040" w:hanging="360"/>
+      </w:pPr>
+      <w:rPr>
+        <w:rFonts w:ascii="Courier New" w:hAnsi="Courier New" w:cs="Courier New" w:hint="default"/>
+      </w:rPr>
+    </w:lvl>
+    <w:lvl w:ilvl="5" w:tplc="0C0A0005" w:tentative="1">
+      <w:start w:val="1"/>
+      <w:numFmt w:val="bullet"/>
+      <w:lvlText w:val=""/>
+      <w:lvlJc w:val="left"/>
+      <w:pPr>
+        <w:ind w:left="5760" w:hanging="360"/>
+      </w:pPr>
+      <w:rPr>
+        <w:rFonts w:ascii="Wingdings" w:hAnsi="Wingdings" w:hint="default"/>
+      </w:rPr>
+    </w:lvl>
+    <w:lvl w:ilvl="6" w:tplc="0C0A0001" w:tentative="1">
+      <w:start w:val="1"/>
+      <w:numFmt w:val="bullet"/>
+      <w:lvlText w:val=""/>
+      <w:lvlJc w:val="left"/>
+      <w:pPr>
+        <w:ind w:left="6480" w:hanging="360"/>
+      </w:pPr>
+      <w:rPr>
+        <w:rFonts w:ascii="Symbol" w:hAnsi="Symbol" w:hint="default"/>
+      </w:rPr>
+    </w:lvl>
+    <w:lvl w:ilvl="7" w:tplc="0C0A0003" w:tentative="1">
+      <w:start w:val="1"/>
+      <w:numFmt w:val="bullet"/>
+      <w:lvlText w:val="o"/>
+      <w:lvlJc w:val="left"/>
+      <w:pPr>
+        <w:ind w:left="7200" w:hanging="360"/>
+      </w:pPr>
+      <w:rPr>
+        <w:rFonts w:ascii="Courier New" w:hAnsi="Courier New" w:cs="Courier New" w:hint="default"/>
+      </w:rPr>
+    </w:lvl>
+    <w:lvl w:ilvl="8" w:tplc="0C0A0005" w:tentative="1">
+      <w:start w:val="1"/>
+      <w:numFmt w:val="bullet"/>
+      <w:lvlText w:val=""/>
+      <w:lvlJc w:val="left"/>
+      <w:pPr>
+        <w:ind w:left="7920" w:hanging="360"/>
+      </w:pPr>
+      <w:rPr>
+        <w:rFonts w:ascii="Wingdings" w:hAnsi="Wingdings" w:hint="default"/>
+      </w:rPr>
+    </w:lvl>
+  </w:abstractNum>
+  <w:abstractNum w:abstractNumId="4" w15:restartNumberingAfterBreak="0">
+    <w:nsid w:val="386F3E0E"/>
+    <w:multiLevelType w:val="hybridMultilevel"/>
+    <w:tmpl w:val="071064A8"/>
+    <w:lvl w:ilvl="0" w:tplc="0C0A0001">
+      <w:start w:val="1"/>
+      <w:numFmt w:val="bullet"/>
+      <w:lvlText w:val=""/>
+      <w:lvlJc w:val="left"/>
+      <w:pPr>
+        <w:ind w:left="2160" w:hanging="360"/>
+      </w:pPr>
+      <w:rPr>
+        <w:rFonts w:ascii="Symbol" w:hAnsi="Symbol" w:hint="default"/>
+      </w:rPr>
+    </w:lvl>
+    <w:lvl w:ilvl="1" w:tplc="0C0A0003">
+      <w:start w:val="1"/>
+      <w:numFmt w:val="bullet"/>
+      <w:lvlText w:val="o"/>
+      <w:lvlJc w:val="left"/>
+      <w:pPr>
+        <w:ind w:left="2880" w:hanging="360"/>
+      </w:pPr>
+      <w:rPr>
+        <w:rFonts w:ascii="Courier New" w:hAnsi="Courier New" w:cs="Courier New" w:hint="default"/>
+      </w:rPr>
+    </w:lvl>
+    <w:lvl w:ilvl="2" w:tplc="0C0A0005" w:tentative="1">
+      <w:start w:val="1"/>
+      <w:numFmt w:val="bullet"/>
+      <w:lvlText w:val=""/>
+      <w:lvlJc w:val="left"/>
+      <w:pPr>
+        <w:ind w:left="3600" w:hanging="360"/>
+      </w:pPr>
+      <w:rPr>
+        <w:rFonts w:ascii="Wingdings" w:hAnsi="Wingdings" w:hint="default"/>
+      </w:rPr>
+    </w:lvl>
+    <w:lvl w:ilvl="3" w:tplc="0C0A0001" w:tentative="1">
+      <w:start w:val="1"/>
+      <w:numFmt w:val="bullet"/>
+      <w:lvlText w:val=""/>
+      <w:lvlJc w:val="left"/>
+      <w:pPr>
+        <w:ind w:left="4320" w:hanging="360"/>
+      </w:pPr>
+      <w:rPr>
+        <w:rFonts w:ascii="Symbol" w:hAnsi="Symbol" w:hint="default"/>
+      </w:rPr>
+    </w:lvl>
+    <w:lvl w:ilvl="4" w:tplc="0C0A0003" w:tentative="1">
+      <w:start w:val="1"/>
+      <w:numFmt w:val="bullet"/>
+      <w:lvlText w:val="o"/>
+      <w:lvlJc w:val="left"/>
+      <w:pPr>
+        <w:ind w:left="5040" w:hanging="360"/>
+      </w:pPr>
+      <w:rPr>
+        <w:rFonts w:ascii="Courier New" w:hAnsi="Courier New" w:cs="Courier New" w:hint="default"/>
+      </w:rPr>
+    </w:lvl>
+    <w:lvl w:ilvl="5" w:tplc="0C0A0005" w:tentative="1">
+      <w:start w:val="1"/>
+      <w:numFmt w:val="bullet"/>
+      <w:lvlText w:val=""/>
+      <w:lvlJc w:val="left"/>
+      <w:pPr>
+        <w:ind w:left="5760" w:hanging="360"/>
+      </w:pPr>
+      <w:rPr>
+        <w:rFonts w:ascii="Wingdings" w:hAnsi="Wingdings" w:hint="default"/>
+      </w:rPr>
+    </w:lvl>
+    <w:lvl w:ilvl="6" w:tplc="0C0A0001" w:tentative="1">
+      <w:start w:val="1"/>
+      <w:numFmt w:val="bullet"/>
+      <w:lvlText w:val=""/>
+      <w:lvlJc w:val="left"/>
+      <w:pPr>
+        <w:ind w:left="6480" w:hanging="360"/>
+      </w:pPr>
+      <w:rPr>
+        <w:rFonts w:ascii="Symbol" w:hAnsi="Symbol" w:hint="default"/>
+      </w:rPr>
+    </w:lvl>
+    <w:lvl w:ilvl="7" w:tplc="0C0A0003" w:tentative="1">
+      <w:start w:val="1"/>
+      <w:numFmt w:val="bullet"/>
+      <w:lvlText w:val="o"/>
+      <w:lvlJc w:val="left"/>
+      <w:pPr>
+        <w:ind w:left="7200" w:hanging="360"/>
+      </w:pPr>
+      <w:rPr>
+        <w:rFonts w:ascii="Courier New" w:hAnsi="Courier New" w:cs="Courier New" w:hint="default"/>
+      </w:rPr>
+    </w:lvl>
+    <w:lvl w:ilvl="8" w:tplc="0C0A0005" w:tentative="1">
+      <w:start w:val="1"/>
+      <w:numFmt w:val="bullet"/>
+      <w:lvlText w:val=""/>
+      <w:lvlJc w:val="left"/>
+      <w:pPr>
+        <w:ind w:left="7920" w:hanging="360"/>
+      </w:pPr>
+      <w:rPr>
+        <w:rFonts w:ascii="Wingdings" w:hAnsi="Wingdings" w:hint="default"/>
+      </w:rPr>
+    </w:lvl>
+  </w:abstractNum>
+  <w:abstractNum w:abstractNumId="5" w15:restartNumberingAfterBreak="0">
+    <w:nsid w:val="461F4BC8"/>
+    <w:multiLevelType w:val="hybridMultilevel"/>
+    <w:tmpl w:val="147AD234"/>
+    <w:lvl w:ilvl="0" w:tplc="0C0A0003">
+      <w:start w:val="1"/>
+      <w:numFmt w:val="bullet"/>
+      <w:lvlText w:val="o"/>
+      <w:lvlJc w:val="left"/>
+      <w:pPr>
+        <w:ind w:left="1425" w:hanging="360"/>
+      </w:pPr>
+      <w:rPr>
+        <w:rFonts w:ascii="Courier New" w:hAnsi="Courier New" w:cs="Courier New" w:hint="default"/>
+      </w:rPr>
+    </w:lvl>
+    <w:lvl w:ilvl="1" w:tplc="0C0A0003" w:tentative="1">
+      <w:start w:val="1"/>
+      <w:numFmt w:val="bullet"/>
+      <w:lvlText w:val="o"/>
+      <w:lvlJc w:val="left"/>
+      <w:pPr>
+        <w:ind w:left="2145" w:hanging="360"/>
+      </w:pPr>
+      <w:rPr>
+        <w:rFonts w:ascii="Courier New" w:hAnsi="Courier New" w:cs="Courier New" w:hint="default"/>
+      </w:rPr>
+    </w:lvl>
+    <w:lvl w:ilvl="2" w:tplc="0C0A0005" w:tentative="1">
+      <w:start w:val="1"/>
+      <w:numFmt w:val="bullet"/>
+      <w:lvlText w:val=""/>
+      <w:lvlJc w:val="left"/>
+      <w:pPr>
+        <w:ind w:left="2865" w:hanging="360"/>
+      </w:pPr>
+      <w:rPr>
+        <w:rFonts w:ascii="Wingdings" w:hAnsi="Wingdings" w:hint="default"/>
+      </w:rPr>
+    </w:lvl>
+    <w:lvl w:ilvl="3" w:tplc="0C0A0001" w:tentative="1">
+      <w:start w:val="1"/>
+      <w:numFmt w:val="bullet"/>
+      <w:lvlText w:val=""/>
+      <w:lvlJc w:val="left"/>
+      <w:pPr>
+        <w:ind w:left="3585" w:hanging="360"/>
+      </w:pPr>
+      <w:rPr>
+        <w:rFonts w:ascii="Symbol" w:hAnsi="Symbol" w:hint="default"/>
+      </w:rPr>
+    </w:lvl>
+    <w:lvl w:ilvl="4" w:tplc="0C0A0003" w:tentative="1">
+      <w:start w:val="1"/>
+      <w:numFmt w:val="bullet"/>
+      <w:lvlText w:val="o"/>
+      <w:lvlJc w:val="left"/>
+      <w:pPr>
+        <w:ind w:left="4305" w:hanging="360"/>
+      </w:pPr>
+      <w:rPr>
+        <w:rFonts w:ascii="Courier New" w:hAnsi="Courier New" w:cs="Courier New" w:hint="default"/>
+      </w:rPr>
+    </w:lvl>
+    <w:lvl w:ilvl="5" w:tplc="0C0A0005" w:tentative="1">
+      <w:start w:val="1"/>
+      <w:numFmt w:val="bullet"/>
+      <w:lvlText w:val=""/>
+      <w:lvlJc w:val="left"/>
+      <w:pPr>
+        <w:ind w:left="5025" w:hanging="360"/>
+      </w:pPr>
+      <w:rPr>
+        <w:rFonts w:ascii="Wingdings" w:hAnsi="Wingdings" w:hint="default"/>
+      </w:rPr>
+    </w:lvl>
+    <w:lvl w:ilvl="6" w:tplc="0C0A0001" w:tentative="1">
+      <w:start w:val="1"/>
+      <w:numFmt w:val="bullet"/>
+      <w:lvlText w:val=""/>
+      <w:lvlJc w:val="left"/>
+      <w:pPr>
+        <w:ind w:left="5745" w:hanging="360"/>
+      </w:pPr>
+      <w:rPr>
+        <w:rFonts w:ascii="Symbol" w:hAnsi="Symbol" w:hint="default"/>
+      </w:rPr>
+    </w:lvl>
+    <w:lvl w:ilvl="7" w:tplc="0C0A0003" w:tentative="1">
+      <w:start w:val="1"/>
+      <w:numFmt w:val="bullet"/>
+      <w:lvlText w:val="o"/>
+      <w:lvlJc w:val="left"/>
+      <w:pPr>
+        <w:ind w:left="6465" w:hanging="360"/>
+      </w:pPr>
+      <w:rPr>
+        <w:rFonts w:ascii="Courier New" w:hAnsi="Courier New" w:cs="Courier New" w:hint="default"/>
+      </w:rPr>
+    </w:lvl>
+    <w:lvl w:ilvl="8" w:tplc="0C0A0005" w:tentative="1">
+      <w:start w:val="1"/>
+      <w:numFmt w:val="bullet"/>
+      <w:lvlText w:val=""/>
+      <w:lvlJc w:val="left"/>
+      <w:pPr>
+        <w:ind w:left="7185" w:hanging="360"/>
+      </w:pPr>
+      <w:rPr>
+        <w:rFonts w:ascii="Wingdings" w:hAnsi="Wingdings" w:hint="default"/>
+      </w:rPr>
+    </w:lvl>
+  </w:abstractNum>
   <w:num w:numId="1">
-    <w:abstractNumId w:val="1"/>
+    <w:abstractNumId w:val="2"/>
   </w:num>
   <w:num w:numId="2">
     <w:abstractNumId w:val="0"/>
+  </w:num>
+  <w:num w:numId="3">
+    <w:abstractNumId w:val="1"/>
+  </w:num>
+  <w:num w:numId="4">
+    <w:abstractNumId w:val="3"/>
+  </w:num>
+  <w:num w:numId="5">
+    <w:abstractNumId w:val="4"/>
+  </w:num>
+  <w:num w:numId="6">
+    <w:abstractNumId w:val="5"/>
   </w:num>
 </w:numbering>
 </file>
 
 <file path=word/styles.xml><?xml version="1.0" encoding="utf-8"?>
-<w:styles xmlns:mc="http://schemas.openxmlformats.org/markup-compatibility/2006" xmlns:r="http://schemas.openxmlformats.org/officeDocument/2006/relationships" xmlns:w="http://schemas.openxmlformats.org/wordprocessingml/2006/main" xmlns:w14="http://schemas.microsoft.com/office/word/2010/wordml" xmlns:w15="http://schemas.microsoft.com/office/word/2012/wordml" xmlns:w16cid="http://schemas.microsoft.com/office/word/2016/wordml/cid" xmlns:w16se="http://schemas.microsoft.com/office/word/2015/wordml/symex" mc:Ignorable="w14 w15 w16se w16cid">
+<w:styles xmlns:mc="http://schemas.openxmlformats.org/markup-compatibility/2006" xmlns:r="http://schemas.openxmlformats.org/officeDocument/2006/relationships" xmlns:w="http://schemas.openxmlformats.org/wordprocessingml/2006/main" xmlns:w14="http://schemas.microsoft.com/office/word/2010/wordml" xmlns:w15="http://schemas.microsoft.com/office/word/2012/wordml" xmlns:w16cex="http://schemas.microsoft.com/office/word/2018/wordml/cex" xmlns:w16cid="http://schemas.microsoft.com/office/word/2016/wordml/cid" xmlns:w16="http://schemas.microsoft.com/office/word/2018/wordml" xmlns:w16sdtdh="http://schemas.microsoft.com/office/word/2020/wordml/sdtdatahash" xmlns:w16se="http://schemas.microsoft.com/office/word/2015/wordml/symex" mc:Ignorable="w14 w15 w16se w16cid w16 w16cex w16sdtdh">
   <w:docDefaults>
     <w:rPrDefault>
       <w:rPr>
@@ -3247,7 +4160,7 @@
       </w:pPr>
     </w:pPrDefault>
   </w:docDefaults>
-  <w:latentStyles w:defLockedState="0" w:defUIPriority="99" w:defSemiHidden="0" w:defUnhideWhenUsed="0" w:defQFormat="0" w:count="375">
+  <w:latentStyles w:defLockedState="0" w:defUIPriority="99" w:defSemiHidden="0" w:defUnhideWhenUsed="0" w:defQFormat="0" w:count="376">
     <w:lsdException w:name="Normal" w:uiPriority="0" w:qFormat="1"/>
     <w:lsdException w:name="heading 1" w:uiPriority="9" w:qFormat="1"/>
     <w:lsdException w:name="heading 2" w:semiHidden="1" w:uiPriority="9" w:unhideWhenUsed="1" w:qFormat="1"/>
@@ -3353,7 +4266,6 @@
     <w:lsdException w:name="HTML Sample" w:semiHidden="1" w:unhideWhenUsed="1"/>
     <w:lsdException w:name="HTML Typewriter" w:semiHidden="1" w:unhideWhenUsed="1"/>
     <w:lsdException w:name="HTML Variable" w:semiHidden="1" w:unhideWhenUsed="1"/>
-    <w:lsdException w:name="Normal Table" w:semiHidden="1" w:unhideWhenUsed="1"/>
     <w:lsdException w:name="annotation subject" w:semiHidden="1" w:unhideWhenUsed="1"/>
     <w:lsdException w:name="No List" w:semiHidden="1" w:unhideWhenUsed="1"/>
     <w:lsdException w:name="Outline List 1" w:semiHidden="1" w:unhideWhenUsed="1"/>
@@ -3400,10 +4312,8 @@
     <w:lsdException w:name="Table Subtle 2" w:semiHidden="1" w:unhideWhenUsed="1"/>
     <w:lsdException w:name="Table Web 1" w:semiHidden="1" w:unhideWhenUsed="1"/>
     <w:lsdException w:name="Table Web 2" w:semiHidden="1" w:unhideWhenUsed="1"/>
-    <w:lsdException w:name="Table Web 3" w:semiHidden="1" w:unhideWhenUsed="1"/>
     <w:lsdException w:name="Balloon Text" w:semiHidden="1" w:unhideWhenUsed="1"/>
     <w:lsdException w:name="Table Grid" w:uiPriority="39"/>
-    <w:lsdException w:name="Table Theme" w:semiHidden="1" w:unhideWhenUsed="1"/>
     <w:lsdException w:name="Placeholder Text" w:semiHidden="1"/>
     <w:lsdException w:name="No Spacing" w:uiPriority="1" w:qFormat="1"/>
     <w:lsdException w:name="Light Shading" w:uiPriority="60"/>
@@ -3623,6 +4533,7 @@
     <w:lsdException w:name="Smart Hyperlink" w:semiHidden="1" w:unhideWhenUsed="1"/>
     <w:lsdException w:name="Hashtag" w:semiHidden="1" w:unhideWhenUsed="1"/>
     <w:lsdException w:name="Unresolved Mention" w:semiHidden="1" w:unhideWhenUsed="1"/>
+    <w:lsdException w:name="Smart Link" w:semiHidden="1" w:unhideWhenUsed="1"/>
   </w:latentStyles>
   <w:style w:type="paragraph" w:default="1" w:styleId="Normal">
     <w:name w:val="Normal"/>
@@ -4044,7 +4955,7 @@
 </file>
 
 <file path=word/glossary/document.xml><?xml version="1.0" encoding="utf-8"?>
-<w:glossaryDocument xmlns:wpc="http://schemas.microsoft.com/office/word/2010/wordprocessingCanvas" xmlns:cx="http://schemas.microsoft.com/office/drawing/2014/chartex" xmlns:cx1="http://schemas.microsoft.com/office/drawing/2015/9/8/chartex" xmlns:cx2="http://schemas.microsoft.com/office/drawing/2015/10/21/chartex" xmlns:cx3="http://schemas.microsoft.com/office/drawing/2016/5/9/chartex" xmlns:cx4="http://schemas.microsoft.com/office/drawing/2016/5/10/chartex" xmlns:cx5="http://schemas.microsoft.com/office/drawing/2016/5/11/chartex" xmlns:cx6="http://schemas.microsoft.com/office/drawing/2016/5/12/chartex" xmlns:cx7="http://schemas.microsoft.com/office/drawing/2016/5/13/chartex" xmlns:cx8="http://schemas.microsoft.com/office/drawing/2016/5/14/chartex" xmlns:mc="http://schemas.openxmlformats.org/markup-compatibility/2006" xmlns:aink="http://schemas.microsoft.com/office/drawing/2016/ink" xmlns:am3d="http://schemas.microsoft.com/office/drawing/2017/model3d" xmlns:o="urn:schemas-microsoft-com:office:office" xmlns:r="http://schemas.openxmlformats.org/officeDocument/2006/relationships" xmlns:m="http://schemas.openxmlformats.org/officeDocument/2006/math" xmlns:v="urn:schemas-microsoft-com:vml" xmlns:wp14="http://schemas.microsoft.com/office/word/2010/wordprocessingDrawing" xmlns:wp="http://schemas.openxmlformats.org/drawingml/2006/wordprocessingDrawing" xmlns:w10="urn:schemas-microsoft-com:office:word" xmlns:w="http://schemas.openxmlformats.org/wordprocessingml/2006/main" xmlns:w14="http://schemas.microsoft.com/office/word/2010/wordml" xmlns:w15="http://schemas.microsoft.com/office/word/2012/wordml" xmlns:w16cid="http://schemas.microsoft.com/office/word/2016/wordml/cid" xmlns:w16se="http://schemas.microsoft.com/office/word/2015/wordml/symex" xmlns:wpg="http://schemas.microsoft.com/office/word/2010/wordprocessingGroup" xmlns:wpi="http://schemas.microsoft.com/office/word/2010/wordprocessingInk" xmlns:wne="http://schemas.microsoft.com/office/word/2006/wordml" xmlns:wps="http://schemas.microsoft.com/office/word/2010/wordprocessingShape" mc:Ignorable="w14 w15 w16se w16cid wp14">
+<w:glossaryDocument xmlns:wpc="http://schemas.microsoft.com/office/word/2010/wordprocessingCanvas" xmlns:cx="http://schemas.microsoft.com/office/drawing/2014/chartex" xmlns:cx1="http://schemas.microsoft.com/office/drawing/2015/9/8/chartex" xmlns:cx2="http://schemas.microsoft.com/office/drawing/2015/10/21/chartex" xmlns:cx3="http://schemas.microsoft.com/office/drawing/2016/5/9/chartex" xmlns:cx4="http://schemas.microsoft.com/office/drawing/2016/5/10/chartex" xmlns:cx5="http://schemas.microsoft.com/office/drawing/2016/5/11/chartex" xmlns:cx6="http://schemas.microsoft.com/office/drawing/2016/5/12/chartex" xmlns:cx7="http://schemas.microsoft.com/office/drawing/2016/5/13/chartex" xmlns:cx8="http://schemas.microsoft.com/office/drawing/2016/5/14/chartex" xmlns:mc="http://schemas.openxmlformats.org/markup-compatibility/2006" xmlns:aink="http://schemas.microsoft.com/office/drawing/2016/ink" xmlns:am3d="http://schemas.microsoft.com/office/drawing/2017/model3d" xmlns:o="urn:schemas-microsoft-com:office:office" xmlns:r="http://schemas.openxmlformats.org/officeDocument/2006/relationships" xmlns:m="http://schemas.openxmlformats.org/officeDocument/2006/math" xmlns:v="urn:schemas-microsoft-com:vml" xmlns:wp14="http://schemas.microsoft.com/office/word/2010/wordprocessingDrawing" xmlns:wp="http://schemas.openxmlformats.org/drawingml/2006/wordprocessingDrawing" xmlns:w10="urn:schemas-microsoft-com:office:word" xmlns:w="http://schemas.openxmlformats.org/wordprocessingml/2006/main" xmlns:w14="http://schemas.microsoft.com/office/word/2010/wordml" xmlns:w15="http://schemas.microsoft.com/office/word/2012/wordml" xmlns:w16cex="http://schemas.microsoft.com/office/word/2018/wordml/cex" xmlns:w16cid="http://schemas.microsoft.com/office/word/2016/wordml/cid" xmlns:w16="http://schemas.microsoft.com/office/word/2018/wordml" xmlns:w16sdtdh="http://schemas.microsoft.com/office/word/2020/wordml/sdtdatahash" xmlns:w16se="http://schemas.microsoft.com/office/word/2015/wordml/symex" xmlns:wpg="http://schemas.microsoft.com/office/word/2010/wordprocessingGroup" xmlns:wpi="http://schemas.microsoft.com/office/word/2010/wordprocessingInk" xmlns:wne="http://schemas.microsoft.com/office/word/2006/wordml" xmlns:wps="http://schemas.microsoft.com/office/word/2010/wordprocessingShape" mc:Ignorable="w14 w15 w16se w16cid w16 w16cex w16sdtdh wp14">
   <w:docParts>
     <w:docPart>
       <w:docPartPr>
@@ -4081,7 +4992,7 @@
 </file>
 
 <file path=word/glossary/fontTable.xml><?xml version="1.0" encoding="utf-8"?>
-<w:fonts xmlns:mc="http://schemas.openxmlformats.org/markup-compatibility/2006" xmlns:r="http://schemas.openxmlformats.org/officeDocument/2006/relationships" xmlns:w="http://schemas.openxmlformats.org/wordprocessingml/2006/main" xmlns:w14="http://schemas.microsoft.com/office/word/2010/wordml" xmlns:w15="http://schemas.microsoft.com/office/word/2012/wordml" xmlns:w16cid="http://schemas.microsoft.com/office/word/2016/wordml/cid" xmlns:w16se="http://schemas.microsoft.com/office/word/2015/wordml/symex" mc:Ignorable="w14 w15 w16se w16cid">
+<w:fonts xmlns:mc="http://schemas.openxmlformats.org/markup-compatibility/2006" xmlns:r="http://schemas.openxmlformats.org/officeDocument/2006/relationships" xmlns:w="http://schemas.openxmlformats.org/wordprocessingml/2006/main" xmlns:w14="http://schemas.microsoft.com/office/word/2010/wordml" xmlns:w15="http://schemas.microsoft.com/office/word/2012/wordml" xmlns:w16cex="http://schemas.microsoft.com/office/word/2018/wordml/cex" xmlns:w16cid="http://schemas.microsoft.com/office/word/2016/wordml/cid" xmlns:w16="http://schemas.microsoft.com/office/word/2018/wordml" xmlns:w16sdtdh="http://schemas.microsoft.com/office/word/2020/wordml/sdtdatahash" xmlns:w16se="http://schemas.microsoft.com/office/word/2015/wordml/symex" mc:Ignorable="w14 w15 w16se w16cid w16 w16cex w16sdtdh">
   <w:font w:name="Calibri">
     <w:panose1 w:val="020F0502020204030204"/>
     <w:charset w:val="00"/>
@@ -4135,7 +5046,7 @@
 </file>
 
 <file path=word/glossary/settings.xml><?xml version="1.0" encoding="utf-8"?>
-<w:settings xmlns:mc="http://schemas.openxmlformats.org/markup-compatibility/2006" xmlns:o="urn:schemas-microsoft-com:office:office" xmlns:r="http://schemas.openxmlformats.org/officeDocument/2006/relationships" xmlns:m="http://schemas.openxmlformats.org/officeDocument/2006/math" xmlns:v="urn:schemas-microsoft-com:vml" xmlns:w10="urn:schemas-microsoft-com:office:word" xmlns:w="http://schemas.openxmlformats.org/wordprocessingml/2006/main" xmlns:w14="http://schemas.microsoft.com/office/word/2010/wordml" xmlns:w15="http://schemas.microsoft.com/office/word/2012/wordml" xmlns:w16cid="http://schemas.microsoft.com/office/word/2016/wordml/cid" xmlns:w16se="http://schemas.microsoft.com/office/word/2015/wordml/symex" xmlns:sl="http://schemas.openxmlformats.org/schemaLibrary/2006/main" mc:Ignorable="w14 w15 w16se w16cid">
+<w:settings xmlns:mc="http://schemas.openxmlformats.org/markup-compatibility/2006" xmlns:o="urn:schemas-microsoft-com:office:office" xmlns:r="http://schemas.openxmlformats.org/officeDocument/2006/relationships" xmlns:m="http://schemas.openxmlformats.org/officeDocument/2006/math" xmlns:v="urn:schemas-microsoft-com:vml" xmlns:w10="urn:schemas-microsoft-com:office:word" xmlns:w="http://schemas.openxmlformats.org/wordprocessingml/2006/main" xmlns:w14="http://schemas.microsoft.com/office/word/2010/wordml" xmlns:w15="http://schemas.microsoft.com/office/word/2012/wordml" xmlns:w16cex="http://schemas.microsoft.com/office/word/2018/wordml/cex" xmlns:w16cid="http://schemas.microsoft.com/office/word/2016/wordml/cid" xmlns:w16="http://schemas.microsoft.com/office/word/2018/wordml" xmlns:w16sdtdh="http://schemas.microsoft.com/office/word/2020/wordml/sdtdatahash" xmlns:w16se="http://schemas.microsoft.com/office/word/2015/wordml/symex" xmlns:sl="http://schemas.openxmlformats.org/schemaLibrary/2006/main" mc:Ignorable="w14 w15 w16se w16cid w16 w16cex w16sdtdh">
   <w:view w:val="normal"/>
   <w:defaultTabStop w:val="708"/>
   <w:hyphenationZone w:val="425"/>
@@ -4155,6 +5066,7 @@
     <w:rsid w:val="00261139"/>
     <w:rsid w:val="003B5437"/>
     <w:rsid w:val="00570722"/>
+    <w:rsid w:val="00745206"/>
     <w:rsid w:val="0092581F"/>
     <w:rsid w:val="009C1C2B"/>
     <w:rsid w:val="00D9616D"/>
@@ -4184,7 +5096,7 @@
 </file>
 
 <file path=word/glossary/styles.xml><?xml version="1.0" encoding="utf-8"?>
-<w:styles xmlns:mc="http://schemas.openxmlformats.org/markup-compatibility/2006" xmlns:r="http://schemas.openxmlformats.org/officeDocument/2006/relationships" xmlns:w="http://schemas.openxmlformats.org/wordprocessingml/2006/main" xmlns:w14="http://schemas.microsoft.com/office/word/2010/wordml" xmlns:w15="http://schemas.microsoft.com/office/word/2012/wordml" xmlns:w16cid="http://schemas.microsoft.com/office/word/2016/wordml/cid" xmlns:w16se="http://schemas.microsoft.com/office/word/2015/wordml/symex" mc:Ignorable="w14 w15 w16se w16cid">
+<w:styles xmlns:mc="http://schemas.openxmlformats.org/markup-compatibility/2006" xmlns:r="http://schemas.openxmlformats.org/officeDocument/2006/relationships" xmlns:w="http://schemas.openxmlformats.org/wordprocessingml/2006/main" xmlns:w14="http://schemas.microsoft.com/office/word/2010/wordml" xmlns:w15="http://schemas.microsoft.com/office/word/2012/wordml" xmlns:w16cex="http://schemas.microsoft.com/office/word/2018/wordml/cex" xmlns:w16cid="http://schemas.microsoft.com/office/word/2016/wordml/cid" xmlns:w16="http://schemas.microsoft.com/office/word/2018/wordml" xmlns:w16sdtdh="http://schemas.microsoft.com/office/word/2020/wordml/sdtdatahash" xmlns:w16se="http://schemas.microsoft.com/office/word/2015/wordml/symex" mc:Ignorable="w14 w15 w16se w16cid w16 w16cex w16sdtdh">
   <w:docDefaults>
     <w:rPrDefault>
       <w:rPr>
@@ -4200,7 +5112,7 @@
       </w:pPr>
     </w:pPrDefault>
   </w:docDefaults>
-  <w:latentStyles w:defLockedState="0" w:defUIPriority="99" w:defSemiHidden="0" w:defUnhideWhenUsed="0" w:defQFormat="0" w:count="375">
+  <w:latentStyles w:defLockedState="0" w:defUIPriority="99" w:defSemiHidden="0" w:defUnhideWhenUsed="0" w:defQFormat="0" w:count="376">
     <w:lsdException w:name="Normal" w:uiPriority="0" w:qFormat="1"/>
     <w:lsdException w:name="heading 1" w:uiPriority="9" w:qFormat="1"/>
     <w:lsdException w:name="heading 2" w:semiHidden="1" w:uiPriority="9" w:unhideWhenUsed="1" w:qFormat="1"/>
@@ -4306,7 +5218,6 @@
     <w:lsdException w:name="HTML Sample" w:semiHidden="1" w:unhideWhenUsed="1"/>
     <w:lsdException w:name="HTML Typewriter" w:semiHidden="1" w:unhideWhenUsed="1"/>
     <w:lsdException w:name="HTML Variable" w:semiHidden="1" w:unhideWhenUsed="1"/>
-    <w:lsdException w:name="Normal Table" w:semiHidden="1" w:unhideWhenUsed="1"/>
     <w:lsdException w:name="annotation subject" w:semiHidden="1" w:unhideWhenUsed="1"/>
     <w:lsdException w:name="No List" w:semiHidden="1" w:unhideWhenUsed="1"/>
     <w:lsdException w:name="Outline List 1" w:semiHidden="1" w:unhideWhenUsed="1"/>
@@ -4353,10 +5264,8 @@
     <w:lsdException w:name="Table Subtle 2" w:semiHidden="1" w:unhideWhenUsed="1"/>
     <w:lsdException w:name="Table Web 1" w:semiHidden="1" w:unhideWhenUsed="1"/>
     <w:lsdException w:name="Table Web 2" w:semiHidden="1" w:unhideWhenUsed="1"/>
-    <w:lsdException w:name="Table Web 3" w:semiHidden="1" w:unhideWhenUsed="1"/>
     <w:lsdException w:name="Balloon Text" w:semiHidden="1" w:unhideWhenUsed="1"/>
     <w:lsdException w:name="Table Grid" w:uiPriority="39"/>
-    <w:lsdException w:name="Table Theme" w:semiHidden="1" w:unhideWhenUsed="1"/>
     <w:lsdException w:name="Placeholder Text" w:semiHidden="1"/>
     <w:lsdException w:name="No Spacing" w:uiPriority="1" w:qFormat="1"/>
     <w:lsdException w:name="Light Shading" w:uiPriority="60"/>
@@ -4576,6 +5485,7 @@
     <w:lsdException w:name="Smart Hyperlink" w:semiHidden="1" w:unhideWhenUsed="1"/>
     <w:lsdException w:name="Hashtag" w:semiHidden="1" w:unhideWhenUsed="1"/>
     <w:lsdException w:name="Unresolved Mention" w:semiHidden="1" w:unhideWhenUsed="1"/>
+    <w:lsdException w:name="Smart Link" w:semiHidden="1" w:unhideWhenUsed="1"/>
   </w:latentStyles>
   <w:style w:type="paragraph" w:default="1" w:styleId="Normal">
     <w:name w:val="Normal"/>
@@ -4616,7 +5526,7 @@
 </file>
 
 <file path=word/glossary/webSettings.xml><?xml version="1.0" encoding="utf-8"?>
-<w:webSettings xmlns:mc="http://schemas.openxmlformats.org/markup-compatibility/2006" xmlns:r="http://schemas.openxmlformats.org/officeDocument/2006/relationships" xmlns:w="http://schemas.openxmlformats.org/wordprocessingml/2006/main" xmlns:w14="http://schemas.microsoft.com/office/word/2010/wordml" xmlns:w15="http://schemas.microsoft.com/office/word/2012/wordml" xmlns:w16cid="http://schemas.microsoft.com/office/word/2016/wordml/cid" xmlns:w16se="http://schemas.microsoft.com/office/word/2015/wordml/symex" mc:Ignorable="w14 w15 w16se w16cid">
+<w:webSettings xmlns:mc="http://schemas.openxmlformats.org/markup-compatibility/2006" xmlns:r="http://schemas.openxmlformats.org/officeDocument/2006/relationships" xmlns:w="http://schemas.openxmlformats.org/wordprocessingml/2006/main" xmlns:w14="http://schemas.microsoft.com/office/word/2010/wordml" xmlns:w15="http://schemas.microsoft.com/office/word/2012/wordml" xmlns:w16cex="http://schemas.microsoft.com/office/word/2018/wordml/cex" xmlns:w16cid="http://schemas.microsoft.com/office/word/2016/wordml/cid" xmlns:w16="http://schemas.microsoft.com/office/word/2018/wordml" xmlns:w16sdtdh="http://schemas.microsoft.com/office/word/2020/wordml/sdtdatahash" xmlns:w16se="http://schemas.microsoft.com/office/word/2015/wordml/symex" mc:Ignorable="w14 w15 w16se w16cid w16 w16cex w16sdtdh">
   <w:optimizeForBrowser/>
   <w:allowPNG/>
 </w:webSettings>

</xml_diff>

<commit_message>
Logo, introduccion y propuesta inicial
</commit_message>
<xml_diff>
--- a/Memoria/Memoria_MyGunplaList.docx
+++ b/Memoria/Memoria_MyGunplaList.docx
@@ -12,7 +12,82 @@
           <w:szCs w:val="96"/>
         </w:rPr>
       </w:pPr>
-      <w:proofErr w:type="spellStart"/>
+      <w:r>
+        <w:rPr>
+          <w:noProof/>
+        </w:rPr>
+        <w:drawing>
+          <wp:anchor distT="0" distB="0" distL="114300" distR="114300" simplePos="0" relativeHeight="251658240" behindDoc="0" locked="0" layoutInCell="1" allowOverlap="1" wp14:anchorId="105CE541" wp14:editId="29CF2D1C">
+            <wp:simplePos x="0" y="0"/>
+            <wp:positionH relativeFrom="column">
+              <wp:posOffset>1129665</wp:posOffset>
+            </wp:positionH>
+            <wp:positionV relativeFrom="paragraph">
+              <wp:posOffset>0</wp:posOffset>
+            </wp:positionV>
+            <wp:extent cx="3143250" cy="1438275"/>
+            <wp:effectExtent l="19050" t="0" r="19050" b="447675"/>
+            <wp:wrapSquare wrapText="bothSides"/>
+            <wp:docPr id="3" name="Imagen 3"/>
+            <wp:cNvGraphicFramePr>
+              <a:graphicFrameLocks xmlns:a="http://schemas.openxmlformats.org/drawingml/2006/main" noChangeAspect="1"/>
+            </wp:cNvGraphicFramePr>
+            <a:graphic xmlns:a="http://schemas.openxmlformats.org/drawingml/2006/main">
+              <a:graphicData uri="http://schemas.openxmlformats.org/drawingml/2006/picture">
+                <pic:pic xmlns:pic="http://schemas.openxmlformats.org/drawingml/2006/picture">
+                  <pic:nvPicPr>
+                    <pic:cNvPr id="0" name="Picture 1"/>
+                    <pic:cNvPicPr>
+                      <a:picLocks noChangeAspect="1" noChangeArrowheads="1"/>
+                    </pic:cNvPicPr>
+                  </pic:nvPicPr>
+                  <pic:blipFill>
+                    <a:blip r:embed="rId8">
+                      <a:extLst>
+                        <a:ext uri="{28A0092B-C50C-407E-A947-70E740481C1C}">
+                          <a14:useLocalDpi xmlns:a14="http://schemas.microsoft.com/office/drawing/2010/main" val="0"/>
+                        </a:ext>
+                      </a:extLst>
+                    </a:blip>
+                    <a:srcRect/>
+                    <a:stretch>
+                      <a:fillRect/>
+                    </a:stretch>
+                  </pic:blipFill>
+                  <pic:spPr bwMode="auto">
+                    <a:xfrm>
+                      <a:off x="0" y="0"/>
+                      <a:ext cx="3143250" cy="1438275"/>
+                    </a:xfrm>
+                    <a:prstGeom prst="roundRect">
+                      <a:avLst>
+                        <a:gd name="adj" fmla="val 8594"/>
+                      </a:avLst>
+                    </a:prstGeom>
+                    <a:solidFill>
+                      <a:srgbClr val="FFFFFF">
+                        <a:shade val="85000"/>
+                      </a:srgbClr>
+                    </a:solidFill>
+                    <a:ln>
+                      <a:noFill/>
+                    </a:ln>
+                    <a:effectLst>
+                      <a:reflection blurRad="12700" stA="38000" endPos="28000" dist="5000" dir="5400000" sy="-100000" algn="bl" rotWithShape="0"/>
+                    </a:effectLst>
+                  </pic:spPr>
+                </pic:pic>
+              </a:graphicData>
+            </a:graphic>
+            <wp14:sizeRelH relativeFrom="page">
+              <wp14:pctWidth>0</wp14:pctWidth>
+            </wp14:sizeRelH>
+            <wp14:sizeRelV relativeFrom="page">
+              <wp14:pctHeight>0</wp14:pctHeight>
+            </wp14:sizeRelV>
+          </wp:anchor>
+        </w:drawing>
+      </w:r>
       <w:r>
         <w:rPr>
           <w:b/>
@@ -20,21 +95,56 @@
           <w:sz w:val="96"/>
           <w:szCs w:val="96"/>
         </w:rPr>
-        <w:t>MyGunplaList</w:t>
-      </w:r>
-      <w:proofErr w:type="spellEnd"/>
-      <w:r>
+        <w:t xml:space="preserve"> </w:t>
+      </w:r>
+    </w:p>
+    <w:p>
+      <w:pPr>
+        <w:jc w:val="center"/>
         <w:rPr>
           <w:b/>
           <w:bCs/>
           <w:sz w:val="96"/>
           <w:szCs w:val="96"/>
         </w:rPr>
-        <w:t xml:space="preserve"> </w:t>
-      </w:r>
-    </w:p>
-    <w:p>
-      <w:pPr>
+      </w:pPr>
+    </w:p>
+    <w:p>
+      <w:pPr>
+        <w:pBdr>
+          <w:top w:val="single" w:sz="4" w:space="1" w:color="BFBFBF" w:themeColor="background1" w:themeShade="BF"/>
+          <w:left w:val="single" w:sz="4" w:space="4" w:color="BFBFBF" w:themeColor="background1" w:themeShade="BF"/>
+          <w:bottom w:val="single" w:sz="4" w:space="1" w:color="BFBFBF" w:themeColor="background1" w:themeShade="BF"/>
+          <w:right w:val="single" w:sz="4" w:space="4" w:color="BFBFBF" w:themeColor="background1" w:themeShade="BF"/>
+        </w:pBdr>
+        <w:jc w:val="center"/>
+        <w:rPr>
+          <w:b/>
+          <w:bCs/>
+          <w:color w:val="0070C0"/>
+          <w:sz w:val="96"/>
+          <w:szCs w:val="96"/>
+        </w:rPr>
+      </w:pPr>
+      <w:r>
+        <w:rPr>
+          <w:b/>
+          <w:bCs/>
+          <w:color w:val="0070C0"/>
+          <w:sz w:val="96"/>
+          <w:szCs w:val="96"/>
+        </w:rPr>
+        <w:t>PROYECTO FIN DE GRADO</w:t>
+      </w:r>
+    </w:p>
+    <w:p>
+      <w:pPr>
+        <w:pBdr>
+          <w:top w:val="single" w:sz="4" w:space="1" w:color="BFBFBF" w:themeColor="background1" w:themeShade="BF"/>
+          <w:left w:val="single" w:sz="4" w:space="4" w:color="BFBFBF" w:themeColor="background1" w:themeShade="BF"/>
+          <w:bottom w:val="single" w:sz="4" w:space="1" w:color="BFBFBF" w:themeColor="background1" w:themeShade="BF"/>
+          <w:right w:val="single" w:sz="4" w:space="4" w:color="BFBFBF" w:themeColor="background1" w:themeShade="BF"/>
+        </w:pBdr>
         <w:jc w:val="center"/>
         <w:rPr>
           <w:b/>
@@ -46,10 +156,17 @@
     </w:p>
     <w:p>
       <w:pPr>
+        <w:pBdr>
+          <w:top w:val="single" w:sz="4" w:space="1" w:color="BFBFBF" w:themeColor="background1" w:themeShade="BF"/>
+          <w:left w:val="single" w:sz="4" w:space="4" w:color="BFBFBF" w:themeColor="background1" w:themeShade="BF"/>
+          <w:bottom w:val="single" w:sz="4" w:space="1" w:color="BFBFBF" w:themeColor="background1" w:themeShade="BF"/>
+          <w:right w:val="single" w:sz="4" w:space="4" w:color="BFBFBF" w:themeColor="background1" w:themeShade="BF"/>
+        </w:pBdr>
         <w:jc w:val="center"/>
         <w:rPr>
           <w:b/>
           <w:bCs/>
+          <w:color w:val="FF0000"/>
           <w:sz w:val="96"/>
           <w:szCs w:val="96"/>
         </w:rPr>
@@ -58,37 +175,7 @@
         <w:rPr>
           <w:b/>
           <w:bCs/>
-          <w:sz w:val="96"/>
-          <w:szCs w:val="96"/>
-        </w:rPr>
-        <w:t>PROYECTO FIN DE GRADO</w:t>
-      </w:r>
-    </w:p>
-    <w:p>
-      <w:pPr>
-        <w:jc w:val="center"/>
-        <w:rPr>
-          <w:b/>
-          <w:bCs/>
-          <w:sz w:val="96"/>
-          <w:szCs w:val="96"/>
-        </w:rPr>
-      </w:pPr>
-    </w:p>
-    <w:p>
-      <w:pPr>
-        <w:jc w:val="center"/>
-        <w:rPr>
-          <w:b/>
-          <w:bCs/>
-          <w:sz w:val="96"/>
-          <w:szCs w:val="96"/>
-        </w:rPr>
-      </w:pPr>
-      <w:r>
-        <w:rPr>
-          <w:b/>
-          <w:bCs/>
+          <w:color w:val="FF0000"/>
           <w:sz w:val="96"/>
           <w:szCs w:val="96"/>
         </w:rPr>
@@ -1700,24 +1787,401 @@
       </w:r>
       <w:bookmarkEnd w:id="0"/>
     </w:p>
-    <w:p/>
+    <w:p>
+      <w:r>
+        <w:t xml:space="preserve">Mi propuesta para el proyecto de fin de grado de este año va a ser una página </w:t>
+      </w:r>
+      <w:r>
+        <w:t xml:space="preserve">web a la que voy a llamar </w:t>
+      </w:r>
+      <w:proofErr w:type="spellStart"/>
+      <w:r>
+        <w:t>MyGunplaList</w:t>
+      </w:r>
+      <w:proofErr w:type="spellEnd"/>
+      <w:r>
+        <w:t>.</w:t>
+      </w:r>
+    </w:p>
+    <w:p>
+      <w:r>
+        <w:t xml:space="preserve">Me voy a basar para hacerla en una página ya existente y de nombre similar, llamada </w:t>
+      </w:r>
+      <w:proofErr w:type="spellStart"/>
+      <w:r>
+        <w:t>MyAnimeList</w:t>
+      </w:r>
+      <w:proofErr w:type="spellEnd"/>
+      <w:r>
+        <w:t xml:space="preserve">, que es usada por las personas que ven anime para puntuar los mismos, saber cuáles son más queridos por la comunidad, tienen mejor calidad, </w:t>
+      </w:r>
+      <w:proofErr w:type="spellStart"/>
+      <w:r>
+        <w:t>etc</w:t>
+      </w:r>
+      <w:proofErr w:type="spellEnd"/>
+      <w:r>
+        <w:t>… en base a las puntuaciones de los demás usuarios, así como para llevar un recuento de cuáles son los que más y menos les han gustado a ellos mismos o los que quieren ver en un futuro.</w:t>
+      </w:r>
+    </w:p>
+    <w:p>
+      <w:r>
+        <w:t xml:space="preserve">Una vez entendido el concepto de </w:t>
+      </w:r>
+      <w:proofErr w:type="spellStart"/>
+      <w:r>
+        <w:t>MyAnimeList</w:t>
+      </w:r>
+      <w:proofErr w:type="spellEnd"/>
+      <w:r>
+        <w:t xml:space="preserve"> yo quiero traspasarlo a la comunidad del </w:t>
+      </w:r>
+      <w:proofErr w:type="spellStart"/>
+      <w:r>
+        <w:t>Gunpla</w:t>
+      </w:r>
+      <w:proofErr w:type="spellEnd"/>
+      <w:r>
+        <w:t>.</w:t>
+      </w:r>
+    </w:p>
+    <w:p>
+      <w:r>
+        <w:t xml:space="preserve">Antes de nada, quiero poner en contexto sobre qué es el </w:t>
+      </w:r>
+      <w:proofErr w:type="spellStart"/>
+      <w:r>
+        <w:t>gunpla</w:t>
+      </w:r>
+      <w:proofErr w:type="spellEnd"/>
+      <w:r>
+        <w:t>.</w:t>
+      </w:r>
+    </w:p>
+    <w:p>
+      <w:r>
+        <w:t xml:space="preserve">El </w:t>
+      </w:r>
+      <w:proofErr w:type="spellStart"/>
+      <w:r>
+        <w:t>gunpla</w:t>
+      </w:r>
+      <w:proofErr w:type="spellEnd"/>
+      <w:r>
+        <w:t xml:space="preserve"> son maquetas de mechas basadas normalmente en la saga de anime llamada </w:t>
+      </w:r>
+      <w:proofErr w:type="spellStart"/>
+      <w:proofErr w:type="gramStart"/>
+      <w:r>
+        <w:t>Gundam</w:t>
+      </w:r>
+      <w:proofErr w:type="spellEnd"/>
+      <w:proofErr w:type="gramEnd"/>
+      <w:r>
+        <w:t xml:space="preserve"> aunque también pueden basarse en otras sagas como </w:t>
+      </w:r>
+      <w:proofErr w:type="spellStart"/>
+      <w:r>
+        <w:t>Mazinger</w:t>
+      </w:r>
+      <w:proofErr w:type="spellEnd"/>
+      <w:r>
+        <w:t xml:space="preserve"> Z o </w:t>
+      </w:r>
+      <w:proofErr w:type="spellStart"/>
+      <w:r>
+        <w:t>Evangelion</w:t>
+      </w:r>
+      <w:proofErr w:type="spellEnd"/>
+      <w:r>
+        <w:t xml:space="preserve"> o incluso sagas que no sean de anime como Transformers o </w:t>
+      </w:r>
+      <w:proofErr w:type="spellStart"/>
+      <w:r>
+        <w:t>Pacific</w:t>
+      </w:r>
+      <w:proofErr w:type="spellEnd"/>
+      <w:r>
+        <w:t xml:space="preserve"> </w:t>
+      </w:r>
+      <w:proofErr w:type="spellStart"/>
+      <w:r>
+        <w:t>Rim</w:t>
+      </w:r>
+      <w:proofErr w:type="spellEnd"/>
+      <w:r>
+        <w:t>, lo que sí tienen en común es que siempre son mechas.</w:t>
+      </w:r>
+    </w:p>
+    <w:p>
+      <w:r>
+        <w:t xml:space="preserve">Esta comunidad es enorme en </w:t>
+      </w:r>
+      <w:proofErr w:type="spellStart"/>
+      <w:proofErr w:type="gramStart"/>
+      <w:r>
+        <w:t>Japon</w:t>
+      </w:r>
+      <w:proofErr w:type="spellEnd"/>
+      <w:proofErr w:type="gramEnd"/>
+      <w:r>
+        <w:t xml:space="preserve"> pero no lo es tanto en </w:t>
+      </w:r>
+      <w:r>
+        <w:t>la comunidad hispana</w:t>
+      </w:r>
+      <w:r>
+        <w:t xml:space="preserve"> así que la gente se junta en foros, canales de </w:t>
+      </w:r>
+      <w:proofErr w:type="spellStart"/>
+      <w:r>
+        <w:t>discord</w:t>
+      </w:r>
+      <w:proofErr w:type="spellEnd"/>
+      <w:r>
+        <w:t xml:space="preserve"> y plataformas por el estilo para hablar del tema, pedir y dar consejos, compartir sus resultados </w:t>
+      </w:r>
+      <w:proofErr w:type="spellStart"/>
+      <w:r>
+        <w:t>etc</w:t>
+      </w:r>
+      <w:proofErr w:type="spellEnd"/>
+      <w:r>
+        <w:t>…</w:t>
+      </w:r>
+    </w:p>
+    <w:p>
+      <w:r>
+        <w:t xml:space="preserve">Una vez se ve como es esta comunidad se puede vislumbrar por dónde van los tiros de mi propuesta. Lo que yo busco es coger lo que ofrece </w:t>
+      </w:r>
+      <w:proofErr w:type="spellStart"/>
+      <w:r>
+        <w:t>MyAnimeList</w:t>
+      </w:r>
+      <w:proofErr w:type="spellEnd"/>
+      <w:r>
+        <w:t xml:space="preserve"> a la comunidad del anime y traspapelarlo a la comunidad del </w:t>
+      </w:r>
+      <w:proofErr w:type="spellStart"/>
+      <w:r>
+        <w:t>gunpla</w:t>
+      </w:r>
+      <w:proofErr w:type="spellEnd"/>
+      <w:r>
+        <w:t xml:space="preserve"> en español</w:t>
+      </w:r>
+      <w:r>
+        <w:t>.</w:t>
+      </w:r>
+    </w:p>
+    <w:p>
+      <w:r>
+        <w:br w:type="page"/>
+      </w:r>
+    </w:p>
     <w:p>
       <w:pPr>
         <w:pStyle w:val="Ttulo2"/>
       </w:pPr>
       <w:bookmarkStart w:id="1" w:name="_Toc99391367"/>
       <w:r>
+        <w:lastRenderedPageBreak/>
         <w:t>PROPUESTA INICIAL</w:t>
       </w:r>
       <w:bookmarkEnd w:id="1"/>
     </w:p>
-    <w:p/>
+    <w:p>
+      <w:r>
+        <w:t>Una pagina web donde los usuarios puedan:</w:t>
+      </w:r>
+    </w:p>
+    <w:p>
+      <w:pPr>
+        <w:pStyle w:val="Prrafodelista"/>
+        <w:numPr>
+          <w:ilvl w:val="0"/>
+          <w:numId w:val="8"/>
+        </w:numPr>
+      </w:pPr>
+      <w:r>
+        <w:t>Mantener un registro organizado (público o privado) en su perfil de las maquetas que han montado junto con la nota que le han dado</w:t>
+      </w:r>
+      <w:r>
+        <w:t>, así como maquetas en el backlog, en proceso, o deseadas.</w:t>
+      </w:r>
+    </w:p>
+    <w:p>
+      <w:pPr>
+        <w:pStyle w:val="Prrafodelista"/>
+        <w:numPr>
+          <w:ilvl w:val="0"/>
+          <w:numId w:val="8"/>
+        </w:numPr>
+      </w:pPr>
+      <w:r>
+        <w:t xml:space="preserve">Compartir sus redes sociales y webs de contenido personales como </w:t>
+      </w:r>
+      <w:proofErr w:type="spellStart"/>
+      <w:r>
+        <w:t>instagram</w:t>
+      </w:r>
+      <w:proofErr w:type="spellEnd"/>
+      <w:r>
+        <w:t xml:space="preserve">, </w:t>
+      </w:r>
+      <w:proofErr w:type="spellStart"/>
+      <w:r>
+        <w:t>youtube</w:t>
+      </w:r>
+      <w:proofErr w:type="spellEnd"/>
+      <w:r>
+        <w:t xml:space="preserve">, </w:t>
+      </w:r>
+      <w:proofErr w:type="spellStart"/>
+      <w:r>
+        <w:t>pinterest</w:t>
+      </w:r>
+      <w:proofErr w:type="spellEnd"/>
+      <w:r>
+        <w:t>, etc.</w:t>
+      </w:r>
+    </w:p>
+    <w:p>
+      <w:pPr>
+        <w:pStyle w:val="Prrafodelista"/>
+        <w:numPr>
+          <w:ilvl w:val="0"/>
+          <w:numId w:val="8"/>
+        </w:numPr>
+      </w:pPr>
+      <w:r>
+        <w:t>Ver detalles técnicos de cada maqueta, rangos de precio, dificultad, acabado y datos de la propia maqueta que les pueda interesar saber antes de comprarlas</w:t>
+      </w:r>
+    </w:p>
+    <w:p>
+      <w:pPr>
+        <w:pStyle w:val="Prrafodelista"/>
+        <w:numPr>
+          <w:ilvl w:val="0"/>
+          <w:numId w:val="8"/>
+        </w:numPr>
+      </w:pPr>
+      <w:r>
+        <w:t xml:space="preserve">Compartir contenido de sus propias </w:t>
+      </w:r>
+      <w:proofErr w:type="spellStart"/>
+      <w:r>
+        <w:t>builds</w:t>
+      </w:r>
+      <w:proofErr w:type="spellEnd"/>
+      <w:r>
+        <w:t>.</w:t>
+      </w:r>
+    </w:p>
+    <w:p>
+      <w:pPr>
+        <w:pStyle w:val="Prrafodelista"/>
+        <w:numPr>
+          <w:ilvl w:val="0"/>
+          <w:numId w:val="8"/>
+        </w:numPr>
+      </w:pPr>
+      <w:r>
+        <w:t>hacer y responder dudas a otros usuarios.</w:t>
+      </w:r>
+    </w:p>
+    <w:p>
+      <w:pPr>
+        <w:pStyle w:val="Prrafodelista"/>
+        <w:numPr>
+          <w:ilvl w:val="0"/>
+          <w:numId w:val="8"/>
+        </w:numPr>
+      </w:pPr>
+      <w:r>
+        <w:t>ver un ranking general de todas las maquetas registradas en base a la valoración dada por los usuarios de las maquetas registradas</w:t>
+      </w:r>
+    </w:p>
+    <w:p>
+      <w:r>
+        <w:t>Podría seguir diciendo ideas, pero serían demasiadas, así que definiré mas cosas en un apartado dedicado para propuestas a futuro. Las propuestas aquí son solo ideas, pueden llevarse a cabo o no, si no se llevan a cabo, también se definirán en el apartado de ideas a futuro.</w:t>
+      </w:r>
+    </w:p>
+    <w:p>
+      <w:r>
+        <w:t>Quiero aclarar que la web sería administrada por los propios usuarios, por ejemplo, si un usuario quiere puntuar o hacer una publicación sobre una maqueta no registrada, el propio usuario podrá registrarla. Para esto, me gustaría implementar el perfil de moderador, que podrá moderar contenido inadecuado (modificar o eliminar), banear usuarios, etc.</w:t>
+      </w:r>
+    </w:p>
+    <w:p>
+      <w:r>
+        <w:t>Creo que es una idea muy buena y que si se lograra implementar sería muy utilizada por la comunidad hispanohablante, ya que centralizará a toda la comunidad que está repartida por diferentes canales de comunicación, en un solo lugar.</w:t>
+      </w:r>
+    </w:p>
+    <w:p>
+      <w:r>
+        <w:t xml:space="preserve">Quiero aclarar que el hecho de que el nombre de mi web y el de </w:t>
+      </w:r>
+      <w:proofErr w:type="spellStart"/>
+      <w:r>
+        <w:t>MyAnimeList</w:t>
+      </w:r>
+      <w:proofErr w:type="spellEnd"/>
+      <w:r>
+        <w:t xml:space="preserve"> sea tan parecidos tiene un sentido, no es falta de originalidad. El sentido es que un porcentaje muy alto de la comunidad de </w:t>
+      </w:r>
+      <w:proofErr w:type="spellStart"/>
+      <w:r>
+        <w:t>gunpla</w:t>
+      </w:r>
+      <w:proofErr w:type="spellEnd"/>
+      <w:r>
+        <w:t xml:space="preserve">, también ve anime, y por tanto saben de la existencia de </w:t>
+      </w:r>
+      <w:proofErr w:type="spellStart"/>
+      <w:r>
+        <w:t>MyAnimeList</w:t>
+      </w:r>
+      <w:proofErr w:type="spellEnd"/>
+      <w:r>
+        <w:t xml:space="preserve"> y para qué sirve, de forma que si buscan algo similar en el mundo del </w:t>
+      </w:r>
+      <w:proofErr w:type="spellStart"/>
+      <w:r>
+        <w:t>gunpla</w:t>
+      </w:r>
+      <w:proofErr w:type="spellEnd"/>
+      <w:r>
+        <w:t xml:space="preserve"> buscarían una página con un nombre parecido. De hecho, yo mismo busque en </w:t>
+      </w:r>
+      <w:proofErr w:type="spellStart"/>
+      <w:r>
+        <w:t>google</w:t>
+      </w:r>
+      <w:proofErr w:type="spellEnd"/>
+      <w:r>
+        <w:t xml:space="preserve"> </w:t>
+      </w:r>
+      <w:proofErr w:type="spellStart"/>
+      <w:r>
+        <w:t>MyGunplaList</w:t>
+      </w:r>
+      <w:proofErr w:type="spellEnd"/>
+      <w:r>
+        <w:t xml:space="preserve"> para ver si encontraba una página así.</w:t>
+      </w:r>
+    </w:p>
+    <w:p>
+      <w:r>
+        <w:br w:type="page"/>
+      </w:r>
+    </w:p>
     <w:p>
       <w:pPr>
         <w:pStyle w:val="Ttulo2"/>
       </w:pPr>
       <w:bookmarkStart w:id="2" w:name="_Toc99391368"/>
       <w:r>
+        <w:lastRenderedPageBreak/>
         <w:t>DESARROLLO</w:t>
       </w:r>
       <w:r>
@@ -1930,34 +2394,13 @@
         <w:t>Administración</w:t>
       </w:r>
       <w:r>
-        <w:t xml:space="preserve"> de un listado de maquetas en el backlog </w:t>
-      </w:r>
-      <w:r>
-        <w:t>(</w:t>
-      </w:r>
-      <w:r>
-        <w:t>maquetas</w:t>
-      </w:r>
-      <w:r>
-        <w:t xml:space="preserve"> </w:t>
+        <w:t xml:space="preserve"> de un listado de maquetas en el backlog (maquetas </w:t>
       </w:r>
       <w:r>
         <w:t>compradas,</w:t>
       </w:r>
       <w:r>
-        <w:t xml:space="preserve"> pero </w:t>
-      </w:r>
-      <w:r>
-        <w:t xml:space="preserve">en las que </w:t>
-      </w:r>
-      <w:r>
-        <w:t>no ha comenzado a trabaja</w:t>
-      </w:r>
-      <w:r>
-        <w:t>r</w:t>
-      </w:r>
-      <w:r>
-        <w:t>)</w:t>
+        <w:t xml:space="preserve"> pero en las que no ha comenzado a trabajar)</w:t>
       </w:r>
       <w:r>
         <w:t xml:space="preserve"> Se podrán eliminar del backlog</w:t>
@@ -2454,202 +2897,6 @@
             <wp:extent cx="5153025" cy="4143375"/>
             <wp:effectExtent l="0" t="0" r="9525" b="9525"/>
             <wp:docPr id="21" name="Imagen 21"/>
-            <wp:cNvGraphicFramePr>
-              <a:graphicFrameLocks xmlns:a="http://schemas.openxmlformats.org/drawingml/2006/main" noChangeAspect="1"/>
-            </wp:cNvGraphicFramePr>
-            <a:graphic xmlns:a="http://schemas.openxmlformats.org/drawingml/2006/main">
-              <a:graphicData uri="http://schemas.openxmlformats.org/drawingml/2006/picture">
-                <pic:pic xmlns:pic="http://schemas.openxmlformats.org/drawingml/2006/picture">
-                  <pic:nvPicPr>
-                    <pic:cNvPr id="1" name=""/>
-                    <pic:cNvPicPr/>
-                  </pic:nvPicPr>
-                  <pic:blipFill>
-                    <a:blip r:embed="rId8"/>
-                    <a:stretch>
-                      <a:fillRect/>
-                    </a:stretch>
-                  </pic:blipFill>
-                  <pic:spPr>
-                    <a:xfrm>
-                      <a:off x="0" y="0"/>
-                      <a:ext cx="5153025" cy="4143375"/>
-                    </a:xfrm>
-                    <a:prstGeom prst="rect">
-                      <a:avLst/>
-                    </a:prstGeom>
-                  </pic:spPr>
-                </pic:pic>
-              </a:graphicData>
-            </a:graphic>
-          </wp:inline>
-        </w:drawing>
-      </w:r>
-    </w:p>
-    <w:p>
-      <w:pPr>
-        <w:pStyle w:val="Descripcin"/>
-        <w:jc w:val="both"/>
-        <w:rPr>
-          <w:sz w:val="24"/>
-          <w:szCs w:val="20"/>
-        </w:rPr>
-      </w:pPr>
-      <w:r>
-        <w:t xml:space="preserve">Ilustración </w:t>
-      </w:r>
-      <w:fldSimple w:instr=" SEQ Ilustración \* ARABIC ">
-        <w:r>
-          <w:rPr>
-            <w:noProof/>
-          </w:rPr>
-          <w:t>2</w:t>
-        </w:r>
-      </w:fldSimple>
-      <w:r>
-        <w:t>. Diagrama de Gantt</w:t>
-      </w:r>
-    </w:p>
-    <w:p>
-      <w:pPr>
-        <w:rPr>
-          <w:sz w:val="28"/>
-        </w:rPr>
-      </w:pPr>
-    </w:p>
-    <w:p>
-      <w:pPr>
-        <w:pStyle w:val="Ttulo3"/>
-      </w:pPr>
-      <w:bookmarkStart w:id="8" w:name="_Toc99391374"/>
-      <w:r>
-        <w:t>TRELLO</w:t>
-      </w:r>
-      <w:bookmarkEnd w:id="8"/>
-    </w:p>
-    <w:p>
-      <w:pPr>
-        <w:jc w:val="both"/>
-        <w:rPr>
-          <w:sz w:val="24"/>
-          <w:szCs w:val="24"/>
-        </w:rPr>
-      </w:pPr>
-      <w:r>
-        <w:rPr>
-          <w:sz w:val="24"/>
-          <w:szCs w:val="24"/>
-        </w:rPr>
-        <w:t xml:space="preserve">Esta es una herramienta que </w:t>
-      </w:r>
-      <w:r>
-        <w:rPr>
-          <w:sz w:val="24"/>
-          <w:szCs w:val="24"/>
-        </w:rPr>
-        <w:t>se usa</w:t>
-      </w:r>
-      <w:r>
-        <w:rPr>
-          <w:sz w:val="24"/>
-          <w:szCs w:val="24"/>
-        </w:rPr>
-        <w:t xml:space="preserve"> para </w:t>
-      </w:r>
-      <w:r>
-        <w:rPr>
-          <w:sz w:val="24"/>
-          <w:szCs w:val="24"/>
-        </w:rPr>
-        <w:t>plantear todas las cosas que se pretende hacer en la aplicación, separados por subapartados dentro de cada apartado. Una vez esta todo esto puesto por escrito, puedes marcar cada apartado o subapartado como hecho cuando lo completes, de esta forma es fácil saber que tienes completado y que queda por completar en el desarrollo de la aplicación.</w:t>
-      </w:r>
-    </w:p>
-    <w:p>
-      <w:pPr>
-        <w:jc w:val="both"/>
-        <w:rPr>
-          <w:sz w:val="24"/>
-          <w:szCs w:val="24"/>
-        </w:rPr>
-      </w:pPr>
-      <w:r>
-        <w:rPr>
-          <w:sz w:val="24"/>
-          <w:szCs w:val="24"/>
-        </w:rPr>
-        <w:t xml:space="preserve">Tiene un estilo visual del tipo </w:t>
-      </w:r>
-      <w:proofErr w:type="spellStart"/>
-      <w:r>
-        <w:rPr>
-          <w:sz w:val="24"/>
-          <w:szCs w:val="24"/>
-        </w:rPr>
-        <w:t>Canvan</w:t>
-      </w:r>
-      <w:proofErr w:type="spellEnd"/>
-      <w:r>
-        <w:rPr>
-          <w:sz w:val="24"/>
-          <w:szCs w:val="24"/>
-        </w:rPr>
-        <w:t>, es decir con bloques de notas.</w:t>
-      </w:r>
-    </w:p>
-    <w:p>
-      <w:pPr>
-        <w:jc w:val="both"/>
-        <w:rPr>
-          <w:sz w:val="24"/>
-          <w:szCs w:val="24"/>
-        </w:rPr>
-      </w:pPr>
-      <w:r>
-        <w:rPr>
-          <w:sz w:val="24"/>
-          <w:szCs w:val="24"/>
-        </w:rPr>
-        <w:t xml:space="preserve">Aquí muestro captura de mi tablero en un momento dado del desarrollo, concretamente cuando acabé el </w:t>
-      </w:r>
-      <w:proofErr w:type="spellStart"/>
-      <w:r>
-        <w:rPr>
-          <w:sz w:val="24"/>
-          <w:szCs w:val="24"/>
-        </w:rPr>
-        <w:t>BackEn</w:t>
-      </w:r>
-      <w:r>
-        <w:rPr>
-          <w:sz w:val="24"/>
-          <w:szCs w:val="24"/>
-        </w:rPr>
-        <w:t>d</w:t>
-      </w:r>
-      <w:proofErr w:type="spellEnd"/>
-      <w:r>
-        <w:rPr>
-          <w:sz w:val="24"/>
-          <w:szCs w:val="24"/>
-        </w:rPr>
-        <w:t>.</w:t>
-      </w:r>
-    </w:p>
-    <w:p>
-      <w:pPr>
-        <w:keepNext/>
-      </w:pPr>
-      <w:r>
-        <w:rPr>
-          <w:noProof/>
-          <w:lang w:eastAsia="es-ES"/>
-        </w:rPr>
-        <w:lastRenderedPageBreak/>
-        <w:drawing>
-          <wp:inline distT="0" distB="0" distL="0" distR="0" wp14:anchorId="557E9511" wp14:editId="17532FE6">
-            <wp:extent cx="5400040" cy="1844040"/>
-            <wp:effectExtent l="0" t="0" r="0" b="3810"/>
-            <wp:docPr id="1" name="Imagen 1"/>
             <wp:cNvGraphicFramePr>
               <a:graphicFrameLocks xmlns:a="http://schemas.openxmlformats.org/drawingml/2006/main" noChangeAspect="1"/>
             </wp:cNvGraphicFramePr>
@@ -2669,7 +2916,7 @@
                   <pic:spPr>
                     <a:xfrm>
                       <a:off x="0" y="0"/>
-                      <a:ext cx="5400040" cy="1844040"/>
+                      <a:ext cx="5153025" cy="4143375"/>
                     </a:xfrm>
                     <a:prstGeom prst="rect">
                       <a:avLst/>
@@ -2685,55 +2932,56 @@
     <w:p>
       <w:pPr>
         <w:pStyle w:val="Descripcin"/>
+        <w:jc w:val="both"/>
+        <w:rPr>
+          <w:sz w:val="24"/>
+          <w:szCs w:val="20"/>
+        </w:rPr>
+      </w:pPr>
+      <w:r>
+        <w:t xml:space="preserve">Ilustración </w:t>
+      </w:r>
+      <w:r>
+        <w:fldChar w:fldCharType="begin"/>
+      </w:r>
+      <w:r>
+        <w:instrText xml:space="preserve"> SEQ Ilustración \* ARABIC </w:instrText>
+      </w:r>
+      <w:r>
+        <w:fldChar w:fldCharType="separate"/>
+      </w:r>
+      <w:r>
+        <w:rPr>
+          <w:noProof/>
+        </w:rPr>
+        <w:t>2</w:t>
+      </w:r>
+      <w:r>
+        <w:rPr>
+          <w:noProof/>
+        </w:rPr>
+        <w:fldChar w:fldCharType="end"/>
+      </w:r>
+      <w:r>
+        <w:t>. Diagrama de Gantt</w:t>
+      </w:r>
+    </w:p>
+    <w:p>
+      <w:pPr>
         <w:rPr>
           <w:sz w:val="28"/>
-          <w:szCs w:val="28"/>
-        </w:rPr>
-      </w:pPr>
-      <w:r>
-        <w:t xml:space="preserve">Ilustración </w:t>
-      </w:r>
-      <w:r>
-        <w:rPr>
-          <w:noProof/>
-        </w:rPr>
-        <w:fldChar w:fldCharType="begin"/>
-      </w:r>
-      <w:r>
-        <w:rPr>
-          <w:noProof/>
-        </w:rPr>
-        <w:instrText xml:space="preserve"> SEQ Ilustración \* ARABIC </w:instrText>
-      </w:r>
-      <w:r>
-        <w:rPr>
-          <w:noProof/>
-        </w:rPr>
-        <w:fldChar w:fldCharType="separate"/>
-      </w:r>
-      <w:r>
-        <w:rPr>
-          <w:noProof/>
-        </w:rPr>
-        <w:t>3</w:t>
-      </w:r>
-      <w:r>
-        <w:rPr>
-          <w:noProof/>
-        </w:rPr>
-        <w:fldChar w:fldCharType="end"/>
-      </w:r>
-      <w:r>
-        <w:t xml:space="preserve">. Herramienta Trello - </w:t>
-      </w:r>
-      <w:proofErr w:type="spellStart"/>
-      <w:r>
-        <w:t>Canvan</w:t>
-      </w:r>
-      <w:proofErr w:type="spellEnd"/>
-      <w:r>
-        <w:t xml:space="preserve"> general</w:t>
-      </w:r>
+        </w:rPr>
+      </w:pPr>
+    </w:p>
+    <w:p>
+      <w:pPr>
+        <w:pStyle w:val="Ttulo3"/>
+      </w:pPr>
+      <w:bookmarkStart w:id="8" w:name="_Toc99391374"/>
+      <w:r>
+        <w:t>TRELLO</w:t>
+      </w:r>
+      <w:bookmarkEnd w:id="8"/>
     </w:p>
     <w:p>
       <w:pPr>
@@ -2748,30 +2996,99 @@
           <w:sz w:val="24"/>
           <w:szCs w:val="24"/>
         </w:rPr>
-        <w:t xml:space="preserve">Como se puede observar, </w:t>
+        <w:t xml:space="preserve">Esta es una herramienta que </w:t>
       </w:r>
       <w:r>
         <w:rPr>
           <w:sz w:val="24"/>
           <w:szCs w:val="24"/>
         </w:rPr>
-        <w:t xml:space="preserve">cada tarea tiene justo debajo un </w:t>
-      </w:r>
-      <w:proofErr w:type="spellStart"/>
+        <w:t>se usa</w:t>
+      </w:r>
       <w:r>
         <w:rPr>
           <w:sz w:val="24"/>
           <w:szCs w:val="24"/>
         </w:rPr>
-        <w:t>tick</w:t>
-      </w:r>
-      <w:proofErr w:type="spellEnd"/>
+        <w:t xml:space="preserve"> para </w:t>
+      </w:r>
       <w:r>
         <w:rPr>
           <w:sz w:val="24"/>
           <w:szCs w:val="24"/>
         </w:rPr>
-        <w:t xml:space="preserve"> con unos números, esto son las subtareas. Te indica cuantas subtareas tiene esa tarea, y cuantas de esas subtareas están hechas.</w:t>
+        <w:t>plantear todas las cosas que se pretende hacer en la aplicación, separados por subapartados dentro de cada apartado. Una vez esta todo esto puesto por escrito, puedes marcar cada apartado o subapartado como hecho cuando lo completes, de esta forma es fácil saber que tienes completado y que queda por completar en el desarrollo de la aplicación.</w:t>
+      </w:r>
+    </w:p>
+    <w:p>
+      <w:pPr>
+        <w:jc w:val="both"/>
+        <w:rPr>
+          <w:sz w:val="24"/>
+          <w:szCs w:val="24"/>
+        </w:rPr>
+      </w:pPr>
+      <w:r>
+        <w:rPr>
+          <w:sz w:val="24"/>
+          <w:szCs w:val="24"/>
+        </w:rPr>
+        <w:t xml:space="preserve">Tiene un estilo visual del tipo </w:t>
+      </w:r>
+      <w:proofErr w:type="spellStart"/>
+      <w:r>
+        <w:rPr>
+          <w:sz w:val="24"/>
+          <w:szCs w:val="24"/>
+        </w:rPr>
+        <w:t>Canvan</w:t>
+      </w:r>
+      <w:proofErr w:type="spellEnd"/>
+      <w:r>
+        <w:rPr>
+          <w:sz w:val="24"/>
+          <w:szCs w:val="24"/>
+        </w:rPr>
+        <w:t>, es decir con bloques de notas.</w:t>
+      </w:r>
+    </w:p>
+    <w:p>
+      <w:pPr>
+        <w:jc w:val="both"/>
+        <w:rPr>
+          <w:sz w:val="24"/>
+          <w:szCs w:val="24"/>
+        </w:rPr>
+      </w:pPr>
+      <w:r>
+        <w:rPr>
+          <w:sz w:val="24"/>
+          <w:szCs w:val="24"/>
+        </w:rPr>
+        <w:t xml:space="preserve">Aquí muestro captura de mi tablero en un momento dado del desarrollo, concretamente cuando acabé el </w:t>
+      </w:r>
+      <w:proofErr w:type="spellStart"/>
+      <w:r>
+        <w:rPr>
+          <w:sz w:val="24"/>
+          <w:szCs w:val="24"/>
+        </w:rPr>
+        <w:t>BackEn</w:t>
+      </w:r>
+      <w:r>
+        <w:rPr>
+          <w:sz w:val="24"/>
+          <w:szCs w:val="24"/>
+        </w:rPr>
+        <w:t>d</w:t>
+      </w:r>
+      <w:proofErr w:type="spellEnd"/>
+      <w:r>
+        <w:rPr>
+          <w:sz w:val="24"/>
+          <w:szCs w:val="24"/>
+        </w:rPr>
+        <w:t>.</w:t>
       </w:r>
     </w:p>
     <w:p>
@@ -2783,11 +3100,12 @@
           <w:noProof/>
           <w:lang w:eastAsia="es-ES"/>
         </w:rPr>
+        <w:lastRenderedPageBreak/>
         <w:drawing>
-          <wp:inline distT="0" distB="0" distL="0" distR="0" wp14:anchorId="6348A113" wp14:editId="735463EE">
-            <wp:extent cx="5400040" cy="2604770"/>
-            <wp:effectExtent l="0" t="0" r="0" b="5080"/>
-            <wp:docPr id="2" name="Imagen 2"/>
+          <wp:inline distT="0" distB="0" distL="0" distR="0" wp14:anchorId="557E9511" wp14:editId="17532FE6">
+            <wp:extent cx="5400040" cy="1844040"/>
+            <wp:effectExtent l="0" t="0" r="0" b="3810"/>
+            <wp:docPr id="1" name="Imagen 1"/>
             <wp:cNvGraphicFramePr>
               <a:graphicFrameLocks xmlns:a="http://schemas.openxmlformats.org/drawingml/2006/main" noChangeAspect="1"/>
             </wp:cNvGraphicFramePr>
@@ -2807,6 +3125,144 @@
                   <pic:spPr>
                     <a:xfrm>
                       <a:off x="0" y="0"/>
+                      <a:ext cx="5400040" cy="1844040"/>
+                    </a:xfrm>
+                    <a:prstGeom prst="rect">
+                      <a:avLst/>
+                    </a:prstGeom>
+                  </pic:spPr>
+                </pic:pic>
+              </a:graphicData>
+            </a:graphic>
+          </wp:inline>
+        </w:drawing>
+      </w:r>
+    </w:p>
+    <w:p>
+      <w:pPr>
+        <w:pStyle w:val="Descripcin"/>
+        <w:rPr>
+          <w:sz w:val="28"/>
+          <w:szCs w:val="28"/>
+        </w:rPr>
+      </w:pPr>
+      <w:r>
+        <w:t xml:space="preserve">Ilustración </w:t>
+      </w:r>
+      <w:r>
+        <w:rPr>
+          <w:noProof/>
+        </w:rPr>
+        <w:fldChar w:fldCharType="begin"/>
+      </w:r>
+      <w:r>
+        <w:rPr>
+          <w:noProof/>
+        </w:rPr>
+        <w:instrText xml:space="preserve"> SEQ Ilustración \* ARABIC </w:instrText>
+      </w:r>
+      <w:r>
+        <w:rPr>
+          <w:noProof/>
+        </w:rPr>
+        <w:fldChar w:fldCharType="separate"/>
+      </w:r>
+      <w:r>
+        <w:rPr>
+          <w:noProof/>
+        </w:rPr>
+        <w:t>3</w:t>
+      </w:r>
+      <w:r>
+        <w:rPr>
+          <w:noProof/>
+        </w:rPr>
+        <w:fldChar w:fldCharType="end"/>
+      </w:r>
+      <w:r>
+        <w:t xml:space="preserve">. Herramienta Trello - </w:t>
+      </w:r>
+      <w:proofErr w:type="spellStart"/>
+      <w:r>
+        <w:t>Canvan</w:t>
+      </w:r>
+      <w:proofErr w:type="spellEnd"/>
+      <w:r>
+        <w:t xml:space="preserve"> general</w:t>
+      </w:r>
+    </w:p>
+    <w:p>
+      <w:pPr>
+        <w:jc w:val="both"/>
+        <w:rPr>
+          <w:sz w:val="24"/>
+          <w:szCs w:val="24"/>
+        </w:rPr>
+      </w:pPr>
+      <w:r>
+        <w:rPr>
+          <w:sz w:val="24"/>
+          <w:szCs w:val="24"/>
+        </w:rPr>
+        <w:t xml:space="preserve">Como se puede observar, </w:t>
+      </w:r>
+      <w:r>
+        <w:rPr>
+          <w:sz w:val="24"/>
+          <w:szCs w:val="24"/>
+        </w:rPr>
+        <w:t xml:space="preserve">cada tarea tiene justo debajo un </w:t>
+      </w:r>
+      <w:proofErr w:type="spellStart"/>
+      <w:r>
+        <w:rPr>
+          <w:sz w:val="24"/>
+          <w:szCs w:val="24"/>
+        </w:rPr>
+        <w:t>tick</w:t>
+      </w:r>
+      <w:proofErr w:type="spellEnd"/>
+      <w:r>
+        <w:rPr>
+          <w:sz w:val="24"/>
+          <w:szCs w:val="24"/>
+        </w:rPr>
+        <w:t xml:space="preserve"> con unos números, esto son las subtareas. Te indica cuantas subtareas tiene esa tarea, y cuantas de esas subtareas están hechas.</w:t>
+      </w:r>
+    </w:p>
+    <w:p>
+      <w:pPr>
+        <w:keepNext/>
+      </w:pPr>
+      <w:r>
+        <w:rPr>
+          <w:noProof/>
+          <w:lang w:eastAsia="es-ES"/>
+        </w:rPr>
+        <w:drawing>
+          <wp:inline distT="0" distB="0" distL="0" distR="0" wp14:anchorId="6348A113" wp14:editId="735463EE">
+            <wp:extent cx="5400040" cy="2604770"/>
+            <wp:effectExtent l="0" t="0" r="0" b="5080"/>
+            <wp:docPr id="2" name="Imagen 2"/>
+            <wp:cNvGraphicFramePr>
+              <a:graphicFrameLocks xmlns:a="http://schemas.openxmlformats.org/drawingml/2006/main" noChangeAspect="1"/>
+            </wp:cNvGraphicFramePr>
+            <a:graphic xmlns:a="http://schemas.openxmlformats.org/drawingml/2006/main">
+              <a:graphicData uri="http://schemas.openxmlformats.org/drawingml/2006/picture">
+                <pic:pic xmlns:pic="http://schemas.openxmlformats.org/drawingml/2006/picture">
+                  <pic:nvPicPr>
+                    <pic:cNvPr id="1" name=""/>
+                    <pic:cNvPicPr/>
+                  </pic:nvPicPr>
+                  <pic:blipFill>
+                    <a:blip r:embed="rId11"/>
+                    <a:stretch>
+                      <a:fillRect/>
+                    </a:stretch>
+                  </pic:blipFill>
+                  <pic:spPr>
+                    <a:xfrm>
+                      <a:off x="0" y="0"/>
                       <a:ext cx="5400040" cy="2604770"/>
                     </a:xfrm>
                     <a:prstGeom prst="rect">
@@ -3219,7 +3675,7 @@
     </w:p>
     <w:p/>
     <w:sectPr>
-      <w:footerReference w:type="default" r:id="rId11"/>
+      <w:footerReference w:type="default" r:id="rId12"/>
       <w:pgSz w:w="11906" w:h="16838"/>
       <w:pgMar w:top="1417" w:right="1701" w:bottom="1417" w:left="1701" w:header="708" w:footer="708" w:gutter="0"/>
       <w:cols w:space="708"/>
@@ -3447,6 +3903,147 @@
 <file path=word/numbering.xml><?xml version="1.0" encoding="utf-8"?>
 <w:numbering xmlns:wpc="http://schemas.microsoft.com/office/word/2010/wordprocessingCanvas" xmlns:cx="http://schemas.microsoft.com/office/drawing/2014/chartex" xmlns:cx1="http://schemas.microsoft.com/office/drawing/2015/9/8/chartex" xmlns:cx2="http://schemas.microsoft.com/office/drawing/2015/10/21/chartex" xmlns:cx3="http://schemas.microsoft.com/office/drawing/2016/5/9/chartex" xmlns:cx4="http://schemas.microsoft.com/office/drawing/2016/5/10/chartex" xmlns:cx5="http://schemas.microsoft.com/office/drawing/2016/5/11/chartex" xmlns:cx6="http://schemas.microsoft.com/office/drawing/2016/5/12/chartex" xmlns:cx7="http://schemas.microsoft.com/office/drawing/2016/5/13/chartex" xmlns:cx8="http://schemas.microsoft.com/office/drawing/2016/5/14/chartex" xmlns:mc="http://schemas.openxmlformats.org/markup-compatibility/2006" xmlns:aink="http://schemas.microsoft.com/office/drawing/2016/ink" xmlns:am3d="http://schemas.microsoft.com/office/drawing/2017/model3d" xmlns:o="urn:schemas-microsoft-com:office:office" xmlns:r="http://schemas.openxmlformats.org/officeDocument/2006/relationships" xmlns:m="http://schemas.openxmlformats.org/officeDocument/2006/math" xmlns:v="urn:schemas-microsoft-com:vml" xmlns:wp14="http://schemas.microsoft.com/office/word/2010/wordprocessingDrawing" xmlns:wp="http://schemas.openxmlformats.org/drawingml/2006/wordprocessingDrawing" xmlns:w10="urn:schemas-microsoft-com:office:word" xmlns:w="http://schemas.openxmlformats.org/wordprocessingml/2006/main" xmlns:w14="http://schemas.microsoft.com/office/word/2010/wordml" xmlns:w15="http://schemas.microsoft.com/office/word/2012/wordml" xmlns:w16cex="http://schemas.microsoft.com/office/word/2018/wordml/cex" xmlns:w16cid="http://schemas.microsoft.com/office/word/2016/wordml/cid" xmlns:w16="http://schemas.microsoft.com/office/word/2018/wordml" xmlns:w16sdtdh="http://schemas.microsoft.com/office/word/2020/wordml/sdtdatahash" xmlns:w16se="http://schemas.microsoft.com/office/word/2015/wordml/symex" xmlns:wpg="http://schemas.microsoft.com/office/word/2010/wordprocessingGroup" xmlns:wpi="http://schemas.microsoft.com/office/word/2010/wordprocessingInk" xmlns:wne="http://schemas.microsoft.com/office/word/2006/wordml" xmlns:wps="http://schemas.microsoft.com/office/word/2010/wordprocessingShape" mc:Ignorable="w14 w15 w16se w16cid w16 w16cex w16sdtdh wp14">
   <w:abstractNum w:abstractNumId="0" w15:restartNumberingAfterBreak="0">
+    <w:nsid w:val="06F809D9"/>
+    <w:multiLevelType w:val="multilevel"/>
+    <w:tmpl w:val="E3A27426"/>
+    <w:lvl w:ilvl="0">
+      <w:start w:val="1"/>
+      <w:numFmt w:val="bullet"/>
+      <w:lvlText w:val=""/>
+      <w:lvlJc w:val="left"/>
+      <w:pPr>
+        <w:tabs>
+          <w:tab w:val="num" w:pos="720"/>
+        </w:tabs>
+        <w:ind w:left="720" w:hanging="360"/>
+      </w:pPr>
+      <w:rPr>
+        <w:rFonts w:ascii="Symbol" w:hAnsi="Symbol" w:hint="default"/>
+        <w:sz w:val="20"/>
+      </w:rPr>
+    </w:lvl>
+    <w:lvl w:ilvl="1" w:tentative="1">
+      <w:numFmt w:val="bullet"/>
+      <w:lvlText w:val="o"/>
+      <w:lvlJc w:val="left"/>
+      <w:pPr>
+        <w:tabs>
+          <w:tab w:val="num" w:pos="1440"/>
+        </w:tabs>
+        <w:ind w:left="1440" w:hanging="360"/>
+      </w:pPr>
+      <w:rPr>
+        <w:rFonts w:ascii="Courier New" w:hAnsi="Courier New" w:hint="default"/>
+        <w:sz w:val="20"/>
+      </w:rPr>
+    </w:lvl>
+    <w:lvl w:ilvl="2" w:tentative="1">
+      <w:numFmt w:val="bullet"/>
+      <w:lvlText w:val=""/>
+      <w:lvlJc w:val="left"/>
+      <w:pPr>
+        <w:tabs>
+          <w:tab w:val="num" w:pos="2160"/>
+        </w:tabs>
+        <w:ind w:left="2160" w:hanging="360"/>
+      </w:pPr>
+      <w:rPr>
+        <w:rFonts w:ascii="Wingdings" w:hAnsi="Wingdings" w:hint="default"/>
+        <w:sz w:val="20"/>
+      </w:rPr>
+    </w:lvl>
+    <w:lvl w:ilvl="3" w:tentative="1">
+      <w:numFmt w:val="bullet"/>
+      <w:lvlText w:val=""/>
+      <w:lvlJc w:val="left"/>
+      <w:pPr>
+        <w:tabs>
+          <w:tab w:val="num" w:pos="2880"/>
+        </w:tabs>
+        <w:ind w:left="2880" w:hanging="360"/>
+      </w:pPr>
+      <w:rPr>
+        <w:rFonts w:ascii="Wingdings" w:hAnsi="Wingdings" w:hint="default"/>
+        <w:sz w:val="20"/>
+      </w:rPr>
+    </w:lvl>
+    <w:lvl w:ilvl="4" w:tentative="1">
+      <w:numFmt w:val="bullet"/>
+      <w:lvlText w:val=""/>
+      <w:lvlJc w:val="left"/>
+      <w:pPr>
+        <w:tabs>
+          <w:tab w:val="num" w:pos="3600"/>
+        </w:tabs>
+        <w:ind w:left="3600" w:hanging="360"/>
+      </w:pPr>
+      <w:rPr>
+        <w:rFonts w:ascii="Wingdings" w:hAnsi="Wingdings" w:hint="default"/>
+        <w:sz w:val="20"/>
+      </w:rPr>
+    </w:lvl>
+    <w:lvl w:ilvl="5" w:tentative="1">
+      <w:numFmt w:val="bullet"/>
+      <w:lvlText w:val=""/>
+      <w:lvlJc w:val="left"/>
+      <w:pPr>
+        <w:tabs>
+          <w:tab w:val="num" w:pos="4320"/>
+        </w:tabs>
+        <w:ind w:left="4320" w:hanging="360"/>
+      </w:pPr>
+      <w:rPr>
+        <w:rFonts w:ascii="Wingdings" w:hAnsi="Wingdings" w:hint="default"/>
+        <w:sz w:val="20"/>
+      </w:rPr>
+    </w:lvl>
+    <w:lvl w:ilvl="6" w:tentative="1">
+      <w:numFmt w:val="bullet"/>
+      <w:lvlText w:val=""/>
+      <w:lvlJc w:val="left"/>
+      <w:pPr>
+        <w:tabs>
+          <w:tab w:val="num" w:pos="5040"/>
+        </w:tabs>
+        <w:ind w:left="5040" w:hanging="360"/>
+      </w:pPr>
+      <w:rPr>
+        <w:rFonts w:ascii="Wingdings" w:hAnsi="Wingdings" w:hint="default"/>
+        <w:sz w:val="20"/>
+      </w:rPr>
+    </w:lvl>
+    <w:lvl w:ilvl="7" w:tentative="1">
+      <w:numFmt w:val="bullet"/>
+      <w:lvlText w:val=""/>
+      <w:lvlJc w:val="left"/>
+      <w:pPr>
+        <w:tabs>
+          <w:tab w:val="num" w:pos="5760"/>
+        </w:tabs>
+        <w:ind w:left="5760" w:hanging="360"/>
+      </w:pPr>
+      <w:rPr>
+        <w:rFonts w:ascii="Wingdings" w:hAnsi="Wingdings" w:hint="default"/>
+        <w:sz w:val="20"/>
+      </w:rPr>
+    </w:lvl>
+    <w:lvl w:ilvl="8" w:tentative="1">
+      <w:numFmt w:val="bullet"/>
+      <w:lvlText w:val=""/>
+      <w:lvlJc w:val="left"/>
+      <w:pPr>
+        <w:tabs>
+          <w:tab w:val="num" w:pos="6480"/>
+        </w:tabs>
+        <w:ind w:left="6480" w:hanging="360"/>
+      </w:pPr>
+      <w:rPr>
+        <w:rFonts w:ascii="Wingdings" w:hAnsi="Wingdings" w:hint="default"/>
+        <w:sz w:val="20"/>
+      </w:rPr>
+    </w:lvl>
+  </w:abstractNum>
+  <w:abstractNum w:abstractNumId="1" w15:restartNumberingAfterBreak="0">
     <w:nsid w:val="07574237"/>
     <w:multiLevelType w:val="hybridMultilevel"/>
     <w:tmpl w:val="5532E53C"/>
@@ -3558,7 +4155,7 @@
       </w:rPr>
     </w:lvl>
   </w:abstractNum>
-  <w:abstractNum w:abstractNumId="1" w15:restartNumberingAfterBreak="0">
+  <w:abstractNum w:abstractNumId="2" w15:restartNumberingAfterBreak="0">
     <w:nsid w:val="17CE67DF"/>
     <w:multiLevelType w:val="hybridMultilevel"/>
     <w:tmpl w:val="317E2274"/>
@@ -3671,7 +4268,7 @@
       </w:rPr>
     </w:lvl>
   </w:abstractNum>
-  <w:abstractNum w:abstractNumId="2" w15:restartNumberingAfterBreak="0">
+  <w:abstractNum w:abstractNumId="3" w15:restartNumberingAfterBreak="0">
     <w:nsid w:val="1FE300F3"/>
     <w:multiLevelType w:val="hybridMultilevel"/>
     <w:tmpl w:val="4788AA5C"/>
@@ -3783,7 +4380,7 @@
       </w:rPr>
     </w:lvl>
   </w:abstractNum>
-  <w:abstractNum w:abstractNumId="3" w15:restartNumberingAfterBreak="0">
+  <w:abstractNum w:abstractNumId="4" w15:restartNumberingAfterBreak="0">
     <w:nsid w:val="298F7AC9"/>
     <w:multiLevelType w:val="hybridMultilevel"/>
     <w:tmpl w:val="A2BA678A"/>
@@ -3896,7 +4493,7 @@
       </w:rPr>
     </w:lvl>
   </w:abstractNum>
-  <w:abstractNum w:abstractNumId="4" w15:restartNumberingAfterBreak="0">
+  <w:abstractNum w:abstractNumId="5" w15:restartNumberingAfterBreak="0">
     <w:nsid w:val="386F3E0E"/>
     <w:multiLevelType w:val="hybridMultilevel"/>
     <w:tmpl w:val="071064A8"/>
@@ -4009,7 +4606,7 @@
       </w:rPr>
     </w:lvl>
   </w:abstractNum>
-  <w:abstractNum w:abstractNumId="5" w15:restartNumberingAfterBreak="0">
+  <w:abstractNum w:abstractNumId="6" w15:restartNumberingAfterBreak="0">
     <w:nsid w:val="461F4BC8"/>
     <w:multiLevelType w:val="hybridMultilevel"/>
     <w:tmpl w:val="147AD234"/>
@@ -4122,23 +4719,141 @@
       </w:rPr>
     </w:lvl>
   </w:abstractNum>
+  <w:abstractNum w:abstractNumId="7" w15:restartNumberingAfterBreak="0">
+    <w:nsid w:val="4E084A74"/>
+    <w:multiLevelType w:val="hybridMultilevel"/>
+    <w:tmpl w:val="B0AE8B12"/>
+    <w:lvl w:ilvl="0" w:tplc="8CE6C0FA">
+      <w:numFmt w:val="bullet"/>
+      <w:lvlText w:val="-"/>
+      <w:lvlJc w:val="left"/>
+      <w:pPr>
+        <w:ind w:left="720" w:hanging="360"/>
+      </w:pPr>
+      <w:rPr>
+        <w:rFonts w:ascii="Calibri" w:eastAsiaTheme="minorHAnsi" w:hAnsi="Calibri" w:cs="Calibri" w:hint="default"/>
+      </w:rPr>
+    </w:lvl>
+    <w:lvl w:ilvl="1" w:tplc="0C0A0003" w:tentative="1">
+      <w:start w:val="1"/>
+      <w:numFmt w:val="bullet"/>
+      <w:lvlText w:val="o"/>
+      <w:lvlJc w:val="left"/>
+      <w:pPr>
+        <w:ind w:left="1440" w:hanging="360"/>
+      </w:pPr>
+      <w:rPr>
+        <w:rFonts w:ascii="Courier New" w:hAnsi="Courier New" w:cs="Courier New" w:hint="default"/>
+      </w:rPr>
+    </w:lvl>
+    <w:lvl w:ilvl="2" w:tplc="0C0A0005" w:tentative="1">
+      <w:start w:val="1"/>
+      <w:numFmt w:val="bullet"/>
+      <w:lvlText w:val=""/>
+      <w:lvlJc w:val="left"/>
+      <w:pPr>
+        <w:ind w:left="2160" w:hanging="360"/>
+      </w:pPr>
+      <w:rPr>
+        <w:rFonts w:ascii="Wingdings" w:hAnsi="Wingdings" w:hint="default"/>
+      </w:rPr>
+    </w:lvl>
+    <w:lvl w:ilvl="3" w:tplc="0C0A0001" w:tentative="1">
+      <w:start w:val="1"/>
+      <w:numFmt w:val="bullet"/>
+      <w:lvlText w:val=""/>
+      <w:lvlJc w:val="left"/>
+      <w:pPr>
+        <w:ind w:left="2880" w:hanging="360"/>
+      </w:pPr>
+      <w:rPr>
+        <w:rFonts w:ascii="Symbol" w:hAnsi="Symbol" w:hint="default"/>
+      </w:rPr>
+    </w:lvl>
+    <w:lvl w:ilvl="4" w:tplc="0C0A0003" w:tentative="1">
+      <w:start w:val="1"/>
+      <w:numFmt w:val="bullet"/>
+      <w:lvlText w:val="o"/>
+      <w:lvlJc w:val="left"/>
+      <w:pPr>
+        <w:ind w:left="3600" w:hanging="360"/>
+      </w:pPr>
+      <w:rPr>
+        <w:rFonts w:ascii="Courier New" w:hAnsi="Courier New" w:cs="Courier New" w:hint="default"/>
+      </w:rPr>
+    </w:lvl>
+    <w:lvl w:ilvl="5" w:tplc="0C0A0005" w:tentative="1">
+      <w:start w:val="1"/>
+      <w:numFmt w:val="bullet"/>
+      <w:lvlText w:val=""/>
+      <w:lvlJc w:val="left"/>
+      <w:pPr>
+        <w:ind w:left="4320" w:hanging="360"/>
+      </w:pPr>
+      <w:rPr>
+        <w:rFonts w:ascii="Wingdings" w:hAnsi="Wingdings" w:hint="default"/>
+      </w:rPr>
+    </w:lvl>
+    <w:lvl w:ilvl="6" w:tplc="0C0A0001" w:tentative="1">
+      <w:start w:val="1"/>
+      <w:numFmt w:val="bullet"/>
+      <w:lvlText w:val=""/>
+      <w:lvlJc w:val="left"/>
+      <w:pPr>
+        <w:ind w:left="5040" w:hanging="360"/>
+      </w:pPr>
+      <w:rPr>
+        <w:rFonts w:ascii="Symbol" w:hAnsi="Symbol" w:hint="default"/>
+      </w:rPr>
+    </w:lvl>
+    <w:lvl w:ilvl="7" w:tplc="0C0A0003" w:tentative="1">
+      <w:start w:val="1"/>
+      <w:numFmt w:val="bullet"/>
+      <w:lvlText w:val="o"/>
+      <w:lvlJc w:val="left"/>
+      <w:pPr>
+        <w:ind w:left="5760" w:hanging="360"/>
+      </w:pPr>
+      <w:rPr>
+        <w:rFonts w:ascii="Courier New" w:hAnsi="Courier New" w:cs="Courier New" w:hint="default"/>
+      </w:rPr>
+    </w:lvl>
+    <w:lvl w:ilvl="8" w:tplc="0C0A0005" w:tentative="1">
+      <w:start w:val="1"/>
+      <w:numFmt w:val="bullet"/>
+      <w:lvlText w:val=""/>
+      <w:lvlJc w:val="left"/>
+      <w:pPr>
+        <w:ind w:left="6480" w:hanging="360"/>
+      </w:pPr>
+      <w:rPr>
+        <w:rFonts w:ascii="Wingdings" w:hAnsi="Wingdings" w:hint="default"/>
+      </w:rPr>
+    </w:lvl>
+  </w:abstractNum>
   <w:num w:numId="1">
+    <w:abstractNumId w:val="3"/>
+  </w:num>
+  <w:num w:numId="2">
+    <w:abstractNumId w:val="1"/>
+  </w:num>
+  <w:num w:numId="3">
     <w:abstractNumId w:val="2"/>
   </w:num>
-  <w:num w:numId="2">
+  <w:num w:numId="4">
+    <w:abstractNumId w:val="4"/>
+  </w:num>
+  <w:num w:numId="5">
+    <w:abstractNumId w:val="5"/>
+  </w:num>
+  <w:num w:numId="6">
+    <w:abstractNumId w:val="6"/>
+  </w:num>
+  <w:num w:numId="7">
     <w:abstractNumId w:val="0"/>
   </w:num>
-  <w:num w:numId="3">
-    <w:abstractNumId w:val="1"/>
-  </w:num>
-  <w:num w:numId="4">
-    <w:abstractNumId w:val="3"/>
-  </w:num>
-  <w:num w:numId="5">
-    <w:abstractNumId w:val="4"/>
-  </w:num>
-  <w:num w:numId="6">
-    <w:abstractNumId w:val="5"/>
+  <w:num w:numId="8">
+    <w:abstractNumId w:val="7"/>
   </w:num>
 </w:numbering>
 </file>
@@ -4266,6 +4981,7 @@
     <w:lsdException w:name="HTML Sample" w:semiHidden="1" w:unhideWhenUsed="1"/>
     <w:lsdException w:name="HTML Typewriter" w:semiHidden="1" w:unhideWhenUsed="1"/>
     <w:lsdException w:name="HTML Variable" w:semiHidden="1" w:unhideWhenUsed="1"/>
+    <w:lsdException w:name="Normal Table" w:semiHidden="1" w:unhideWhenUsed="1"/>
     <w:lsdException w:name="annotation subject" w:semiHidden="1" w:unhideWhenUsed="1"/>
     <w:lsdException w:name="No List" w:semiHidden="1" w:unhideWhenUsed="1"/>
     <w:lsdException w:name="Outline List 1" w:semiHidden="1" w:unhideWhenUsed="1"/>
@@ -4312,8 +5028,10 @@
     <w:lsdException w:name="Table Subtle 2" w:semiHidden="1" w:unhideWhenUsed="1"/>
     <w:lsdException w:name="Table Web 1" w:semiHidden="1" w:unhideWhenUsed="1"/>
     <w:lsdException w:name="Table Web 2" w:semiHidden="1" w:unhideWhenUsed="1"/>
+    <w:lsdException w:name="Table Web 3" w:semiHidden="1" w:unhideWhenUsed="1"/>
     <w:lsdException w:name="Balloon Text" w:semiHidden="1" w:unhideWhenUsed="1"/>
     <w:lsdException w:name="Table Grid" w:uiPriority="39"/>
+    <w:lsdException w:name="Table Theme" w:semiHidden="1" w:unhideWhenUsed="1"/>
     <w:lsdException w:name="Placeholder Text" w:semiHidden="1"/>
     <w:lsdException w:name="No Spacing" w:uiPriority="1" w:qFormat="1"/>
     <w:lsdException w:name="Light Shading" w:uiPriority="60"/>
@@ -4951,6 +5669,23 @@
       <w:shd w:val="clear" w:color="auto" w:fill="E1DFDD"/>
     </w:rPr>
   </w:style>
+  <w:style w:type="paragraph" w:styleId="NormalWeb">
+    <w:name w:val="Normal (Web)"/>
+    <w:basedOn w:val="Normal"/>
+    <w:uiPriority w:val="99"/>
+    <w:semiHidden/>
+    <w:unhideWhenUsed/>
+    <w:rsid w:val="00690CB6"/>
+    <w:pPr>
+      <w:spacing w:before="100" w:beforeAutospacing="1" w:after="100" w:afterAutospacing="1" w:line="240" w:lineRule="auto"/>
+    </w:pPr>
+    <w:rPr>
+      <w:rFonts w:ascii="Times New Roman" w:eastAsia="Times New Roman" w:hAnsi="Times New Roman" w:cs="Times New Roman"/>
+      <w:sz w:val="24"/>
+      <w:szCs w:val="24"/>
+      <w:lang w:eastAsia="es-ES"/>
+    </w:rPr>
+  </w:style>
 </w:styles>
 </file>
 
@@ -4993,12 +5728,19 @@
 
 <file path=word/glossary/fontTable.xml><?xml version="1.0" encoding="utf-8"?>
 <w:fonts xmlns:mc="http://schemas.openxmlformats.org/markup-compatibility/2006" xmlns:r="http://schemas.openxmlformats.org/officeDocument/2006/relationships" xmlns:w="http://schemas.openxmlformats.org/wordprocessingml/2006/main" xmlns:w14="http://schemas.microsoft.com/office/word/2010/wordml" xmlns:w15="http://schemas.microsoft.com/office/word/2012/wordml" xmlns:w16cex="http://schemas.microsoft.com/office/word/2018/wordml/cex" xmlns:w16cid="http://schemas.microsoft.com/office/word/2016/wordml/cid" xmlns:w16="http://schemas.microsoft.com/office/word/2018/wordml" xmlns:w16sdtdh="http://schemas.microsoft.com/office/word/2020/wordml/sdtdatahash" xmlns:w16se="http://schemas.microsoft.com/office/word/2015/wordml/symex" mc:Ignorable="w14 w15 w16se w16cid w16 w16cex w16sdtdh">
-  <w:font w:name="Calibri">
-    <w:panose1 w:val="020F0502020204030204"/>
+  <w:font w:name="Symbol">
+    <w:panose1 w:val="05050102010706020507"/>
+    <w:charset w:val="02"/>
+    <w:family w:val="roman"/>
+    <w:pitch w:val="variable"/>
+    <w:sig w:usb0="00000000" w:usb1="10000000" w:usb2="00000000" w:usb3="00000000" w:csb0="80000000" w:csb1="00000000"/>
+  </w:font>
+  <w:font w:name="Times New Roman">
+    <w:panose1 w:val="02020603050405020304"/>
     <w:charset w:val="00"/>
-    <w:family w:val="swiss"/>
+    <w:family w:val="roman"/>
     <w:pitch w:val="variable"/>
-    <w:sig w:usb0="E4002EFF" w:usb1="C000247B" w:usb2="00000009" w:usb3="00000000" w:csb0="000001FF" w:csb1="00000000"/>
+    <w:sig w:usb0="E0002EFF" w:usb1="C000785B" w:usb2="00000009" w:usb3="00000000" w:csb0="000001FF" w:csb1="00000000"/>
   </w:font>
   <w:font w:name="Courier New">
     <w:panose1 w:val="02070309020205020404"/>
@@ -5007,13 +5749,6 @@
     <w:pitch w:val="fixed"/>
     <w:sig w:usb0="E0002EFF" w:usb1="C0007843" w:usb2="00000009" w:usb3="00000000" w:csb0="000001FF" w:csb1="00000000"/>
   </w:font>
-  <w:font w:name="Times New Roman">
-    <w:panose1 w:val="02020603050405020304"/>
-    <w:charset w:val="00"/>
-    <w:family w:val="roman"/>
-    <w:pitch w:val="variable"/>
-    <w:sig w:usb0="E0002EFF" w:usb1="C000785B" w:usb2="00000009" w:usb3="00000000" w:csb0="000001FF" w:csb1="00000000"/>
-  </w:font>
   <w:font w:name="Wingdings">
     <w:panose1 w:val="05000000000000000000"/>
     <w:charset w:val="02"/>
@@ -5021,12 +5756,12 @@
     <w:pitch w:val="variable"/>
     <w:sig w:usb0="00000000" w:usb1="10000000" w:usb2="00000000" w:usb3="00000000" w:csb0="80000000" w:csb1="00000000"/>
   </w:font>
-  <w:font w:name="Symbol">
-    <w:panose1 w:val="05050102010706020507"/>
-    <w:charset w:val="02"/>
-    <w:family w:val="roman"/>
+  <w:font w:name="Calibri">
+    <w:panose1 w:val="020F0502020204030204"/>
+    <w:charset w:val="00"/>
+    <w:family w:val="swiss"/>
     <w:pitch w:val="variable"/>
-    <w:sig w:usb0="00000000" w:usb1="10000000" w:usb2="00000000" w:usb3="00000000" w:csb0="80000000" w:csb1="00000000"/>
+    <w:sig w:usb0="E4002EFF" w:usb1="C000247B" w:usb2="00000009" w:usb3="00000000" w:csb0="000001FF" w:csb1="00000000"/>
   </w:font>
   <w:font w:name="Calibri Light">
     <w:panose1 w:val="020F0302020204030204"/>
@@ -5066,6 +5801,7 @@
     <w:rsid w:val="00261139"/>
     <w:rsid w:val="003B5437"/>
     <w:rsid w:val="00570722"/>
+    <w:rsid w:val="0068646C"/>
     <w:rsid w:val="00745206"/>
     <w:rsid w:val="0092581F"/>
     <w:rsid w:val="009C1C2B"/>
@@ -5218,6 +5954,7 @@
     <w:lsdException w:name="HTML Sample" w:semiHidden="1" w:unhideWhenUsed="1"/>
     <w:lsdException w:name="HTML Typewriter" w:semiHidden="1" w:unhideWhenUsed="1"/>
     <w:lsdException w:name="HTML Variable" w:semiHidden="1" w:unhideWhenUsed="1"/>
+    <w:lsdException w:name="Normal Table" w:semiHidden="1" w:unhideWhenUsed="1"/>
     <w:lsdException w:name="annotation subject" w:semiHidden="1" w:unhideWhenUsed="1"/>
     <w:lsdException w:name="No List" w:semiHidden="1" w:unhideWhenUsed="1"/>
     <w:lsdException w:name="Outline List 1" w:semiHidden="1" w:unhideWhenUsed="1"/>
@@ -5264,8 +6001,10 @@
     <w:lsdException w:name="Table Subtle 2" w:semiHidden="1" w:unhideWhenUsed="1"/>
     <w:lsdException w:name="Table Web 1" w:semiHidden="1" w:unhideWhenUsed="1"/>
     <w:lsdException w:name="Table Web 2" w:semiHidden="1" w:unhideWhenUsed="1"/>
+    <w:lsdException w:name="Table Web 3" w:semiHidden="1" w:unhideWhenUsed="1"/>
     <w:lsdException w:name="Balloon Text" w:semiHidden="1" w:unhideWhenUsed="1"/>
     <w:lsdException w:name="Table Grid" w:uiPriority="39"/>
+    <w:lsdException w:name="Table Theme" w:semiHidden="1" w:unhideWhenUsed="1"/>
     <w:lsdException w:name="Placeholder Text" w:semiHidden="1"/>
     <w:lsdException w:name="No Spacing" w:uiPriority="1" w:qFormat="1"/>
     <w:lsdException w:name="Light Shading" w:uiPriority="60"/>

</xml_diff>

<commit_message>
Actualizada la portada, ahora es mas bonita y encaja con la tematica
</commit_message>
<xml_diff>
--- a/Memoria/Memoria_MyGunplaList.docx
+++ b/Memoria/Memoria_MyGunplaList.docx
@@ -17,16 +17,166 @@
           <w:noProof/>
         </w:rPr>
         <w:drawing>
-          <wp:anchor distT="0" distB="0" distL="114300" distR="114300" simplePos="0" relativeHeight="251658240" behindDoc="0" locked="0" layoutInCell="1" allowOverlap="1" wp14:anchorId="105CE541" wp14:editId="29CF2D1C">
+          <wp:anchor distT="0" distB="0" distL="114300" distR="114300" simplePos="0" relativeHeight="251660288" behindDoc="1" locked="0" layoutInCell="1" allowOverlap="1" wp14:anchorId="0763F3ED" wp14:editId="58CDDD3A">
             <wp:simplePos x="0" y="0"/>
-            <wp:positionH relativeFrom="column">
-              <wp:posOffset>1129665</wp:posOffset>
+            <wp:positionH relativeFrom="page">
+              <wp:align>left</wp:align>
             </wp:positionH>
             <wp:positionV relativeFrom="paragraph">
-              <wp:posOffset>0</wp:posOffset>
+              <wp:posOffset>-880745</wp:posOffset>
+            </wp:positionV>
+            <wp:extent cx="7635875" cy="10648950"/>
+            <wp:effectExtent l="0" t="0" r="3175" b="0"/>
+            <wp:wrapNone/>
+            <wp:docPr id="4" name="Imagen 4"/>
+            <wp:cNvGraphicFramePr>
+              <a:graphicFrameLocks xmlns:a="http://schemas.openxmlformats.org/drawingml/2006/main" noChangeAspect="1"/>
+            </wp:cNvGraphicFramePr>
+            <a:graphic xmlns:a="http://schemas.openxmlformats.org/drawingml/2006/main">
+              <a:graphicData uri="http://schemas.openxmlformats.org/drawingml/2006/picture">
+                <pic:pic xmlns:pic="http://schemas.openxmlformats.org/drawingml/2006/picture">
+                  <pic:nvPicPr>
+                    <pic:cNvPr id="4" name="Imagen 4"/>
+                    <pic:cNvPicPr>
+                      <a:picLocks noChangeAspect="1" noChangeArrowheads="1"/>
+                    </pic:cNvPicPr>
+                  </pic:nvPicPr>
+                  <pic:blipFill>
+                    <a:blip r:embed="rId8">
+                      <a:extLst>
+                        <a:ext uri="{28A0092B-C50C-407E-A947-70E740481C1C}">
+                          <a14:useLocalDpi xmlns:a14="http://schemas.microsoft.com/office/drawing/2010/main" val="0"/>
+                        </a:ext>
+                      </a:extLst>
+                    </a:blip>
+                    <a:stretch>
+                      <a:fillRect/>
+                    </a:stretch>
+                  </pic:blipFill>
+                  <pic:spPr bwMode="auto">
+                    <a:xfrm>
+                      <a:off x="0" y="0"/>
+                      <a:ext cx="7635875" cy="10648950"/>
+                    </a:xfrm>
+                    <a:prstGeom prst="rect">
+                      <a:avLst/>
+                    </a:prstGeom>
+                    <a:noFill/>
+                  </pic:spPr>
+                </pic:pic>
+              </a:graphicData>
+            </a:graphic>
+            <wp14:sizeRelH relativeFrom="page">
+              <wp14:pctWidth>0</wp14:pctWidth>
+            </wp14:sizeRelH>
+            <wp14:sizeRelV relativeFrom="page">
+              <wp14:pctHeight>0</wp14:pctHeight>
+            </wp14:sizeRelV>
+          </wp:anchor>
+        </w:drawing>
+      </w:r>
+    </w:p>
+    <w:p>
+      <w:r>
+        <w:rPr>
+          <w:color w:val="FF0000"/>
+        </w:rPr>
+        <w:softHyphen/>
+      </w:r>
+    </w:p>
+    <w:p/>
+    <w:p>
+      <w:pPr>
+        <w:pBdr>
+          <w:top w:val="thinThickSmallGap" w:sz="24" w:space="1" w:color="000000" w:themeColor="text1"/>
+          <w:left w:val="thinThickSmallGap" w:sz="24" w:space="4" w:color="000000" w:themeColor="text1"/>
+          <w:bottom w:val="thickThinSmallGap" w:sz="24" w:space="1" w:color="000000" w:themeColor="text1"/>
+          <w:right w:val="thickThinSmallGap" w:sz="24" w:space="4" w:color="000000" w:themeColor="text1"/>
+        </w:pBdr>
+        <w:shd w:val="clear" w:color="auto" w:fill="000000" w:themeFill="text1"/>
+        <w:jc w:val="center"/>
+        <w:rPr>
+          <w:color w:val="FFFFFF"/>
+          <w:sz w:val="72"/>
+          <w:szCs w:val="72"/>
+          <w:shd w:val="clear" w:color="auto" w:fill="000000"/>
+        </w:rPr>
+      </w:pPr>
+      <w:r>
+        <w:rPr>
+          <w:b/>
+          <w:bCs/>
+          <w:color w:val="FFFFFF"/>
+          <w:sz w:val="180"/>
+          <w:szCs w:val="180"/>
+          <w:shd w:val="clear" w:color="auto" w:fill="000000"/>
+        </w:rPr>
+        <w:t>PROYECTO FIN GRADO</w:t>
+      </w:r>
+    </w:p>
+    <w:p>
+      <w:pPr>
+        <w:pBdr>
+          <w:top w:val="thinThickSmallGap" w:sz="24" w:space="1" w:color="000000" w:themeColor="text1"/>
+          <w:left w:val="thinThickSmallGap" w:sz="24" w:space="4" w:color="000000" w:themeColor="text1"/>
+          <w:bottom w:val="thickThinSmallGap" w:sz="24" w:space="1" w:color="000000" w:themeColor="text1"/>
+          <w:right w:val="thickThinSmallGap" w:sz="24" w:space="4" w:color="000000" w:themeColor="text1"/>
+        </w:pBdr>
+        <w:shd w:val="clear" w:color="auto" w:fill="000000" w:themeFill="text1"/>
+        <w:spacing w:line="100" w:lineRule="atLeast"/>
+        <w:jc w:val="center"/>
+        <w:rPr>
+          <w:color w:val="000000"/>
+          <w:sz w:val="96"/>
+          <w:szCs w:val="96"/>
+        </w:rPr>
+      </w:pPr>
+      <w:r>
+        <w:rPr>
+          <w:color w:val="FFFFFF"/>
+          <w:sz w:val="96"/>
+          <w:szCs w:val="96"/>
+          <w:shd w:val="clear" w:color="auto" w:fill="000000"/>
+        </w:rPr>
+        <w:t>IKER ABADIA</w:t>
+      </w:r>
+    </w:p>
+    <w:p>
+      <w:pPr>
+        <w:spacing w:line="100" w:lineRule="atLeast"/>
+        <w:jc w:val="center"/>
+        <w:rPr>
+          <w:color w:val="000000"/>
+          <w:sz w:val="96"/>
+          <w:szCs w:val="96"/>
+        </w:rPr>
+      </w:pPr>
+    </w:p>
+    <w:p>
+      <w:pPr>
+        <w:spacing w:line="100" w:lineRule="atLeast"/>
+        <w:jc w:val="center"/>
+        <w:rPr>
+          <w:color w:val="000000"/>
+          <w:sz w:val="96"/>
+          <w:szCs w:val="96"/>
+        </w:rPr>
+      </w:pPr>
+      <w:r>
+        <w:rPr>
+          <w:noProof/>
+        </w:rPr>
+        <w:drawing>
+          <wp:anchor distT="0" distB="0" distL="114300" distR="114300" simplePos="0" relativeHeight="251658240" behindDoc="0" locked="0" layoutInCell="1" allowOverlap="1" wp14:anchorId="105CE541" wp14:editId="46FF2293">
+            <wp:simplePos x="0" y="0"/>
+            <wp:positionH relativeFrom="margin">
+              <wp:align>center</wp:align>
+            </wp:positionH>
+            <wp:positionV relativeFrom="paragraph">
+              <wp:posOffset>13335</wp:posOffset>
             </wp:positionV>
             <wp:extent cx="3143250" cy="1438275"/>
-            <wp:effectExtent l="19050" t="0" r="19050" b="447675"/>
+            <wp:effectExtent l="228600" t="228600" r="228600" b="238125"/>
             <wp:wrapSquare wrapText="bothSides"/>
             <wp:docPr id="3" name="Imagen 3"/>
             <wp:cNvGraphicFramePr>
@@ -42,7 +192,7 @@
                     </pic:cNvPicPr>
                   </pic:nvPicPr>
                   <pic:blipFill>
-                    <a:blip r:embed="rId8">
+                    <a:blip r:embed="rId9">
                       <a:extLst>
                         <a:ext uri="{28A0092B-C50C-407E-A947-70E740481C1C}">
                           <a14:useLocalDpi xmlns:a14="http://schemas.microsoft.com/office/drawing/2010/main" val="0"/>
@@ -59,21 +209,20 @@
                       <a:off x="0" y="0"/>
                       <a:ext cx="3143250" cy="1438275"/>
                     </a:xfrm>
-                    <a:prstGeom prst="roundRect">
-                      <a:avLst>
-                        <a:gd name="adj" fmla="val 8594"/>
-                      </a:avLst>
+                    <a:prstGeom prst="rect">
+                      <a:avLst/>
                     </a:prstGeom>
-                    <a:solidFill>
-                      <a:srgbClr val="FFFFFF">
-                        <a:shade val="85000"/>
-                      </a:srgbClr>
-                    </a:solidFill>
-                    <a:ln>
-                      <a:noFill/>
+                    <a:ln w="228600" cap="sq" cmpd="thickThin">
+                      <a:solidFill>
+                        <a:srgbClr val="000000"/>
+                      </a:solidFill>
+                      <a:prstDash val="solid"/>
+                      <a:miter lim="800000"/>
                     </a:ln>
                     <a:effectLst>
-                      <a:reflection blurRad="12700" stA="38000" endPos="28000" dist="5000" dir="5400000" sy="-100000" algn="bl" rotWithShape="0"/>
+                      <a:innerShdw blurRad="76200">
+                        <a:srgbClr val="000000"/>
+                      </a:innerShdw>
                     </a:effectLst>
                   </pic:spPr>
                 </pic:pic>
@@ -88,119 +237,16 @@
           </wp:anchor>
         </w:drawing>
       </w:r>
-      <w:r>
+    </w:p>
+    <w:p>
+      <w:pPr>
         <w:rPr>
           <w:b/>
           <w:bCs/>
           <w:sz w:val="96"/>
           <w:szCs w:val="96"/>
         </w:rPr>
-        <w:t xml:space="preserve"> </w:t>
-      </w:r>
-    </w:p>
-    <w:p>
-      <w:pPr>
-        <w:jc w:val="center"/>
-        <w:rPr>
-          <w:b/>
-          <w:bCs/>
-          <w:sz w:val="96"/>
-          <w:szCs w:val="96"/>
-        </w:rPr>
-      </w:pPr>
-    </w:p>
-    <w:p>
-      <w:pPr>
-        <w:pBdr>
-          <w:top w:val="single" w:sz="4" w:space="1" w:color="BFBFBF" w:themeColor="background1" w:themeShade="BF"/>
-          <w:left w:val="single" w:sz="4" w:space="4" w:color="BFBFBF" w:themeColor="background1" w:themeShade="BF"/>
-          <w:bottom w:val="single" w:sz="4" w:space="1" w:color="BFBFBF" w:themeColor="background1" w:themeShade="BF"/>
-          <w:right w:val="single" w:sz="4" w:space="4" w:color="BFBFBF" w:themeColor="background1" w:themeShade="BF"/>
-        </w:pBdr>
-        <w:jc w:val="center"/>
-        <w:rPr>
-          <w:b/>
-          <w:bCs/>
-          <w:color w:val="0070C0"/>
-          <w:sz w:val="96"/>
-          <w:szCs w:val="96"/>
-        </w:rPr>
-      </w:pPr>
-      <w:r>
-        <w:rPr>
-          <w:b/>
-          <w:bCs/>
-          <w:color w:val="0070C0"/>
-          <w:sz w:val="96"/>
-          <w:szCs w:val="96"/>
-        </w:rPr>
-        <w:t>PROYECTO FIN DE GRADO</w:t>
-      </w:r>
-    </w:p>
-    <w:p>
-      <w:pPr>
-        <w:pBdr>
-          <w:top w:val="single" w:sz="4" w:space="1" w:color="BFBFBF" w:themeColor="background1" w:themeShade="BF"/>
-          <w:left w:val="single" w:sz="4" w:space="4" w:color="BFBFBF" w:themeColor="background1" w:themeShade="BF"/>
-          <w:bottom w:val="single" w:sz="4" w:space="1" w:color="BFBFBF" w:themeColor="background1" w:themeShade="BF"/>
-          <w:right w:val="single" w:sz="4" w:space="4" w:color="BFBFBF" w:themeColor="background1" w:themeShade="BF"/>
-        </w:pBdr>
-        <w:jc w:val="center"/>
-        <w:rPr>
-          <w:b/>
-          <w:bCs/>
-          <w:sz w:val="96"/>
-          <w:szCs w:val="96"/>
-        </w:rPr>
-      </w:pPr>
-    </w:p>
-    <w:p>
-      <w:pPr>
-        <w:pBdr>
-          <w:top w:val="single" w:sz="4" w:space="1" w:color="BFBFBF" w:themeColor="background1" w:themeShade="BF"/>
-          <w:left w:val="single" w:sz="4" w:space="4" w:color="BFBFBF" w:themeColor="background1" w:themeShade="BF"/>
-          <w:bottom w:val="single" w:sz="4" w:space="1" w:color="BFBFBF" w:themeColor="background1" w:themeShade="BF"/>
-          <w:right w:val="single" w:sz="4" w:space="4" w:color="BFBFBF" w:themeColor="background1" w:themeShade="BF"/>
-        </w:pBdr>
-        <w:jc w:val="center"/>
-        <w:rPr>
-          <w:b/>
-          <w:bCs/>
-          <w:color w:val="FF0000"/>
-          <w:sz w:val="96"/>
-          <w:szCs w:val="96"/>
-        </w:rPr>
-      </w:pPr>
-      <w:r>
-        <w:rPr>
-          <w:b/>
-          <w:bCs/>
-          <w:color w:val="FF0000"/>
-          <w:sz w:val="96"/>
-          <w:szCs w:val="96"/>
-        </w:rPr>
-        <w:t>IKER ABADIA</w:t>
-      </w:r>
-    </w:p>
-    <w:p>
-      <w:pPr>
-        <w:ind w:left="708" w:hanging="708"/>
-        <w:rPr>
-          <w:b/>
-          <w:bCs/>
-          <w:sz w:val="96"/>
-          <w:szCs w:val="96"/>
-        </w:rPr>
-      </w:pPr>
-      <w:r>
-        <w:rPr>
-          <w:b/>
-          <w:bCs/>
-          <w:sz w:val="96"/>
-          <w:szCs w:val="96"/>
-        </w:rPr>
-        <w:br w:type="page"/>
-      </w:r>
+      </w:pPr>
     </w:p>
     <w:sdt>
       <w:sdtPr>
@@ -1879,10 +1925,12 @@
         <w:t xml:space="preserve"> basadas normalmente en la saga de anime llamada </w:t>
       </w:r>
       <w:proofErr w:type="spellStart"/>
+      <w:proofErr w:type="gramStart"/>
       <w:r>
         <w:t>Gundam</w:t>
       </w:r>
       <w:proofErr w:type="spellEnd"/>
+      <w:proofErr w:type="gramEnd"/>
       <w:r>
         <w:t xml:space="preserve"> aunque también pueden basarse en otras sagas como </w:t>
       </w:r>
@@ -1924,10 +1972,12 @@
         <w:t xml:space="preserve">Esta comunidad es enorme en </w:t>
       </w:r>
       <w:proofErr w:type="spellStart"/>
+      <w:proofErr w:type="gramStart"/>
       <w:r>
         <w:t>Japon</w:t>
       </w:r>
       <w:proofErr w:type="spellEnd"/>
+      <w:proofErr w:type="gramEnd"/>
       <w:r>
         <w:t xml:space="preserve"> pero no lo es tanto en </w:t>
       </w:r>
@@ -2878,202 +2928,6 @@
             <wp:extent cx="5153025" cy="4143375"/>
             <wp:effectExtent l="0" t="0" r="9525" b="9525"/>
             <wp:docPr id="21" name="Imagen 21"/>
-            <wp:cNvGraphicFramePr>
-              <a:graphicFrameLocks xmlns:a="http://schemas.openxmlformats.org/drawingml/2006/main" noChangeAspect="1"/>
-            </wp:cNvGraphicFramePr>
-            <a:graphic xmlns:a="http://schemas.openxmlformats.org/drawingml/2006/main">
-              <a:graphicData uri="http://schemas.openxmlformats.org/drawingml/2006/picture">
-                <pic:pic xmlns:pic="http://schemas.openxmlformats.org/drawingml/2006/picture">
-                  <pic:nvPicPr>
-                    <pic:cNvPr id="1" name=""/>
-                    <pic:cNvPicPr/>
-                  </pic:nvPicPr>
-                  <pic:blipFill>
-                    <a:blip r:embed="rId9"/>
-                    <a:stretch>
-                      <a:fillRect/>
-                    </a:stretch>
-                  </pic:blipFill>
-                  <pic:spPr>
-                    <a:xfrm>
-                      <a:off x="0" y="0"/>
-                      <a:ext cx="5153025" cy="4143375"/>
-                    </a:xfrm>
-                    <a:prstGeom prst="rect">
-                      <a:avLst/>
-                    </a:prstGeom>
-                  </pic:spPr>
-                </pic:pic>
-              </a:graphicData>
-            </a:graphic>
-          </wp:inline>
-        </w:drawing>
-      </w:r>
-    </w:p>
-    <w:p>
-      <w:pPr>
-        <w:pStyle w:val="Descripcin"/>
-        <w:jc w:val="both"/>
-        <w:rPr>
-          <w:sz w:val="24"/>
-          <w:szCs w:val="20"/>
-        </w:rPr>
-      </w:pPr>
-      <w:r>
-        <w:t xml:space="preserve">Ilustración </w:t>
-      </w:r>
-      <w:fldSimple w:instr=" SEQ Ilustración \* ARABIC ">
-        <w:r>
-          <w:rPr>
-            <w:noProof/>
-          </w:rPr>
-          <w:t>2</w:t>
-        </w:r>
-      </w:fldSimple>
-      <w:r>
-        <w:t>. Diagrama de Gantt</w:t>
-      </w:r>
-    </w:p>
-    <w:p>
-      <w:pPr>
-        <w:rPr>
-          <w:sz w:val="28"/>
-        </w:rPr>
-      </w:pPr>
-    </w:p>
-    <w:p>
-      <w:pPr>
-        <w:pStyle w:val="Ttulo3"/>
-      </w:pPr>
-      <w:bookmarkStart w:id="8" w:name="_Toc99391374"/>
-      <w:r>
-        <w:t>TRELLO</w:t>
-      </w:r>
-      <w:bookmarkEnd w:id="8"/>
-    </w:p>
-    <w:p>
-      <w:pPr>
-        <w:jc w:val="both"/>
-        <w:rPr>
-          <w:sz w:val="24"/>
-          <w:szCs w:val="24"/>
-        </w:rPr>
-      </w:pPr>
-      <w:r>
-        <w:rPr>
-          <w:sz w:val="24"/>
-          <w:szCs w:val="24"/>
-        </w:rPr>
-        <w:t xml:space="preserve">Esta es una herramienta que </w:t>
-      </w:r>
-      <w:r>
-        <w:rPr>
-          <w:sz w:val="24"/>
-          <w:szCs w:val="24"/>
-        </w:rPr>
-        <w:t>se usa</w:t>
-      </w:r>
-      <w:r>
-        <w:rPr>
-          <w:sz w:val="24"/>
-          <w:szCs w:val="24"/>
-        </w:rPr>
-        <w:t xml:space="preserve"> para </w:t>
-      </w:r>
-      <w:r>
-        <w:rPr>
-          <w:sz w:val="24"/>
-          <w:szCs w:val="24"/>
-        </w:rPr>
-        <w:t>plantear todas las cosas que se pretende hacer en la aplicación, separados por subapartados dentro de cada apartado. Una vez esta todo esto puesto por escrito, puedes marcar cada apartado o subapartado como hecho cuando lo completes, de esta forma es fácil saber que tienes completado y que queda por completar en el desarrollo de la aplicación.</w:t>
-      </w:r>
-    </w:p>
-    <w:p>
-      <w:pPr>
-        <w:jc w:val="both"/>
-        <w:rPr>
-          <w:sz w:val="24"/>
-          <w:szCs w:val="24"/>
-        </w:rPr>
-      </w:pPr>
-      <w:r>
-        <w:rPr>
-          <w:sz w:val="24"/>
-          <w:szCs w:val="24"/>
-        </w:rPr>
-        <w:t xml:space="preserve">Tiene un estilo visual del tipo </w:t>
-      </w:r>
-      <w:proofErr w:type="spellStart"/>
-      <w:r>
-        <w:rPr>
-          <w:sz w:val="24"/>
-          <w:szCs w:val="24"/>
-        </w:rPr>
-        <w:t>Canvan</w:t>
-      </w:r>
-      <w:proofErr w:type="spellEnd"/>
-      <w:r>
-        <w:rPr>
-          <w:sz w:val="24"/>
-          <w:szCs w:val="24"/>
-        </w:rPr>
-        <w:t>, es decir con bloques de notas.</w:t>
-      </w:r>
-    </w:p>
-    <w:p>
-      <w:pPr>
-        <w:jc w:val="both"/>
-        <w:rPr>
-          <w:sz w:val="24"/>
-          <w:szCs w:val="24"/>
-        </w:rPr>
-      </w:pPr>
-      <w:r>
-        <w:rPr>
-          <w:sz w:val="24"/>
-          <w:szCs w:val="24"/>
-        </w:rPr>
-        <w:t xml:space="preserve">Aquí muestro captura de mi tablero en un momento dado del desarrollo, concretamente cuando acabé el </w:t>
-      </w:r>
-      <w:proofErr w:type="spellStart"/>
-      <w:r>
-        <w:rPr>
-          <w:sz w:val="24"/>
-          <w:szCs w:val="24"/>
-        </w:rPr>
-        <w:t>BackEn</w:t>
-      </w:r>
-      <w:r>
-        <w:rPr>
-          <w:sz w:val="24"/>
-          <w:szCs w:val="24"/>
-        </w:rPr>
-        <w:t>d</w:t>
-      </w:r>
-      <w:proofErr w:type="spellEnd"/>
-      <w:r>
-        <w:rPr>
-          <w:sz w:val="24"/>
-          <w:szCs w:val="24"/>
-        </w:rPr>
-        <w:t>.</w:t>
-      </w:r>
-    </w:p>
-    <w:p>
-      <w:pPr>
-        <w:keepNext/>
-      </w:pPr>
-      <w:r>
-        <w:rPr>
-          <w:noProof/>
-          <w:lang w:eastAsia="es-ES"/>
-        </w:rPr>
-        <w:lastRenderedPageBreak/>
-        <w:drawing>
-          <wp:inline distT="0" distB="0" distL="0" distR="0" wp14:anchorId="557E9511" wp14:editId="17532FE6">
-            <wp:extent cx="5400040" cy="1844040"/>
-            <wp:effectExtent l="0" t="0" r="0" b="3810"/>
-            <wp:docPr id="1" name="Imagen 1"/>
             <wp:cNvGraphicFramePr>
               <a:graphicFrameLocks xmlns:a="http://schemas.openxmlformats.org/drawingml/2006/main" noChangeAspect="1"/>
             </wp:cNvGraphicFramePr>
@@ -3093,7 +2947,7 @@
                   <pic:spPr>
                     <a:xfrm>
                       <a:off x="0" y="0"/>
-                      <a:ext cx="5400040" cy="1844040"/>
+                      <a:ext cx="5153025" cy="4143375"/>
                     </a:xfrm>
                     <a:prstGeom prst="rect">
                       <a:avLst/>
@@ -3109,55 +2963,56 @@
     <w:p>
       <w:pPr>
         <w:pStyle w:val="Descripcin"/>
+        <w:jc w:val="both"/>
+        <w:rPr>
+          <w:sz w:val="24"/>
+          <w:szCs w:val="20"/>
+        </w:rPr>
+      </w:pPr>
+      <w:r>
+        <w:t xml:space="preserve">Ilustración </w:t>
+      </w:r>
+      <w:r>
+        <w:fldChar w:fldCharType="begin"/>
+      </w:r>
+      <w:r>
+        <w:instrText xml:space="preserve"> SEQ Ilustración \* ARABIC </w:instrText>
+      </w:r>
+      <w:r>
+        <w:fldChar w:fldCharType="separate"/>
+      </w:r>
+      <w:r>
+        <w:rPr>
+          <w:noProof/>
+        </w:rPr>
+        <w:t>2</w:t>
+      </w:r>
+      <w:r>
+        <w:rPr>
+          <w:noProof/>
+        </w:rPr>
+        <w:fldChar w:fldCharType="end"/>
+      </w:r>
+      <w:r>
+        <w:t>. Diagrama de Gantt</w:t>
+      </w:r>
+    </w:p>
+    <w:p>
+      <w:pPr>
         <w:rPr>
           <w:sz w:val="28"/>
-          <w:szCs w:val="28"/>
-        </w:rPr>
-      </w:pPr>
-      <w:r>
-        <w:t xml:space="preserve">Ilustración </w:t>
-      </w:r>
-      <w:r>
-        <w:rPr>
-          <w:noProof/>
-        </w:rPr>
-        <w:fldChar w:fldCharType="begin"/>
-      </w:r>
-      <w:r>
-        <w:rPr>
-          <w:noProof/>
-        </w:rPr>
-        <w:instrText xml:space="preserve"> SEQ Ilustración \* ARABIC </w:instrText>
-      </w:r>
-      <w:r>
-        <w:rPr>
-          <w:noProof/>
-        </w:rPr>
-        <w:fldChar w:fldCharType="separate"/>
-      </w:r>
-      <w:r>
-        <w:rPr>
-          <w:noProof/>
-        </w:rPr>
-        <w:t>3</w:t>
-      </w:r>
-      <w:r>
-        <w:rPr>
-          <w:noProof/>
-        </w:rPr>
-        <w:fldChar w:fldCharType="end"/>
-      </w:r>
-      <w:r>
-        <w:t xml:space="preserve">. Herramienta Trello - </w:t>
-      </w:r>
-      <w:proofErr w:type="spellStart"/>
-      <w:r>
-        <w:t>Canvan</w:t>
-      </w:r>
-      <w:proofErr w:type="spellEnd"/>
-      <w:r>
-        <w:t xml:space="preserve"> general</w:t>
-      </w:r>
+        </w:rPr>
+      </w:pPr>
+    </w:p>
+    <w:p>
+      <w:pPr>
+        <w:pStyle w:val="Ttulo3"/>
+      </w:pPr>
+      <w:bookmarkStart w:id="8" w:name="_Toc99391374"/>
+      <w:r>
+        <w:t>TRELLO</w:t>
+      </w:r>
+      <w:bookmarkEnd w:id="8"/>
     </w:p>
     <w:p>
       <w:pPr>
@@ -3172,30 +3027,99 @@
           <w:sz w:val="24"/>
           <w:szCs w:val="24"/>
         </w:rPr>
-        <w:t xml:space="preserve">Como se puede observar, </w:t>
+        <w:t xml:space="preserve">Esta es una herramienta que </w:t>
       </w:r>
       <w:r>
         <w:rPr>
           <w:sz w:val="24"/>
           <w:szCs w:val="24"/>
         </w:rPr>
-        <w:t xml:space="preserve">cada tarea tiene justo debajo un </w:t>
-      </w:r>
-      <w:proofErr w:type="spellStart"/>
+        <w:t>se usa</w:t>
+      </w:r>
       <w:r>
         <w:rPr>
           <w:sz w:val="24"/>
           <w:szCs w:val="24"/>
         </w:rPr>
-        <w:t>tick</w:t>
-      </w:r>
-      <w:proofErr w:type="spellEnd"/>
+        <w:t xml:space="preserve"> para </w:t>
+      </w:r>
       <w:r>
         <w:rPr>
           <w:sz w:val="24"/>
           <w:szCs w:val="24"/>
         </w:rPr>
-        <w:t xml:space="preserve"> con unos números, esto son las subtareas. Te indica cuantas subtareas tiene esa tarea, y cuantas de esas subtareas están hechas.</w:t>
+        <w:t>plantear todas las cosas que se pretende hacer en la aplicación, separados por subapartados dentro de cada apartado. Una vez esta todo esto puesto por escrito, puedes marcar cada apartado o subapartado como hecho cuando lo completes, de esta forma es fácil saber que tienes completado y que queda por completar en el desarrollo de la aplicación.</w:t>
+      </w:r>
+    </w:p>
+    <w:p>
+      <w:pPr>
+        <w:jc w:val="both"/>
+        <w:rPr>
+          <w:sz w:val="24"/>
+          <w:szCs w:val="24"/>
+        </w:rPr>
+      </w:pPr>
+      <w:r>
+        <w:rPr>
+          <w:sz w:val="24"/>
+          <w:szCs w:val="24"/>
+        </w:rPr>
+        <w:t xml:space="preserve">Tiene un estilo visual del tipo </w:t>
+      </w:r>
+      <w:proofErr w:type="spellStart"/>
+      <w:r>
+        <w:rPr>
+          <w:sz w:val="24"/>
+          <w:szCs w:val="24"/>
+        </w:rPr>
+        <w:t>Canvan</w:t>
+      </w:r>
+      <w:proofErr w:type="spellEnd"/>
+      <w:r>
+        <w:rPr>
+          <w:sz w:val="24"/>
+          <w:szCs w:val="24"/>
+        </w:rPr>
+        <w:t>, es decir con bloques de notas.</w:t>
+      </w:r>
+    </w:p>
+    <w:p>
+      <w:pPr>
+        <w:jc w:val="both"/>
+        <w:rPr>
+          <w:sz w:val="24"/>
+          <w:szCs w:val="24"/>
+        </w:rPr>
+      </w:pPr>
+      <w:r>
+        <w:rPr>
+          <w:sz w:val="24"/>
+          <w:szCs w:val="24"/>
+        </w:rPr>
+        <w:t xml:space="preserve">Aquí muestro captura de mi tablero en un momento dado del desarrollo, concretamente cuando acabé el </w:t>
+      </w:r>
+      <w:proofErr w:type="spellStart"/>
+      <w:r>
+        <w:rPr>
+          <w:sz w:val="24"/>
+          <w:szCs w:val="24"/>
+        </w:rPr>
+        <w:t>BackEn</w:t>
+      </w:r>
+      <w:r>
+        <w:rPr>
+          <w:sz w:val="24"/>
+          <w:szCs w:val="24"/>
+        </w:rPr>
+        <w:t>d</w:t>
+      </w:r>
+      <w:proofErr w:type="spellEnd"/>
+      <w:r>
+        <w:rPr>
+          <w:sz w:val="24"/>
+          <w:szCs w:val="24"/>
+        </w:rPr>
+        <w:t>.</w:t>
       </w:r>
     </w:p>
     <w:p>
@@ -3207,11 +3131,12 @@
           <w:noProof/>
           <w:lang w:eastAsia="es-ES"/>
         </w:rPr>
+        <w:lastRenderedPageBreak/>
         <w:drawing>
-          <wp:inline distT="0" distB="0" distL="0" distR="0" wp14:anchorId="6348A113" wp14:editId="735463EE">
-            <wp:extent cx="5400040" cy="2604770"/>
-            <wp:effectExtent l="0" t="0" r="0" b="5080"/>
-            <wp:docPr id="2" name="Imagen 2"/>
+          <wp:inline distT="0" distB="0" distL="0" distR="0" wp14:anchorId="557E9511" wp14:editId="17532FE6">
+            <wp:extent cx="5400040" cy="1844040"/>
+            <wp:effectExtent l="0" t="0" r="0" b="3810"/>
+            <wp:docPr id="1" name="Imagen 1"/>
             <wp:cNvGraphicFramePr>
               <a:graphicFrameLocks xmlns:a="http://schemas.openxmlformats.org/drawingml/2006/main" noChangeAspect="1"/>
             </wp:cNvGraphicFramePr>
@@ -3231,6 +3156,144 @@
                   <pic:spPr>
                     <a:xfrm>
                       <a:off x="0" y="0"/>
+                      <a:ext cx="5400040" cy="1844040"/>
+                    </a:xfrm>
+                    <a:prstGeom prst="rect">
+                      <a:avLst/>
+                    </a:prstGeom>
+                  </pic:spPr>
+                </pic:pic>
+              </a:graphicData>
+            </a:graphic>
+          </wp:inline>
+        </w:drawing>
+      </w:r>
+    </w:p>
+    <w:p>
+      <w:pPr>
+        <w:pStyle w:val="Descripcin"/>
+        <w:rPr>
+          <w:sz w:val="28"/>
+          <w:szCs w:val="28"/>
+        </w:rPr>
+      </w:pPr>
+      <w:r>
+        <w:t xml:space="preserve">Ilustración </w:t>
+      </w:r>
+      <w:r>
+        <w:rPr>
+          <w:noProof/>
+        </w:rPr>
+        <w:fldChar w:fldCharType="begin"/>
+      </w:r>
+      <w:r>
+        <w:rPr>
+          <w:noProof/>
+        </w:rPr>
+        <w:instrText xml:space="preserve"> SEQ Ilustración \* ARABIC </w:instrText>
+      </w:r>
+      <w:r>
+        <w:rPr>
+          <w:noProof/>
+        </w:rPr>
+        <w:fldChar w:fldCharType="separate"/>
+      </w:r>
+      <w:r>
+        <w:rPr>
+          <w:noProof/>
+        </w:rPr>
+        <w:t>3</w:t>
+      </w:r>
+      <w:r>
+        <w:rPr>
+          <w:noProof/>
+        </w:rPr>
+        <w:fldChar w:fldCharType="end"/>
+      </w:r>
+      <w:r>
+        <w:t xml:space="preserve">. Herramienta Trello - </w:t>
+      </w:r>
+      <w:proofErr w:type="spellStart"/>
+      <w:r>
+        <w:t>Canvan</w:t>
+      </w:r>
+      <w:proofErr w:type="spellEnd"/>
+      <w:r>
+        <w:t xml:space="preserve"> general</w:t>
+      </w:r>
+    </w:p>
+    <w:p>
+      <w:pPr>
+        <w:jc w:val="both"/>
+        <w:rPr>
+          <w:sz w:val="24"/>
+          <w:szCs w:val="24"/>
+        </w:rPr>
+      </w:pPr>
+      <w:r>
+        <w:rPr>
+          <w:sz w:val="24"/>
+          <w:szCs w:val="24"/>
+        </w:rPr>
+        <w:t xml:space="preserve">Como se puede observar, </w:t>
+      </w:r>
+      <w:r>
+        <w:rPr>
+          <w:sz w:val="24"/>
+          <w:szCs w:val="24"/>
+        </w:rPr>
+        <w:t xml:space="preserve">cada tarea tiene justo debajo un </w:t>
+      </w:r>
+      <w:proofErr w:type="spellStart"/>
+      <w:r>
+        <w:rPr>
+          <w:sz w:val="24"/>
+          <w:szCs w:val="24"/>
+        </w:rPr>
+        <w:t>tick</w:t>
+      </w:r>
+      <w:proofErr w:type="spellEnd"/>
+      <w:r>
+        <w:rPr>
+          <w:sz w:val="24"/>
+          <w:szCs w:val="24"/>
+        </w:rPr>
+        <w:t xml:space="preserve"> con unos números, esto son las subtareas. Te indica cuantas subtareas tiene esa tarea, y cuantas de esas subtareas están hechas.</w:t>
+      </w:r>
+    </w:p>
+    <w:p>
+      <w:pPr>
+        <w:keepNext/>
+      </w:pPr>
+      <w:r>
+        <w:rPr>
+          <w:noProof/>
+          <w:lang w:eastAsia="es-ES"/>
+        </w:rPr>
+        <w:drawing>
+          <wp:inline distT="0" distB="0" distL="0" distR="0" wp14:anchorId="6348A113" wp14:editId="735463EE">
+            <wp:extent cx="5400040" cy="2604770"/>
+            <wp:effectExtent l="0" t="0" r="0" b="5080"/>
+            <wp:docPr id="2" name="Imagen 2"/>
+            <wp:cNvGraphicFramePr>
+              <a:graphicFrameLocks xmlns:a="http://schemas.openxmlformats.org/drawingml/2006/main" noChangeAspect="1"/>
+            </wp:cNvGraphicFramePr>
+            <a:graphic xmlns:a="http://schemas.openxmlformats.org/drawingml/2006/main">
+              <a:graphicData uri="http://schemas.openxmlformats.org/drawingml/2006/picture">
+                <pic:pic xmlns:pic="http://schemas.openxmlformats.org/drawingml/2006/picture">
+                  <pic:nvPicPr>
+                    <pic:cNvPr id="1" name=""/>
+                    <pic:cNvPicPr/>
+                  </pic:nvPicPr>
+                  <pic:blipFill>
+                    <a:blip r:embed="rId12"/>
+                    <a:stretch>
+                      <a:fillRect/>
+                    </a:stretch>
+                  </pic:blipFill>
+                  <pic:spPr>
+                    <a:xfrm>
+                      <a:off x="0" y="0"/>
                       <a:ext cx="5400040" cy="2604770"/>
                     </a:xfrm>
                     <a:prstGeom prst="rect">
@@ -3555,7 +3618,15 @@
         <w:pStyle w:val="Ttulo3"/>
       </w:pPr>
       <w:r>
-        <w:t>Sprint 1 -&gt; 21 Marzo – 04 Abril</w:t>
+        <w:t xml:space="preserve">Sprint 1 -&gt; 21 </w:t>
+      </w:r>
+      <w:proofErr w:type="gramStart"/>
+      <w:r>
+        <w:t>Marzo</w:t>
+      </w:r>
+      <w:proofErr w:type="gramEnd"/>
+      <w:r>
+        <w:t xml:space="preserve"> – 04 Abril</w:t>
       </w:r>
     </w:p>
     <w:p>
@@ -3627,7 +3698,15 @@
     </w:p>
     <w:p>
       <w:r>
-        <w:t>Por ultimo he diseñado unas mockups orientativas para ir dándole forma a la aplicación.</w:t>
+        <w:t xml:space="preserve">Por </w:t>
+      </w:r>
+      <w:proofErr w:type="gramStart"/>
+      <w:r>
+        <w:t>ultimo</w:t>
+      </w:r>
+      <w:proofErr w:type="gramEnd"/>
+      <w:r>
+        <w:t xml:space="preserve"> he diseñado unas mockups orientativas para ir dándole forma a la aplicación.</w:t>
       </w:r>
     </w:p>
     <w:p>
@@ -3737,7 +3816,7 @@
     </w:p>
     <w:p/>
     <w:sectPr>
-      <w:footerReference w:type="default" r:id="rId12"/>
+      <w:footerReference w:type="default" r:id="rId13"/>
       <w:pgSz w:w="11906" w:h="16838"/>
       <w:pgMar w:top="1417" w:right="1701" w:bottom="1417" w:left="1701" w:header="708" w:footer="708" w:gutter="0"/>
       <w:cols w:space="708"/>
@@ -5869,6 +5948,7 @@
     <w:rsid w:val="00745206"/>
     <w:rsid w:val="0092581F"/>
     <w:rsid w:val="009C1C2B"/>
+    <w:rsid w:val="00CD58DA"/>
     <w:rsid w:val="00D9616D"/>
     <w:rsid w:val="00DA64E4"/>
     <w:rsid w:val="00DC3995"/>

</xml_diff>